<commit_message>
ajout de cas d'utilisation aux dossiers
</commit_message>
<xml_diff>
--- a/doc/Fonctionnel/Analyse_fonctionnelle_loups-garous.docx
+++ b/doc/Fonctionnel/Analyse_fonctionnelle_loups-garous.docx
@@ -1762,7 +1762,6 @@
         <w:alias w:val="Diagramme de classe"/>
         <w:tag w:val="Diagramme de classe"/>
         <w:id w:val="-251581670"/>
-        <w:showingPlcHdr/>
         <w:picture/>
       </w:sdtPr>
       <w:sdtEndPr/>
@@ -1786,8 +1785,8 @@
             </w:rPr>
             <w:drawing>
               <wp:inline distT="0" distB="0" distL="0" distR="0" wp14:anchorId="3257F1E5" wp14:editId="72E7B9FA">
-                <wp:extent cx="5885757" cy="4950373"/>
-                <wp:effectExtent l="0" t="0" r="1270" b="3175"/>
+                <wp:extent cx="5860113" cy="4950956"/>
+                <wp:effectExtent l="0" t="0" r="7620" b="2540"/>
                 <wp:docPr id="2" name="Image 2"/>
                 <wp:cNvGraphicFramePr>
                   <a:graphicFrameLocks xmlns:a="http://schemas.openxmlformats.org/drawingml/2006/main" noChangeAspect="1"/>
@@ -1809,7 +1808,6 @@
                             </a:ext>
                           </a:extLst>
                         </a:blip>
-                        <a:srcRect/>
                         <a:stretch>
                           <a:fillRect/>
                         </a:stretch>
@@ -1817,7 +1815,7 @@
                       <pic:spPr bwMode="auto">
                         <a:xfrm>
                           <a:off x="0" y="0"/>
-                          <a:ext cx="5886450" cy="4950956"/>
+                          <a:ext cx="5860113" cy="4950956"/>
                         </a:xfrm>
                         <a:prstGeom prst="rect">
                           <a:avLst/>
@@ -5636,8 +5634,6 @@
             </w:r>
           </w:p>
         </w:tc>
-        <w:bookmarkStart w:id="0" w:name="_GoBack"/>
-        <w:bookmarkEnd w:id="0"/>
       </w:tr>
       <w:tr>
         <w:trPr>
@@ -7988,10 +7984,4046 @@
     </w:p>
     <w:p>
       <w:pPr>
+        <w:spacing w:after="0" w:line="240" w:lineRule="auto"/>
+        <w:rPr>
+          <w:rFonts w:ascii="Tahoma" w:hAnsi="Tahoma" w:cs="Tahoma"/>
+          <w:b/>
+          <w:noProof/>
+          <w:color w:val="4F81BD" w:themeColor="accent1"/>
+          <w:sz w:val="72"/>
+          <w:szCs w:val="72"/>
+          <w:lang w:val="fr-CA"/>
+          <w14:textFill>
+            <w14:gradFill>
+              <w14:gsLst>
+                <w14:gs w14:pos="0">
+                  <w14:srgbClr w14:val="000000"/>
+                </w14:gs>
+                <w14:gs w14:pos="100000">
+                  <w14:srgbClr w14:val="00B0F0"/>
+                </w14:gs>
+              </w14:gsLst>
+              <w14:lin w14:ang="0" w14:scaled="0"/>
+            </w14:gradFill>
+          </w14:textFill>
+        </w:rPr>
+      </w:pPr>
+    </w:p>
+    <w:p>
+      <w:pPr>
+        <w:pStyle w:val="Titre2"/>
+      </w:pPr>
+      <w:r>
+        <w:t>Fiche de cas d’utilisation D</w:t>
+      </w:r>
+      <w:r>
+        <w:t> : Jouer Chasseur</w:t>
+      </w:r>
+    </w:p>
+    <w:p>
+      <w:pPr>
+        <w:jc w:val="both"/>
+        <w:rPr>
+          <w:rFonts w:ascii="Tahoma" w:hAnsi="Tahoma" w:cs="Tahoma"/>
+          <w:noProof/>
+          <w:color w:val="E36C0A"/>
+          <w:lang w:val="fr-CA"/>
+        </w:rPr>
+      </w:pPr>
+    </w:p>
+    <w:tbl>
+      <w:tblPr>
+        <w:tblW w:w="9072" w:type="dxa"/>
+        <w:tblInd w:w="9" w:type="dxa"/>
+        <w:tblCellMar>
+          <w:left w:w="0" w:type="dxa"/>
+          <w:right w:w="0" w:type="dxa"/>
+        </w:tblCellMar>
+        <w:tblLook w:val="0600" w:firstRow="0" w:lastRow="0" w:firstColumn="0" w:lastColumn="0" w:noHBand="1" w:noVBand="1"/>
+      </w:tblPr>
+      <w:tblGrid>
+        <w:gridCol w:w="2268"/>
+        <w:gridCol w:w="5387"/>
+        <w:gridCol w:w="1417"/>
+      </w:tblGrid>
+      <w:tr>
+        <w:trPr>
+          <w:trHeight w:val="274"/>
+        </w:trPr>
+        <w:tc>
+          <w:tcPr>
+            <w:tcW w:w="2268" w:type="dxa"/>
+            <w:tcBorders>
+              <w:top w:val="single" w:sz="4" w:space="0" w:color="000000"/>
+              <w:left w:val="single" w:sz="4" w:space="0" w:color="000000"/>
+              <w:bottom w:val="single" w:sz="4" w:space="0" w:color="000000"/>
+              <w:right w:val="single" w:sz="4" w:space="0" w:color="000000"/>
+            </w:tcBorders>
+            <w:shd w:val="clear" w:color="auto" w:fill="4F81BD" w:themeFill="accent1"/>
+            <w:tcMar>
+              <w:top w:w="9" w:type="dxa"/>
+              <w:left w:w="9" w:type="dxa"/>
+              <w:bottom w:w="0" w:type="dxa"/>
+              <w:right w:w="9" w:type="dxa"/>
+            </w:tcMar>
+            <w:vAlign w:val="center"/>
+          </w:tcPr>
+          <w:p>
+            <w:pPr>
+              <w:spacing w:after="0"/>
+            </w:pPr>
+          </w:p>
+        </w:tc>
+        <w:tc>
+          <w:tcPr>
+            <w:tcW w:w="6804" w:type="dxa"/>
+            <w:gridSpan w:val="2"/>
+            <w:tcBorders>
+              <w:top w:val="single" w:sz="4" w:space="0" w:color="000000"/>
+              <w:left w:val="single" w:sz="4" w:space="0" w:color="000000"/>
+              <w:bottom w:val="single" w:sz="4" w:space="0" w:color="000000"/>
+              <w:right w:val="single" w:sz="4" w:space="0" w:color="000000"/>
+            </w:tcBorders>
+            <w:shd w:val="clear" w:color="auto" w:fill="4F81BD" w:themeFill="accent1"/>
+            <w:tcMar>
+              <w:top w:w="9" w:type="dxa"/>
+              <w:left w:w="9" w:type="dxa"/>
+              <w:bottom w:w="0" w:type="dxa"/>
+              <w:right w:w="9" w:type="dxa"/>
+            </w:tcMar>
+            <w:vAlign w:val="center"/>
+            <w:hideMark/>
+          </w:tcPr>
+          <w:p/>
+        </w:tc>
+      </w:tr>
+      <w:tr>
+        <w:trPr>
+          <w:trHeight w:val="259"/>
+        </w:trPr>
+        <w:tc>
+          <w:tcPr>
+            <w:tcW w:w="2268" w:type="dxa"/>
+            <w:tcBorders>
+              <w:top w:val="single" w:sz="4" w:space="0" w:color="000000"/>
+              <w:left w:val="single" w:sz="4" w:space="0" w:color="000000"/>
+              <w:bottom w:val="single" w:sz="4" w:space="0" w:color="000000"/>
+              <w:right w:val="single" w:sz="4" w:space="0" w:color="000000"/>
+            </w:tcBorders>
+            <w:shd w:val="clear" w:color="auto" w:fill="C6D9F1" w:themeFill="text2" w:themeFillTint="33"/>
+            <w:tcMar>
+              <w:top w:w="9" w:type="dxa"/>
+              <w:left w:w="9" w:type="dxa"/>
+              <w:bottom w:w="0" w:type="dxa"/>
+              <w:right w:w="9" w:type="dxa"/>
+            </w:tcMar>
+            <w:vAlign w:val="center"/>
+            <w:hideMark/>
+          </w:tcPr>
+          <w:p>
+            <w:pPr>
+              <w:spacing w:after="0"/>
+            </w:pPr>
+            <w:r>
+              <w:rPr>
+                <w:b/>
+                <w:bCs/>
+              </w:rPr>
+              <w:t>Résumé</w:t>
+            </w:r>
+          </w:p>
+        </w:tc>
+        <w:tc>
+          <w:tcPr>
+            <w:tcW w:w="6804" w:type="dxa"/>
+            <w:gridSpan w:val="2"/>
+            <w:tcBorders>
+              <w:top w:val="single" w:sz="4" w:space="0" w:color="000000"/>
+              <w:left w:val="single" w:sz="4" w:space="0" w:color="000000"/>
+              <w:bottom w:val="single" w:sz="4" w:space="0" w:color="000000"/>
+              <w:right w:val="single" w:sz="4" w:space="0" w:color="000000"/>
+            </w:tcBorders>
+            <w:shd w:val="clear" w:color="auto" w:fill="FFFFFF"/>
+            <w:tcMar>
+              <w:top w:w="9" w:type="dxa"/>
+              <w:left w:w="9" w:type="dxa"/>
+              <w:bottom w:w="0" w:type="dxa"/>
+              <w:right w:w="9" w:type="dxa"/>
+            </w:tcMar>
+            <w:hideMark/>
+          </w:tcPr>
+          <w:p>
+            <w:pPr>
+              <w:spacing w:after="0"/>
+              <w:rPr>
+                <w:lang w:val="fr-FR"/>
+              </w:rPr>
+            </w:pPr>
+            <w:r>
+              <w:rPr>
+                <w:lang w:val="fr-FR"/>
+              </w:rPr>
+              <w:t>Jouer Chasseur</w:t>
+            </w:r>
+          </w:p>
+        </w:tc>
+      </w:tr>
+      <w:tr>
+        <w:trPr>
+          <w:trHeight w:val="158"/>
+        </w:trPr>
+        <w:tc>
+          <w:tcPr>
+            <w:tcW w:w="2268" w:type="dxa"/>
+            <w:tcBorders>
+              <w:top w:val="single" w:sz="4" w:space="0" w:color="000000"/>
+              <w:left w:val="single" w:sz="4" w:space="0" w:color="000000"/>
+              <w:bottom w:val="single" w:sz="4" w:space="0" w:color="000000"/>
+              <w:right w:val="single" w:sz="4" w:space="0" w:color="000000"/>
+            </w:tcBorders>
+            <w:shd w:val="clear" w:color="auto" w:fill="C6D9F1" w:themeFill="text2" w:themeFillTint="33"/>
+            <w:tcMar>
+              <w:top w:w="9" w:type="dxa"/>
+              <w:left w:w="9" w:type="dxa"/>
+              <w:bottom w:w="0" w:type="dxa"/>
+              <w:right w:w="9" w:type="dxa"/>
+            </w:tcMar>
+            <w:vAlign w:val="center"/>
+            <w:hideMark/>
+          </w:tcPr>
+          <w:p>
+            <w:pPr>
+              <w:spacing w:after="0"/>
+            </w:pPr>
+            <w:r>
+              <w:rPr>
+                <w:b/>
+                <w:bCs/>
+              </w:rPr>
+              <w:t>Acteur principal</w:t>
+            </w:r>
+          </w:p>
+        </w:tc>
+        <w:tc>
+          <w:tcPr>
+            <w:tcW w:w="6804" w:type="dxa"/>
+            <w:gridSpan w:val="2"/>
+            <w:tcBorders>
+              <w:top w:val="single" w:sz="4" w:space="0" w:color="000000"/>
+              <w:left w:val="single" w:sz="4" w:space="0" w:color="000000"/>
+              <w:bottom w:val="single" w:sz="4" w:space="0" w:color="000000"/>
+              <w:right w:val="single" w:sz="4" w:space="0" w:color="000000"/>
+            </w:tcBorders>
+            <w:shd w:val="clear" w:color="auto" w:fill="FFFFFF"/>
+            <w:tcMar>
+              <w:top w:w="9" w:type="dxa"/>
+              <w:left w:w="9" w:type="dxa"/>
+              <w:bottom w:w="0" w:type="dxa"/>
+              <w:right w:w="9" w:type="dxa"/>
+            </w:tcMar>
+            <w:hideMark/>
+          </w:tcPr>
+          <w:p>
+            <w:pPr>
+              <w:spacing w:after="0"/>
+              <w:rPr>
+                <w:lang w:val="fr-FR"/>
+              </w:rPr>
+            </w:pPr>
+            <w:r>
+              <w:rPr>
+                <w:lang w:val="fr-FR"/>
+              </w:rPr>
+              <w:t>Utilisateur</w:t>
+            </w:r>
+          </w:p>
+        </w:tc>
+      </w:tr>
+      <w:tr>
+        <w:trPr>
+          <w:trHeight w:val="261"/>
+        </w:trPr>
+        <w:tc>
+          <w:tcPr>
+            <w:tcW w:w="2268" w:type="dxa"/>
+            <w:vMerge w:val="restart"/>
+            <w:tcBorders>
+              <w:top w:val="single" w:sz="4" w:space="0" w:color="000000"/>
+              <w:left w:val="single" w:sz="4" w:space="0" w:color="000000"/>
+              <w:bottom w:val="single" w:sz="4" w:space="0" w:color="000000"/>
+              <w:right w:val="single" w:sz="4" w:space="0" w:color="000000"/>
+            </w:tcBorders>
+            <w:shd w:val="clear" w:color="auto" w:fill="C6D9F1" w:themeFill="text2" w:themeFillTint="33"/>
+            <w:tcMar>
+              <w:top w:w="9" w:type="dxa"/>
+              <w:left w:w="9" w:type="dxa"/>
+              <w:bottom w:w="0" w:type="dxa"/>
+              <w:right w:w="9" w:type="dxa"/>
+            </w:tcMar>
+            <w:vAlign w:val="center"/>
+            <w:hideMark/>
+          </w:tcPr>
+          <w:p>
+            <w:pPr>
+              <w:spacing w:after="0"/>
+            </w:pPr>
+            <w:r>
+              <w:rPr>
+                <w:b/>
+                <w:bCs/>
+              </w:rPr>
+              <w:t>Intervenants &amp; Rôles</w:t>
+            </w:r>
+          </w:p>
+        </w:tc>
+        <w:tc>
+          <w:tcPr>
+            <w:tcW w:w="5387" w:type="dxa"/>
+            <w:tcBorders>
+              <w:top w:val="single" w:sz="4" w:space="0" w:color="000000"/>
+              <w:left w:val="single" w:sz="4" w:space="0" w:color="000000"/>
+              <w:bottom w:val="single" w:sz="4" w:space="0" w:color="000000"/>
+              <w:right w:val="single" w:sz="4" w:space="0" w:color="000000"/>
+            </w:tcBorders>
+            <w:shd w:val="clear" w:color="auto" w:fill="C6D9F1" w:themeFill="text2" w:themeFillTint="33"/>
+            <w:tcMar>
+              <w:top w:w="9" w:type="dxa"/>
+              <w:left w:w="9" w:type="dxa"/>
+              <w:bottom w:w="0" w:type="dxa"/>
+              <w:right w:w="9" w:type="dxa"/>
+            </w:tcMar>
+            <w:vAlign w:val="center"/>
+            <w:hideMark/>
+          </w:tcPr>
+          <w:p>
+            <w:pPr>
+              <w:spacing w:after="0"/>
+            </w:pPr>
+            <w:r>
+              <w:rPr>
+                <w:b/>
+                <w:bCs/>
+              </w:rPr>
+              <w:t>Intervenant</w:t>
+            </w:r>
+          </w:p>
+        </w:tc>
+        <w:tc>
+          <w:tcPr>
+            <w:tcW w:w="1417" w:type="dxa"/>
+            <w:tcBorders>
+              <w:top w:val="single" w:sz="4" w:space="0" w:color="000000"/>
+              <w:left w:val="single" w:sz="4" w:space="0" w:color="000000"/>
+              <w:bottom w:val="single" w:sz="4" w:space="0" w:color="000000"/>
+              <w:right w:val="single" w:sz="4" w:space="0" w:color="000000"/>
+            </w:tcBorders>
+            <w:shd w:val="clear" w:color="auto" w:fill="C6D9F1" w:themeFill="text2" w:themeFillTint="33"/>
+            <w:tcMar>
+              <w:top w:w="9" w:type="dxa"/>
+              <w:left w:w="9" w:type="dxa"/>
+              <w:bottom w:w="0" w:type="dxa"/>
+              <w:right w:w="9" w:type="dxa"/>
+            </w:tcMar>
+            <w:vAlign w:val="center"/>
+            <w:hideMark/>
+          </w:tcPr>
+          <w:p>
+            <w:pPr>
+              <w:spacing w:after="0"/>
+            </w:pPr>
+            <w:r>
+              <w:rPr>
+                <w:b/>
+                <w:bCs/>
+              </w:rPr>
+              <w:t>Rôle</w:t>
+            </w:r>
+          </w:p>
+        </w:tc>
+      </w:tr>
+      <w:tr>
+        <w:trPr>
+          <w:trHeight w:val="261"/>
+        </w:trPr>
+        <w:tc>
+          <w:tcPr>
+            <w:tcW w:w="0" w:type="auto"/>
+            <w:vMerge/>
+            <w:tcBorders>
+              <w:top w:val="single" w:sz="4" w:space="0" w:color="000000"/>
+              <w:left w:val="single" w:sz="4" w:space="0" w:color="000000"/>
+              <w:bottom w:val="single" w:sz="4" w:space="0" w:color="000000"/>
+              <w:right w:val="single" w:sz="4" w:space="0" w:color="000000"/>
+            </w:tcBorders>
+            <w:vAlign w:val="center"/>
+            <w:hideMark/>
+          </w:tcPr>
+          <w:p>
+            <w:pPr>
+              <w:spacing w:after="0" w:line="240" w:lineRule="auto"/>
+            </w:pPr>
+          </w:p>
+        </w:tc>
+        <w:tc>
+          <w:tcPr>
+            <w:tcW w:w="5387" w:type="dxa"/>
+            <w:tcBorders>
+              <w:top w:val="single" w:sz="4" w:space="0" w:color="000000"/>
+              <w:left w:val="single" w:sz="4" w:space="0" w:color="000000"/>
+              <w:bottom w:val="single" w:sz="4" w:space="0" w:color="000000"/>
+              <w:right w:val="single" w:sz="4" w:space="0" w:color="000000"/>
+            </w:tcBorders>
+            <w:shd w:val="clear" w:color="auto" w:fill="FFFFFF"/>
+            <w:tcMar>
+              <w:top w:w="9" w:type="dxa"/>
+              <w:left w:w="9" w:type="dxa"/>
+              <w:bottom w:w="0" w:type="dxa"/>
+              <w:right w:w="9" w:type="dxa"/>
+            </w:tcMar>
+          </w:tcPr>
+          <w:p>
+            <w:pPr>
+              <w:spacing w:after="0"/>
+              <w:rPr>
+                <w:lang w:val="fr-FR"/>
+              </w:rPr>
+            </w:pPr>
+          </w:p>
+        </w:tc>
+        <w:tc>
+          <w:tcPr>
+            <w:tcW w:w="1417" w:type="dxa"/>
+            <w:tcBorders>
+              <w:top w:val="single" w:sz="4" w:space="0" w:color="000000"/>
+              <w:left w:val="single" w:sz="4" w:space="0" w:color="000000"/>
+              <w:bottom w:val="single" w:sz="4" w:space="0" w:color="000000"/>
+              <w:right w:val="single" w:sz="4" w:space="0" w:color="000000"/>
+            </w:tcBorders>
+            <w:shd w:val="clear" w:color="auto" w:fill="FFFFFF"/>
+            <w:tcMar>
+              <w:top w:w="9" w:type="dxa"/>
+              <w:left w:w="9" w:type="dxa"/>
+              <w:bottom w:w="0" w:type="dxa"/>
+              <w:right w:w="9" w:type="dxa"/>
+            </w:tcMar>
+          </w:tcPr>
+          <w:p>
+            <w:pPr>
+              <w:spacing w:after="0"/>
+            </w:pPr>
+          </w:p>
+        </w:tc>
+      </w:tr>
+      <w:tr>
+        <w:trPr>
+          <w:trHeight w:val="261"/>
+        </w:trPr>
+        <w:tc>
+          <w:tcPr>
+            <w:tcW w:w="0" w:type="auto"/>
+            <w:vMerge/>
+            <w:tcBorders>
+              <w:top w:val="single" w:sz="4" w:space="0" w:color="000000"/>
+              <w:left w:val="single" w:sz="4" w:space="0" w:color="000000"/>
+              <w:bottom w:val="single" w:sz="4" w:space="0" w:color="000000"/>
+              <w:right w:val="single" w:sz="4" w:space="0" w:color="000000"/>
+            </w:tcBorders>
+            <w:vAlign w:val="center"/>
+            <w:hideMark/>
+          </w:tcPr>
+          <w:p>
+            <w:pPr>
+              <w:spacing w:after="0" w:line="240" w:lineRule="auto"/>
+            </w:pPr>
+          </w:p>
+        </w:tc>
+        <w:tc>
+          <w:tcPr>
+            <w:tcW w:w="5387" w:type="dxa"/>
+            <w:tcBorders>
+              <w:top w:val="single" w:sz="4" w:space="0" w:color="000000"/>
+              <w:left w:val="single" w:sz="4" w:space="0" w:color="000000"/>
+              <w:bottom w:val="single" w:sz="4" w:space="0" w:color="000000"/>
+              <w:right w:val="single" w:sz="4" w:space="0" w:color="000000"/>
+            </w:tcBorders>
+            <w:shd w:val="clear" w:color="auto" w:fill="FFFFFF"/>
+            <w:tcMar>
+              <w:top w:w="9" w:type="dxa"/>
+              <w:left w:w="9" w:type="dxa"/>
+              <w:bottom w:w="0" w:type="dxa"/>
+              <w:right w:w="9" w:type="dxa"/>
+            </w:tcMar>
+            <w:hideMark/>
+          </w:tcPr>
+          <w:p/>
+        </w:tc>
+        <w:tc>
+          <w:tcPr>
+            <w:tcW w:w="1417" w:type="dxa"/>
+            <w:tcBorders>
+              <w:top w:val="single" w:sz="4" w:space="0" w:color="000000"/>
+              <w:left w:val="single" w:sz="4" w:space="0" w:color="000000"/>
+              <w:bottom w:val="single" w:sz="4" w:space="0" w:color="000000"/>
+              <w:right w:val="single" w:sz="4" w:space="0" w:color="000000"/>
+            </w:tcBorders>
+            <w:shd w:val="clear" w:color="auto" w:fill="FFFFFF"/>
+            <w:tcMar>
+              <w:top w:w="9" w:type="dxa"/>
+              <w:left w:w="9" w:type="dxa"/>
+              <w:bottom w:w="0" w:type="dxa"/>
+              <w:right w:w="9" w:type="dxa"/>
+            </w:tcMar>
+            <w:hideMark/>
+          </w:tcPr>
+          <w:p>
+            <w:pPr>
+              <w:spacing w:after="0" w:line="240" w:lineRule="auto"/>
+              <w:rPr>
+                <w:rFonts w:cs="Calibri"/>
+                <w:sz w:val="20"/>
+                <w:szCs w:val="20"/>
+                <w:lang w:val="fr-FR" w:eastAsia="fr-FR"/>
+              </w:rPr>
+            </w:pPr>
+          </w:p>
+        </w:tc>
+      </w:tr>
+      <w:tr>
+        <w:trPr>
+          <w:trHeight w:val="261"/>
+        </w:trPr>
+        <w:tc>
+          <w:tcPr>
+            <w:tcW w:w="0" w:type="auto"/>
+            <w:vMerge/>
+            <w:tcBorders>
+              <w:top w:val="single" w:sz="4" w:space="0" w:color="000000"/>
+              <w:left w:val="single" w:sz="4" w:space="0" w:color="000000"/>
+              <w:bottom w:val="single" w:sz="4" w:space="0" w:color="000000"/>
+              <w:right w:val="single" w:sz="4" w:space="0" w:color="000000"/>
+            </w:tcBorders>
+            <w:vAlign w:val="center"/>
+            <w:hideMark/>
+          </w:tcPr>
+          <w:p>
+            <w:pPr>
+              <w:spacing w:after="0" w:line="240" w:lineRule="auto"/>
+            </w:pPr>
+          </w:p>
+        </w:tc>
+        <w:tc>
+          <w:tcPr>
+            <w:tcW w:w="5387" w:type="dxa"/>
+            <w:tcBorders>
+              <w:top w:val="single" w:sz="4" w:space="0" w:color="000000"/>
+              <w:left w:val="single" w:sz="4" w:space="0" w:color="000000"/>
+              <w:bottom w:val="single" w:sz="4" w:space="0" w:color="000000"/>
+              <w:right w:val="single" w:sz="4" w:space="0" w:color="000000"/>
+            </w:tcBorders>
+            <w:shd w:val="clear" w:color="auto" w:fill="FFFFFF"/>
+            <w:tcMar>
+              <w:top w:w="9" w:type="dxa"/>
+              <w:left w:w="9" w:type="dxa"/>
+              <w:bottom w:w="0" w:type="dxa"/>
+              <w:right w:w="9" w:type="dxa"/>
+            </w:tcMar>
+            <w:hideMark/>
+          </w:tcPr>
+          <w:p>
+            <w:pPr>
+              <w:spacing w:after="0" w:line="240" w:lineRule="auto"/>
+              <w:rPr>
+                <w:rFonts w:cs="Calibri"/>
+                <w:sz w:val="20"/>
+                <w:szCs w:val="20"/>
+                <w:lang w:val="fr-FR" w:eastAsia="fr-FR"/>
+              </w:rPr>
+            </w:pPr>
+          </w:p>
+        </w:tc>
+        <w:tc>
+          <w:tcPr>
+            <w:tcW w:w="1417" w:type="dxa"/>
+            <w:tcBorders>
+              <w:top w:val="single" w:sz="4" w:space="0" w:color="000000"/>
+              <w:left w:val="single" w:sz="4" w:space="0" w:color="000000"/>
+              <w:bottom w:val="single" w:sz="4" w:space="0" w:color="000000"/>
+              <w:right w:val="single" w:sz="4" w:space="0" w:color="000000"/>
+            </w:tcBorders>
+            <w:shd w:val="clear" w:color="auto" w:fill="FFFFFF"/>
+            <w:tcMar>
+              <w:top w:w="9" w:type="dxa"/>
+              <w:left w:w="9" w:type="dxa"/>
+              <w:bottom w:w="0" w:type="dxa"/>
+              <w:right w:w="9" w:type="dxa"/>
+            </w:tcMar>
+            <w:hideMark/>
+          </w:tcPr>
+          <w:p>
+            <w:pPr>
+              <w:spacing w:after="0" w:line="240" w:lineRule="auto"/>
+              <w:rPr>
+                <w:rFonts w:cs="Calibri"/>
+                <w:sz w:val="20"/>
+                <w:szCs w:val="20"/>
+                <w:lang w:val="fr-FR" w:eastAsia="fr-FR"/>
+              </w:rPr>
+            </w:pPr>
+          </w:p>
+        </w:tc>
+      </w:tr>
+      <w:tr>
+        <w:trPr>
+          <w:trHeight w:val="302"/>
+        </w:trPr>
+        <w:tc>
+          <w:tcPr>
+            <w:tcW w:w="2268" w:type="dxa"/>
+            <w:tcBorders>
+              <w:top w:val="single" w:sz="4" w:space="0" w:color="000000"/>
+              <w:left w:val="single" w:sz="4" w:space="0" w:color="000000"/>
+              <w:bottom w:val="single" w:sz="4" w:space="0" w:color="000000"/>
+              <w:right w:val="single" w:sz="4" w:space="0" w:color="000000"/>
+            </w:tcBorders>
+            <w:shd w:val="clear" w:color="auto" w:fill="C6D9F1" w:themeFill="text2" w:themeFillTint="33"/>
+            <w:tcMar>
+              <w:top w:w="9" w:type="dxa"/>
+              <w:left w:w="9" w:type="dxa"/>
+              <w:bottom w:w="0" w:type="dxa"/>
+              <w:right w:w="9" w:type="dxa"/>
+            </w:tcMar>
+            <w:vAlign w:val="center"/>
+            <w:hideMark/>
+          </w:tcPr>
+          <w:p>
+            <w:pPr>
+              <w:spacing w:after="0"/>
+            </w:pPr>
+            <w:r>
+              <w:rPr>
+                <w:b/>
+                <w:bCs/>
+              </w:rPr>
+              <w:t>Préconditions</w:t>
+            </w:r>
+          </w:p>
+        </w:tc>
+        <w:tc>
+          <w:tcPr>
+            <w:tcW w:w="6804" w:type="dxa"/>
+            <w:gridSpan w:val="2"/>
+            <w:tcBorders>
+              <w:top w:val="single" w:sz="4" w:space="0" w:color="000000"/>
+              <w:left w:val="single" w:sz="4" w:space="0" w:color="000000"/>
+              <w:bottom w:val="single" w:sz="4" w:space="0" w:color="000000"/>
+              <w:right w:val="single" w:sz="4" w:space="0" w:color="000000"/>
+            </w:tcBorders>
+            <w:shd w:val="clear" w:color="auto" w:fill="FFFFFF"/>
+            <w:tcMar>
+              <w:top w:w="9" w:type="dxa"/>
+              <w:left w:w="9" w:type="dxa"/>
+              <w:bottom w:w="0" w:type="dxa"/>
+              <w:right w:w="9" w:type="dxa"/>
+            </w:tcMar>
+            <w:hideMark/>
+          </w:tcPr>
+          <w:p>
+            <w:pPr>
+              <w:spacing w:after="0"/>
+              <w:contextualSpacing/>
+              <w:rPr>
+                <w:lang w:val="fr-FR"/>
+              </w:rPr>
+            </w:pPr>
+            <w:r>
+              <w:rPr>
+                <w:lang w:val="fr-FR"/>
+              </w:rPr>
+              <w:t>La chasseur a été désigné pour mourir</w:t>
+            </w:r>
+          </w:p>
+        </w:tc>
+      </w:tr>
+      <w:tr>
+        <w:trPr>
+          <w:trHeight w:val="249"/>
+        </w:trPr>
+        <w:tc>
+          <w:tcPr>
+            <w:tcW w:w="2268" w:type="dxa"/>
+            <w:tcBorders>
+              <w:top w:val="single" w:sz="4" w:space="0" w:color="000000"/>
+              <w:left w:val="single" w:sz="4" w:space="0" w:color="000000"/>
+              <w:bottom w:val="single" w:sz="4" w:space="0" w:color="000000"/>
+              <w:right w:val="single" w:sz="4" w:space="0" w:color="000000"/>
+            </w:tcBorders>
+            <w:shd w:val="clear" w:color="auto" w:fill="C6D9F1" w:themeFill="text2" w:themeFillTint="33"/>
+            <w:tcMar>
+              <w:top w:w="9" w:type="dxa"/>
+              <w:left w:w="9" w:type="dxa"/>
+              <w:bottom w:w="0" w:type="dxa"/>
+              <w:right w:w="9" w:type="dxa"/>
+            </w:tcMar>
+            <w:vAlign w:val="center"/>
+            <w:hideMark/>
+          </w:tcPr>
+          <w:p>
+            <w:pPr>
+              <w:spacing w:after="0"/>
+            </w:pPr>
+            <w:r>
+              <w:rPr>
+                <w:b/>
+                <w:bCs/>
+              </w:rPr>
+              <w:t xml:space="preserve">Postconditions </w:t>
+            </w:r>
+          </w:p>
+        </w:tc>
+        <w:tc>
+          <w:tcPr>
+            <w:tcW w:w="6804" w:type="dxa"/>
+            <w:gridSpan w:val="2"/>
+            <w:tcBorders>
+              <w:top w:val="single" w:sz="4" w:space="0" w:color="000000"/>
+              <w:left w:val="single" w:sz="4" w:space="0" w:color="000000"/>
+              <w:bottom w:val="single" w:sz="4" w:space="0" w:color="000000"/>
+              <w:right w:val="single" w:sz="4" w:space="0" w:color="000000"/>
+            </w:tcBorders>
+            <w:shd w:val="clear" w:color="auto" w:fill="FFFFFF"/>
+            <w:tcMar>
+              <w:top w:w="9" w:type="dxa"/>
+              <w:left w:w="9" w:type="dxa"/>
+              <w:bottom w:w="0" w:type="dxa"/>
+              <w:right w:w="9" w:type="dxa"/>
+            </w:tcMar>
+            <w:hideMark/>
+          </w:tcPr>
+          <w:p>
+            <w:pPr>
+              <w:spacing w:after="0"/>
+              <w:rPr>
+                <w:lang w:val="fr-FR"/>
+              </w:rPr>
+            </w:pPr>
+            <w:r>
+              <w:rPr>
+                <w:lang w:val="fr-FR"/>
+              </w:rPr>
+              <w:t>Le joueur a fini de jouer et quelqu’un a été tué par le chasseur</w:t>
+            </w:r>
+          </w:p>
+        </w:tc>
+      </w:tr>
+      <w:tr>
+        <w:trPr>
+          <w:trHeight w:val="240"/>
+        </w:trPr>
+        <w:tc>
+          <w:tcPr>
+            <w:tcW w:w="2268" w:type="dxa"/>
+            <w:tcBorders>
+              <w:top w:val="single" w:sz="4" w:space="0" w:color="000000"/>
+              <w:left w:val="single" w:sz="4" w:space="0" w:color="000000"/>
+              <w:bottom w:val="single" w:sz="4" w:space="0" w:color="000000"/>
+              <w:right w:val="single" w:sz="4" w:space="0" w:color="000000"/>
+            </w:tcBorders>
+            <w:shd w:val="clear" w:color="auto" w:fill="C6D9F1" w:themeFill="text2" w:themeFillTint="33"/>
+            <w:tcMar>
+              <w:top w:w="9" w:type="dxa"/>
+              <w:left w:w="9" w:type="dxa"/>
+              <w:bottom w:w="0" w:type="dxa"/>
+              <w:right w:w="9" w:type="dxa"/>
+            </w:tcMar>
+            <w:vAlign w:val="center"/>
+            <w:hideMark/>
+          </w:tcPr>
+          <w:p>
+            <w:pPr>
+              <w:spacing w:after="0"/>
+            </w:pPr>
+            <w:r>
+              <w:rPr>
+                <w:b/>
+                <w:bCs/>
+              </w:rPr>
+              <w:t>Déclencheur</w:t>
+            </w:r>
+          </w:p>
+        </w:tc>
+        <w:tc>
+          <w:tcPr>
+            <w:tcW w:w="6804" w:type="dxa"/>
+            <w:gridSpan w:val="2"/>
+            <w:tcBorders>
+              <w:top w:val="single" w:sz="4" w:space="0" w:color="000000"/>
+              <w:left w:val="single" w:sz="4" w:space="0" w:color="000000"/>
+              <w:bottom w:val="single" w:sz="4" w:space="0" w:color="000000"/>
+              <w:right w:val="single" w:sz="4" w:space="0" w:color="000000"/>
+            </w:tcBorders>
+            <w:shd w:val="clear" w:color="auto" w:fill="FFFFFF"/>
+            <w:tcMar>
+              <w:top w:w="9" w:type="dxa"/>
+              <w:left w:w="9" w:type="dxa"/>
+              <w:bottom w:w="0" w:type="dxa"/>
+              <w:right w:w="9" w:type="dxa"/>
+            </w:tcMar>
+            <w:hideMark/>
+          </w:tcPr>
+          <w:p>
+            <w:pPr>
+              <w:spacing w:after="0"/>
+              <w:rPr>
+                <w:lang w:val="fr-FR"/>
+              </w:rPr>
+            </w:pPr>
+            <w:r>
+              <w:rPr>
+                <w:lang w:val="fr-FR"/>
+              </w:rPr>
+              <w:t>Serveur</w:t>
+            </w:r>
+          </w:p>
+        </w:tc>
+      </w:tr>
+    </w:tbl>
+    <w:p/>
+    <w:tbl>
+      <w:tblPr>
+        <w:tblW w:w="9072" w:type="dxa"/>
+        <w:tblInd w:w="9" w:type="dxa"/>
+        <w:tblCellMar>
+          <w:left w:w="0" w:type="dxa"/>
+          <w:right w:w="0" w:type="dxa"/>
+        </w:tblCellMar>
+        <w:tblLook w:val="0600" w:firstRow="0" w:lastRow="0" w:firstColumn="0" w:lastColumn="0" w:noHBand="1" w:noVBand="1"/>
+      </w:tblPr>
+      <w:tblGrid>
+        <w:gridCol w:w="2268"/>
+        <w:gridCol w:w="709"/>
+        <w:gridCol w:w="6095"/>
+      </w:tblGrid>
+      <w:tr>
+        <w:trPr>
+          <w:trHeight w:val="261"/>
+        </w:trPr>
+        <w:tc>
+          <w:tcPr>
+            <w:tcW w:w="2268" w:type="dxa"/>
+            <w:tcBorders>
+              <w:top w:val="single" w:sz="4" w:space="0" w:color="000000"/>
+              <w:left w:val="single" w:sz="4" w:space="0" w:color="000000"/>
+              <w:bottom w:val="single" w:sz="4" w:space="0" w:color="000000"/>
+              <w:right w:val="single" w:sz="4" w:space="0" w:color="000000"/>
+            </w:tcBorders>
+            <w:shd w:val="clear" w:color="auto" w:fill="C6D9F1" w:themeFill="text2" w:themeFillTint="33"/>
+            <w:tcMar>
+              <w:top w:w="9" w:type="dxa"/>
+              <w:left w:w="9" w:type="dxa"/>
+              <w:bottom w:w="0" w:type="dxa"/>
+              <w:right w:w="9" w:type="dxa"/>
+            </w:tcMar>
+            <w:vAlign w:val="center"/>
+            <w:hideMark/>
+          </w:tcPr>
+          <w:p>
+            <w:pPr>
+              <w:spacing w:after="0"/>
+            </w:pPr>
+            <w:r>
+              <w:rPr>
+                <w:b/>
+                <w:bCs/>
+              </w:rPr>
+              <w:t>Scénario nominal</w:t>
+            </w:r>
+          </w:p>
+        </w:tc>
+        <w:tc>
+          <w:tcPr>
+            <w:tcW w:w="709" w:type="dxa"/>
+            <w:tcBorders>
+              <w:top w:val="single" w:sz="4" w:space="0" w:color="000000"/>
+              <w:left w:val="single" w:sz="4" w:space="0" w:color="000000"/>
+              <w:bottom w:val="single" w:sz="4" w:space="0" w:color="000000"/>
+              <w:right w:val="single" w:sz="4" w:space="0" w:color="000000"/>
+            </w:tcBorders>
+            <w:shd w:val="clear" w:color="auto" w:fill="C6D9F1" w:themeFill="text2" w:themeFillTint="33"/>
+            <w:tcMar>
+              <w:top w:w="9" w:type="dxa"/>
+              <w:left w:w="9" w:type="dxa"/>
+              <w:bottom w:w="0" w:type="dxa"/>
+              <w:right w:w="9" w:type="dxa"/>
+            </w:tcMar>
+            <w:vAlign w:val="center"/>
+            <w:hideMark/>
+          </w:tcPr>
+          <w:p>
+            <w:pPr>
+              <w:spacing w:after="0"/>
+            </w:pPr>
+            <w:r>
+              <w:rPr>
+                <w:b/>
+                <w:bCs/>
+              </w:rPr>
+              <w:t>Étape</w:t>
+            </w:r>
+          </w:p>
+        </w:tc>
+        <w:tc>
+          <w:tcPr>
+            <w:tcW w:w="6095" w:type="dxa"/>
+            <w:tcBorders>
+              <w:top w:val="single" w:sz="4" w:space="0" w:color="000000"/>
+              <w:left w:val="single" w:sz="4" w:space="0" w:color="000000"/>
+              <w:bottom w:val="single" w:sz="4" w:space="0" w:color="000000"/>
+              <w:right w:val="single" w:sz="4" w:space="0" w:color="000000"/>
+            </w:tcBorders>
+            <w:shd w:val="clear" w:color="auto" w:fill="C6D9F1" w:themeFill="text2" w:themeFillTint="33"/>
+            <w:tcMar>
+              <w:top w:w="9" w:type="dxa"/>
+              <w:left w:w="9" w:type="dxa"/>
+              <w:bottom w:w="0" w:type="dxa"/>
+              <w:right w:w="9" w:type="dxa"/>
+            </w:tcMar>
+            <w:vAlign w:val="center"/>
+            <w:hideMark/>
+          </w:tcPr>
+          <w:p>
+            <w:pPr>
+              <w:spacing w:after="0"/>
+            </w:pPr>
+            <w:r>
+              <w:rPr>
+                <w:b/>
+                <w:bCs/>
+              </w:rPr>
+              <w:t>Action</w:t>
+            </w:r>
+          </w:p>
+        </w:tc>
+      </w:tr>
+      <w:tr>
+        <w:trPr>
+          <w:trHeight w:val="261"/>
+        </w:trPr>
+        <w:tc>
+          <w:tcPr>
+            <w:tcW w:w="2268" w:type="dxa"/>
+            <w:vMerge w:val="restart"/>
+            <w:tcBorders>
+              <w:top w:val="single" w:sz="4" w:space="0" w:color="000000"/>
+              <w:left w:val="single" w:sz="4" w:space="0" w:color="000000"/>
+              <w:bottom w:val="single" w:sz="4" w:space="0" w:color="auto"/>
+              <w:right w:val="single" w:sz="4" w:space="0" w:color="000000"/>
+            </w:tcBorders>
+            <w:shd w:val="clear" w:color="auto" w:fill="C6D9F1" w:themeFill="text2" w:themeFillTint="33"/>
+            <w:tcMar>
+              <w:top w:w="9" w:type="dxa"/>
+              <w:left w:w="9" w:type="dxa"/>
+              <w:bottom w:w="0" w:type="dxa"/>
+              <w:right w:w="9" w:type="dxa"/>
+            </w:tcMar>
+            <w:vAlign w:val="center"/>
+            <w:hideMark/>
+          </w:tcPr>
+          <w:p>
+            <w:pPr>
+              <w:spacing w:after="0"/>
+            </w:pPr>
+            <w:r>
+              <w:rPr>
+                <w:b/>
+                <w:bCs/>
+              </w:rPr>
+              <w:t> </w:t>
+            </w:r>
+          </w:p>
+          <w:p>
+            <w:pPr>
+              <w:spacing w:after="0"/>
+            </w:pPr>
+            <w:r>
+              <w:rPr>
+                <w:b/>
+                <w:bCs/>
+              </w:rPr>
+              <w:t> </w:t>
+            </w:r>
+          </w:p>
+        </w:tc>
+        <w:tc>
+          <w:tcPr>
+            <w:tcW w:w="709" w:type="dxa"/>
+            <w:tcBorders>
+              <w:top w:val="single" w:sz="4" w:space="0" w:color="000000"/>
+              <w:left w:val="single" w:sz="4" w:space="0" w:color="000000"/>
+              <w:bottom w:val="single" w:sz="4" w:space="0" w:color="000000"/>
+              <w:right w:val="single" w:sz="4" w:space="0" w:color="000000"/>
+            </w:tcBorders>
+            <w:tcMar>
+              <w:top w:w="9" w:type="dxa"/>
+              <w:left w:w="9" w:type="dxa"/>
+              <w:bottom w:w="0" w:type="dxa"/>
+              <w:right w:w="9" w:type="dxa"/>
+            </w:tcMar>
+            <w:hideMark/>
+          </w:tcPr>
+          <w:p>
+            <w:pPr>
+              <w:spacing w:after="0" w:line="240" w:lineRule="auto"/>
+              <w:rPr>
+                <w:rFonts w:eastAsia="Times New Roman" w:cs="Arial"/>
+                <w:lang w:val="fr-FR" w:eastAsia="fr-CA"/>
+              </w:rPr>
+            </w:pPr>
+            <w:r>
+              <w:rPr>
+                <w:rFonts w:eastAsia="Times New Roman" w:cs="Arial"/>
+                <w:lang w:val="fr-FR" w:eastAsia="fr-CA"/>
+              </w:rPr>
+              <w:t>1</w:t>
+            </w:r>
+          </w:p>
+        </w:tc>
+        <w:tc>
+          <w:tcPr>
+            <w:tcW w:w="6095" w:type="dxa"/>
+            <w:tcBorders>
+              <w:top w:val="single" w:sz="4" w:space="0" w:color="000000"/>
+              <w:left w:val="single" w:sz="4" w:space="0" w:color="000000"/>
+              <w:bottom w:val="single" w:sz="4" w:space="0" w:color="000000"/>
+              <w:right w:val="single" w:sz="4" w:space="0" w:color="000000"/>
+            </w:tcBorders>
+            <w:tcMar>
+              <w:top w:w="9" w:type="dxa"/>
+              <w:left w:w="9" w:type="dxa"/>
+              <w:bottom w:w="0" w:type="dxa"/>
+              <w:right w:w="9" w:type="dxa"/>
+            </w:tcMar>
+            <w:hideMark/>
+          </w:tcPr>
+          <w:p>
+            <w:pPr>
+              <w:spacing w:after="0" w:line="240" w:lineRule="auto"/>
+              <w:rPr>
+                <w:rFonts w:eastAsia="Times New Roman" w:cs="Arial"/>
+                <w:lang w:val="fr-FR" w:eastAsia="fr-CA"/>
+              </w:rPr>
+            </w:pPr>
+            <w:r>
+              <w:rPr>
+                <w:rFonts w:eastAsia="Times New Roman" w:cs="Arial"/>
+                <w:lang w:val="fr-FR" w:eastAsia="fr-CA"/>
+              </w:rPr>
+              <w:t>Une indication dans le chat indique au joueur qu’il a été désigné pour mourir. Une fenêtre contenant la liste des joueurs vivant apparait. Une indication dans le chat indique que le joueur doit sélectionner quelqu’un à tuer.</w:t>
+            </w:r>
+          </w:p>
+        </w:tc>
+      </w:tr>
+      <w:tr>
+        <w:trPr>
+          <w:trHeight w:val="261"/>
+        </w:trPr>
+        <w:tc>
+          <w:tcPr>
+            <w:tcW w:w="0" w:type="auto"/>
+            <w:vMerge/>
+            <w:tcBorders>
+              <w:top w:val="single" w:sz="4" w:space="0" w:color="000000"/>
+              <w:left w:val="single" w:sz="4" w:space="0" w:color="000000"/>
+              <w:bottom w:val="single" w:sz="4" w:space="0" w:color="auto"/>
+              <w:right w:val="single" w:sz="4" w:space="0" w:color="000000"/>
+            </w:tcBorders>
+            <w:vAlign w:val="center"/>
+            <w:hideMark/>
+          </w:tcPr>
+          <w:p>
+            <w:pPr>
+              <w:spacing w:after="0" w:line="240" w:lineRule="auto"/>
+            </w:pPr>
+          </w:p>
+        </w:tc>
+        <w:tc>
+          <w:tcPr>
+            <w:tcW w:w="709" w:type="dxa"/>
+            <w:tcBorders>
+              <w:top w:val="single" w:sz="4" w:space="0" w:color="000000"/>
+              <w:left w:val="single" w:sz="4" w:space="0" w:color="000000"/>
+              <w:bottom w:val="single" w:sz="4" w:space="0" w:color="000000"/>
+              <w:right w:val="single" w:sz="4" w:space="0" w:color="000000"/>
+            </w:tcBorders>
+            <w:tcMar>
+              <w:top w:w="9" w:type="dxa"/>
+              <w:left w:w="9" w:type="dxa"/>
+              <w:bottom w:w="0" w:type="dxa"/>
+              <w:right w:w="9" w:type="dxa"/>
+            </w:tcMar>
+            <w:hideMark/>
+          </w:tcPr>
+          <w:p>
+            <w:pPr>
+              <w:spacing w:after="0" w:line="240" w:lineRule="auto"/>
+              <w:rPr>
+                <w:rFonts w:eastAsia="Times New Roman" w:cs="Arial"/>
+                <w:lang w:val="fr-FR" w:eastAsia="fr-CA"/>
+              </w:rPr>
+            </w:pPr>
+            <w:r>
+              <w:rPr>
+                <w:rFonts w:eastAsia="Times New Roman" w:cs="Arial"/>
+                <w:lang w:val="fr-FR" w:eastAsia="fr-CA"/>
+              </w:rPr>
+              <w:t>2</w:t>
+            </w:r>
+          </w:p>
+        </w:tc>
+        <w:tc>
+          <w:tcPr>
+            <w:tcW w:w="6095" w:type="dxa"/>
+            <w:tcBorders>
+              <w:top w:val="single" w:sz="4" w:space="0" w:color="000000"/>
+              <w:left w:val="single" w:sz="4" w:space="0" w:color="000000"/>
+              <w:bottom w:val="single" w:sz="4" w:space="0" w:color="000000"/>
+              <w:right w:val="single" w:sz="4" w:space="0" w:color="000000"/>
+            </w:tcBorders>
+            <w:tcMar>
+              <w:top w:w="9" w:type="dxa"/>
+              <w:left w:w="9" w:type="dxa"/>
+              <w:bottom w:w="0" w:type="dxa"/>
+              <w:right w:w="9" w:type="dxa"/>
+            </w:tcMar>
+            <w:hideMark/>
+          </w:tcPr>
+          <w:p>
+            <w:pPr>
+              <w:spacing w:after="0" w:line="240" w:lineRule="auto"/>
+              <w:rPr>
+                <w:rFonts w:eastAsia="Times New Roman" w:cs="Arial"/>
+                <w:lang w:val="fr-FR" w:eastAsia="fr-CA"/>
+              </w:rPr>
+            </w:pPr>
+            <w:r>
+              <w:rPr>
+                <w:rFonts w:eastAsia="Times New Roman" w:cs="Arial"/>
+                <w:lang w:val="fr-FR" w:eastAsia="fr-CA"/>
+              </w:rPr>
+              <w:t>Le joueur clique sur un joueur dans la fenêtre contenant la liste des joueurs.</w:t>
+            </w:r>
+          </w:p>
+        </w:tc>
+      </w:tr>
+      <w:tr>
+        <w:trPr>
+          <w:trHeight w:val="261"/>
+        </w:trPr>
+        <w:tc>
+          <w:tcPr>
+            <w:tcW w:w="0" w:type="auto"/>
+            <w:vMerge/>
+            <w:tcBorders>
+              <w:top w:val="single" w:sz="4" w:space="0" w:color="000000"/>
+              <w:left w:val="single" w:sz="4" w:space="0" w:color="000000"/>
+              <w:bottom w:val="single" w:sz="4" w:space="0" w:color="auto"/>
+              <w:right w:val="single" w:sz="4" w:space="0" w:color="000000"/>
+            </w:tcBorders>
+            <w:vAlign w:val="center"/>
+            <w:hideMark/>
+          </w:tcPr>
+          <w:p>
+            <w:pPr>
+              <w:spacing w:after="0" w:line="240" w:lineRule="auto"/>
+            </w:pPr>
+          </w:p>
+        </w:tc>
+        <w:tc>
+          <w:tcPr>
+            <w:tcW w:w="709" w:type="dxa"/>
+            <w:tcBorders>
+              <w:top w:val="single" w:sz="4" w:space="0" w:color="000000"/>
+              <w:left w:val="single" w:sz="4" w:space="0" w:color="000000"/>
+              <w:bottom w:val="single" w:sz="4" w:space="0" w:color="000000"/>
+              <w:right w:val="single" w:sz="4" w:space="0" w:color="000000"/>
+            </w:tcBorders>
+            <w:tcMar>
+              <w:top w:w="9" w:type="dxa"/>
+              <w:left w:w="9" w:type="dxa"/>
+              <w:bottom w:w="0" w:type="dxa"/>
+              <w:right w:w="9" w:type="dxa"/>
+            </w:tcMar>
+          </w:tcPr>
+          <w:p>
+            <w:pPr>
+              <w:spacing w:after="0" w:line="240" w:lineRule="auto"/>
+              <w:rPr>
+                <w:rFonts w:eastAsia="Times New Roman" w:cs="Arial"/>
+                <w:lang w:eastAsia="fr-CA"/>
+              </w:rPr>
+            </w:pPr>
+          </w:p>
+        </w:tc>
+        <w:tc>
+          <w:tcPr>
+            <w:tcW w:w="6095" w:type="dxa"/>
+            <w:tcBorders>
+              <w:top w:val="single" w:sz="4" w:space="0" w:color="000000"/>
+              <w:left w:val="single" w:sz="4" w:space="0" w:color="000000"/>
+              <w:bottom w:val="single" w:sz="4" w:space="0" w:color="000000"/>
+              <w:right w:val="single" w:sz="4" w:space="0" w:color="000000"/>
+            </w:tcBorders>
+            <w:tcMar>
+              <w:top w:w="9" w:type="dxa"/>
+              <w:left w:w="9" w:type="dxa"/>
+              <w:bottom w:w="0" w:type="dxa"/>
+              <w:right w:w="9" w:type="dxa"/>
+            </w:tcMar>
+          </w:tcPr>
+          <w:p>
+            <w:pPr>
+              <w:spacing w:after="0" w:line="240" w:lineRule="auto"/>
+              <w:rPr>
+                <w:rFonts w:eastAsia="Times New Roman" w:cs="Arial"/>
+                <w:lang w:val="fr-FR" w:eastAsia="fr-CA"/>
+              </w:rPr>
+            </w:pPr>
+          </w:p>
+        </w:tc>
+      </w:tr>
+      <w:tr>
+        <w:trPr>
+          <w:trHeight w:val="261"/>
+        </w:trPr>
+        <w:tc>
+          <w:tcPr>
+            <w:tcW w:w="0" w:type="auto"/>
+            <w:vMerge/>
+            <w:tcBorders>
+              <w:top w:val="single" w:sz="4" w:space="0" w:color="000000"/>
+              <w:left w:val="single" w:sz="4" w:space="0" w:color="000000"/>
+              <w:bottom w:val="single" w:sz="4" w:space="0" w:color="auto"/>
+              <w:right w:val="single" w:sz="4" w:space="0" w:color="000000"/>
+            </w:tcBorders>
+            <w:vAlign w:val="center"/>
+            <w:hideMark/>
+          </w:tcPr>
+          <w:p>
+            <w:pPr>
+              <w:spacing w:after="0" w:line="240" w:lineRule="auto"/>
+            </w:pPr>
+          </w:p>
+        </w:tc>
+        <w:tc>
+          <w:tcPr>
+            <w:tcW w:w="709" w:type="dxa"/>
+            <w:tcBorders>
+              <w:top w:val="single" w:sz="4" w:space="0" w:color="000000"/>
+              <w:left w:val="single" w:sz="4" w:space="0" w:color="000000"/>
+              <w:bottom w:val="single" w:sz="4" w:space="0" w:color="000000"/>
+              <w:right w:val="single" w:sz="4" w:space="0" w:color="000000"/>
+            </w:tcBorders>
+            <w:tcMar>
+              <w:top w:w="9" w:type="dxa"/>
+              <w:left w:w="9" w:type="dxa"/>
+              <w:bottom w:w="0" w:type="dxa"/>
+              <w:right w:w="9" w:type="dxa"/>
+            </w:tcMar>
+          </w:tcPr>
+          <w:p>
+            <w:pPr>
+              <w:spacing w:after="0" w:line="240" w:lineRule="auto"/>
+              <w:rPr>
+                <w:rFonts w:eastAsia="Times New Roman" w:cs="Arial"/>
+                <w:lang w:eastAsia="fr-CA"/>
+              </w:rPr>
+            </w:pPr>
+          </w:p>
+        </w:tc>
+        <w:tc>
+          <w:tcPr>
+            <w:tcW w:w="6095" w:type="dxa"/>
+            <w:tcBorders>
+              <w:top w:val="single" w:sz="4" w:space="0" w:color="000000"/>
+              <w:left w:val="single" w:sz="4" w:space="0" w:color="000000"/>
+              <w:bottom w:val="single" w:sz="4" w:space="0" w:color="000000"/>
+              <w:right w:val="single" w:sz="4" w:space="0" w:color="000000"/>
+            </w:tcBorders>
+            <w:tcMar>
+              <w:top w:w="9" w:type="dxa"/>
+              <w:left w:w="9" w:type="dxa"/>
+              <w:bottom w:w="0" w:type="dxa"/>
+              <w:right w:w="9" w:type="dxa"/>
+            </w:tcMar>
+          </w:tcPr>
+          <w:p>
+            <w:pPr>
+              <w:spacing w:after="0" w:line="240" w:lineRule="auto"/>
+              <w:rPr>
+                <w:rFonts w:eastAsia="Times New Roman" w:cs="Arial"/>
+                <w:lang w:eastAsia="fr-CA"/>
+              </w:rPr>
+            </w:pPr>
+          </w:p>
+        </w:tc>
+      </w:tr>
+      <w:tr>
+        <w:trPr>
+          <w:trHeight w:val="261"/>
+        </w:trPr>
+        <w:tc>
+          <w:tcPr>
+            <w:tcW w:w="0" w:type="auto"/>
+            <w:vMerge/>
+            <w:tcBorders>
+              <w:top w:val="single" w:sz="4" w:space="0" w:color="000000"/>
+              <w:left w:val="single" w:sz="4" w:space="0" w:color="000000"/>
+              <w:bottom w:val="single" w:sz="4" w:space="0" w:color="auto"/>
+              <w:right w:val="single" w:sz="4" w:space="0" w:color="000000"/>
+            </w:tcBorders>
+            <w:vAlign w:val="center"/>
+            <w:hideMark/>
+          </w:tcPr>
+          <w:p>
+            <w:pPr>
+              <w:spacing w:after="0" w:line="240" w:lineRule="auto"/>
+            </w:pPr>
+          </w:p>
+        </w:tc>
+        <w:tc>
+          <w:tcPr>
+            <w:tcW w:w="709" w:type="dxa"/>
+            <w:tcBorders>
+              <w:top w:val="single" w:sz="4" w:space="0" w:color="000000"/>
+              <w:left w:val="single" w:sz="4" w:space="0" w:color="000000"/>
+              <w:bottom w:val="single" w:sz="4" w:space="0" w:color="000000"/>
+              <w:right w:val="single" w:sz="4" w:space="0" w:color="000000"/>
+            </w:tcBorders>
+            <w:tcMar>
+              <w:top w:w="9" w:type="dxa"/>
+              <w:left w:w="9" w:type="dxa"/>
+              <w:bottom w:w="0" w:type="dxa"/>
+              <w:right w:w="9" w:type="dxa"/>
+            </w:tcMar>
+          </w:tcPr>
+          <w:p>
+            <w:pPr>
+              <w:spacing w:after="0" w:line="240" w:lineRule="auto"/>
+              <w:rPr>
+                <w:rFonts w:eastAsia="Times New Roman" w:cs="Arial"/>
+                <w:lang w:eastAsia="fr-CA"/>
+              </w:rPr>
+            </w:pPr>
+          </w:p>
+        </w:tc>
+        <w:tc>
+          <w:tcPr>
+            <w:tcW w:w="6095" w:type="dxa"/>
+            <w:tcBorders>
+              <w:top w:val="single" w:sz="4" w:space="0" w:color="000000"/>
+              <w:left w:val="single" w:sz="4" w:space="0" w:color="000000"/>
+              <w:bottom w:val="single" w:sz="4" w:space="0" w:color="000000"/>
+              <w:right w:val="single" w:sz="4" w:space="0" w:color="000000"/>
+            </w:tcBorders>
+            <w:tcMar>
+              <w:top w:w="9" w:type="dxa"/>
+              <w:left w:w="9" w:type="dxa"/>
+              <w:bottom w:w="0" w:type="dxa"/>
+              <w:right w:w="9" w:type="dxa"/>
+            </w:tcMar>
+          </w:tcPr>
+          <w:p>
+            <w:pPr>
+              <w:spacing w:after="0" w:line="240" w:lineRule="auto"/>
+              <w:rPr>
+                <w:rFonts w:eastAsia="Times New Roman" w:cs="Arial"/>
+                <w:lang w:eastAsia="fr-CA"/>
+              </w:rPr>
+            </w:pPr>
+          </w:p>
+        </w:tc>
+      </w:tr>
+      <w:tr>
+        <w:trPr>
+          <w:trHeight w:val="261"/>
+        </w:trPr>
+        <w:tc>
+          <w:tcPr>
+            <w:tcW w:w="0" w:type="auto"/>
+            <w:vMerge/>
+            <w:tcBorders>
+              <w:top w:val="single" w:sz="4" w:space="0" w:color="000000"/>
+              <w:left w:val="single" w:sz="4" w:space="0" w:color="000000"/>
+              <w:bottom w:val="single" w:sz="4" w:space="0" w:color="auto"/>
+              <w:right w:val="single" w:sz="4" w:space="0" w:color="000000"/>
+            </w:tcBorders>
+            <w:vAlign w:val="center"/>
+            <w:hideMark/>
+          </w:tcPr>
+          <w:p>
+            <w:pPr>
+              <w:spacing w:after="0" w:line="240" w:lineRule="auto"/>
+            </w:pPr>
+          </w:p>
+        </w:tc>
+        <w:tc>
+          <w:tcPr>
+            <w:tcW w:w="709" w:type="dxa"/>
+            <w:tcBorders>
+              <w:top w:val="single" w:sz="4" w:space="0" w:color="000000"/>
+              <w:left w:val="single" w:sz="4" w:space="0" w:color="000000"/>
+              <w:bottom w:val="single" w:sz="4" w:space="0" w:color="auto"/>
+              <w:right w:val="single" w:sz="4" w:space="0" w:color="000000"/>
+            </w:tcBorders>
+            <w:tcMar>
+              <w:top w:w="9" w:type="dxa"/>
+              <w:left w:w="9" w:type="dxa"/>
+              <w:bottom w:w="0" w:type="dxa"/>
+              <w:right w:w="9" w:type="dxa"/>
+            </w:tcMar>
+          </w:tcPr>
+          <w:p>
+            <w:pPr>
+              <w:spacing w:after="0"/>
+            </w:pPr>
+          </w:p>
+        </w:tc>
+        <w:tc>
+          <w:tcPr>
+            <w:tcW w:w="6095" w:type="dxa"/>
+            <w:tcBorders>
+              <w:top w:val="single" w:sz="4" w:space="0" w:color="000000"/>
+              <w:left w:val="single" w:sz="4" w:space="0" w:color="000000"/>
+              <w:bottom w:val="single" w:sz="4" w:space="0" w:color="auto"/>
+              <w:right w:val="single" w:sz="4" w:space="0" w:color="000000"/>
+            </w:tcBorders>
+            <w:tcMar>
+              <w:top w:w="9" w:type="dxa"/>
+              <w:left w:w="9" w:type="dxa"/>
+              <w:bottom w:w="0" w:type="dxa"/>
+              <w:right w:w="9" w:type="dxa"/>
+            </w:tcMar>
+          </w:tcPr>
+          <w:p>
+            <w:pPr>
+              <w:spacing w:after="0"/>
+            </w:pPr>
+          </w:p>
+        </w:tc>
+      </w:tr>
+    </w:tbl>
+    <w:p/>
+    <w:tbl>
+      <w:tblPr>
+        <w:tblW w:w="9072" w:type="dxa"/>
+        <w:tblInd w:w="9" w:type="dxa"/>
+        <w:tblCellMar>
+          <w:left w:w="0" w:type="dxa"/>
+          <w:right w:w="0" w:type="dxa"/>
+        </w:tblCellMar>
+        <w:tblLook w:val="0600" w:firstRow="0" w:lastRow="0" w:firstColumn="0" w:lastColumn="0" w:noHBand="1" w:noVBand="1"/>
+      </w:tblPr>
+      <w:tblGrid>
+        <w:gridCol w:w="2268"/>
+        <w:gridCol w:w="709"/>
+        <w:gridCol w:w="6095"/>
+      </w:tblGrid>
+      <w:tr>
+        <w:trPr>
+          <w:trHeight w:val="261"/>
+        </w:trPr>
+        <w:tc>
+          <w:tcPr>
+            <w:tcW w:w="2268" w:type="dxa"/>
+            <w:tcBorders>
+              <w:top w:val="single" w:sz="4" w:space="0" w:color="000000"/>
+              <w:left w:val="single" w:sz="4" w:space="0" w:color="000000"/>
+              <w:bottom w:val="single" w:sz="4" w:space="0" w:color="000000"/>
+              <w:right w:val="single" w:sz="4" w:space="0" w:color="000000"/>
+            </w:tcBorders>
+            <w:shd w:val="clear" w:color="auto" w:fill="C6D9F1" w:themeFill="text2" w:themeFillTint="33"/>
+            <w:tcMar>
+              <w:top w:w="9" w:type="dxa"/>
+              <w:left w:w="9" w:type="dxa"/>
+              <w:bottom w:w="0" w:type="dxa"/>
+              <w:right w:w="9" w:type="dxa"/>
+            </w:tcMar>
+            <w:vAlign w:val="center"/>
+            <w:hideMark/>
+          </w:tcPr>
+          <w:p>
+            <w:pPr>
+              <w:spacing w:after="0"/>
+            </w:pPr>
+            <w:r>
+              <w:rPr>
+                <w:b/>
+                <w:bCs/>
+              </w:rPr>
+              <w:t>Scénarios alternatifs</w:t>
+            </w:r>
+          </w:p>
+        </w:tc>
+        <w:tc>
+          <w:tcPr>
+            <w:tcW w:w="709" w:type="dxa"/>
+            <w:tcBorders>
+              <w:top w:val="single" w:sz="4" w:space="0" w:color="000000"/>
+              <w:left w:val="single" w:sz="4" w:space="0" w:color="000000"/>
+              <w:bottom w:val="single" w:sz="4" w:space="0" w:color="000000"/>
+              <w:right w:val="single" w:sz="4" w:space="0" w:color="000000"/>
+            </w:tcBorders>
+            <w:shd w:val="clear" w:color="auto" w:fill="C6D9F1" w:themeFill="text2" w:themeFillTint="33"/>
+            <w:tcMar>
+              <w:top w:w="9" w:type="dxa"/>
+              <w:left w:w="9" w:type="dxa"/>
+              <w:bottom w:w="0" w:type="dxa"/>
+              <w:right w:w="9" w:type="dxa"/>
+            </w:tcMar>
+            <w:vAlign w:val="center"/>
+            <w:hideMark/>
+          </w:tcPr>
+          <w:p>
+            <w:pPr>
+              <w:spacing w:after="0"/>
+            </w:pPr>
+            <w:r>
+              <w:rPr>
+                <w:b/>
+                <w:bCs/>
+              </w:rPr>
+              <w:t>Étape</w:t>
+            </w:r>
+          </w:p>
+        </w:tc>
+        <w:tc>
+          <w:tcPr>
+            <w:tcW w:w="6095" w:type="dxa"/>
+            <w:tcBorders>
+              <w:top w:val="single" w:sz="4" w:space="0" w:color="000000"/>
+              <w:left w:val="single" w:sz="4" w:space="0" w:color="000000"/>
+              <w:bottom w:val="single" w:sz="4" w:space="0" w:color="000000"/>
+              <w:right w:val="single" w:sz="4" w:space="0" w:color="000000"/>
+            </w:tcBorders>
+            <w:shd w:val="clear" w:color="auto" w:fill="C6D9F1" w:themeFill="text2" w:themeFillTint="33"/>
+            <w:tcMar>
+              <w:top w:w="9" w:type="dxa"/>
+              <w:left w:w="9" w:type="dxa"/>
+              <w:bottom w:w="0" w:type="dxa"/>
+              <w:right w:w="9" w:type="dxa"/>
+            </w:tcMar>
+            <w:vAlign w:val="center"/>
+            <w:hideMark/>
+          </w:tcPr>
+          <w:p>
+            <w:pPr>
+              <w:spacing w:after="0"/>
+            </w:pPr>
+            <w:r>
+              <w:rPr>
+                <w:b/>
+                <w:bCs/>
+              </w:rPr>
+              <w:t>Actions</w:t>
+            </w:r>
+          </w:p>
+        </w:tc>
+      </w:tr>
+      <w:tr>
+        <w:trPr>
+          <w:trHeight w:val="261"/>
+        </w:trPr>
+        <w:tc>
+          <w:tcPr>
+            <w:tcW w:w="2268" w:type="dxa"/>
+            <w:vMerge w:val="restart"/>
+            <w:tcBorders>
+              <w:top w:val="single" w:sz="4" w:space="0" w:color="000000"/>
+              <w:left w:val="single" w:sz="4" w:space="0" w:color="000000"/>
+              <w:bottom w:val="single" w:sz="4" w:space="0" w:color="000000"/>
+              <w:right w:val="single" w:sz="4" w:space="0" w:color="000000"/>
+            </w:tcBorders>
+            <w:shd w:val="clear" w:color="auto" w:fill="C6D9F1" w:themeFill="text2" w:themeFillTint="33"/>
+            <w:tcMar>
+              <w:top w:w="9" w:type="dxa"/>
+              <w:left w:w="9" w:type="dxa"/>
+              <w:bottom w:w="0" w:type="dxa"/>
+              <w:right w:w="9" w:type="dxa"/>
+            </w:tcMar>
+            <w:vAlign w:val="center"/>
+            <w:hideMark/>
+          </w:tcPr>
+          <w:p>
+            <w:pPr>
+              <w:spacing w:after="0"/>
+            </w:pPr>
+            <w:r>
+              <w:rPr>
+                <w:b/>
+                <w:bCs/>
+              </w:rPr>
+              <w:t> </w:t>
+            </w:r>
+          </w:p>
+          <w:p>
+            <w:pPr>
+              <w:spacing w:after="0"/>
+            </w:pPr>
+            <w:r>
+              <w:rPr>
+                <w:b/>
+                <w:bCs/>
+              </w:rPr>
+              <w:t> </w:t>
+            </w:r>
+          </w:p>
+          <w:p>
+            <w:pPr>
+              <w:spacing w:after="0"/>
+            </w:pPr>
+            <w:r>
+              <w:rPr>
+                <w:b/>
+                <w:bCs/>
+              </w:rPr>
+              <w:t> </w:t>
+            </w:r>
+          </w:p>
+          <w:p>
+            <w:pPr>
+              <w:spacing w:after="0"/>
+            </w:pPr>
+            <w:r>
+              <w:rPr>
+                <w:b/>
+                <w:bCs/>
+              </w:rPr>
+              <w:t> </w:t>
+            </w:r>
+          </w:p>
+        </w:tc>
+        <w:tc>
+          <w:tcPr>
+            <w:tcW w:w="709" w:type="dxa"/>
+            <w:tcBorders>
+              <w:top w:val="single" w:sz="4" w:space="0" w:color="000000"/>
+              <w:left w:val="single" w:sz="4" w:space="0" w:color="000000"/>
+              <w:bottom w:val="single" w:sz="4" w:space="0" w:color="000000"/>
+              <w:right w:val="single" w:sz="4" w:space="0" w:color="000000"/>
+            </w:tcBorders>
+            <w:tcMar>
+              <w:top w:w="9" w:type="dxa"/>
+              <w:left w:w="9" w:type="dxa"/>
+              <w:bottom w:w="0" w:type="dxa"/>
+              <w:right w:w="9" w:type="dxa"/>
+            </w:tcMar>
+          </w:tcPr>
+          <w:p>
+            <w:pPr>
+              <w:spacing w:after="0" w:line="240" w:lineRule="auto"/>
+              <w:rPr>
+                <w:rFonts w:eastAsia="Times New Roman" w:cs="Arial"/>
+                <w:lang w:eastAsia="fr-CA"/>
+              </w:rPr>
+            </w:pPr>
+          </w:p>
+        </w:tc>
+        <w:tc>
+          <w:tcPr>
+            <w:tcW w:w="6095" w:type="dxa"/>
+            <w:tcBorders>
+              <w:top w:val="single" w:sz="4" w:space="0" w:color="000000"/>
+              <w:left w:val="single" w:sz="4" w:space="0" w:color="000000"/>
+              <w:bottom w:val="single" w:sz="4" w:space="0" w:color="000000"/>
+              <w:right w:val="single" w:sz="4" w:space="0" w:color="000000"/>
+            </w:tcBorders>
+            <w:tcMar>
+              <w:top w:w="9" w:type="dxa"/>
+              <w:left w:w="9" w:type="dxa"/>
+              <w:bottom w:w="0" w:type="dxa"/>
+              <w:right w:w="9" w:type="dxa"/>
+            </w:tcMar>
+          </w:tcPr>
+          <w:p>
+            <w:pPr>
+              <w:spacing w:after="0" w:line="240" w:lineRule="auto"/>
+              <w:rPr>
+                <w:rFonts w:eastAsia="Times New Roman" w:cs="Arial"/>
+                <w:lang w:eastAsia="fr-CA"/>
+              </w:rPr>
+            </w:pPr>
+          </w:p>
+        </w:tc>
+      </w:tr>
+      <w:tr>
+        <w:trPr>
+          <w:trHeight w:val="261"/>
+        </w:trPr>
+        <w:tc>
+          <w:tcPr>
+            <w:tcW w:w="0" w:type="auto"/>
+            <w:vMerge/>
+            <w:tcBorders>
+              <w:top w:val="single" w:sz="4" w:space="0" w:color="000000"/>
+              <w:left w:val="single" w:sz="4" w:space="0" w:color="000000"/>
+              <w:bottom w:val="single" w:sz="4" w:space="0" w:color="000000"/>
+              <w:right w:val="single" w:sz="4" w:space="0" w:color="000000"/>
+            </w:tcBorders>
+            <w:vAlign w:val="center"/>
+            <w:hideMark/>
+          </w:tcPr>
+          <w:p>
+            <w:pPr>
+              <w:spacing w:after="0" w:line="240" w:lineRule="auto"/>
+            </w:pPr>
+          </w:p>
+        </w:tc>
+        <w:tc>
+          <w:tcPr>
+            <w:tcW w:w="709" w:type="dxa"/>
+            <w:tcBorders>
+              <w:top w:val="single" w:sz="4" w:space="0" w:color="000000"/>
+              <w:left w:val="single" w:sz="4" w:space="0" w:color="000000"/>
+              <w:bottom w:val="single" w:sz="4" w:space="0" w:color="000000"/>
+              <w:right w:val="single" w:sz="4" w:space="0" w:color="000000"/>
+            </w:tcBorders>
+            <w:tcMar>
+              <w:top w:w="9" w:type="dxa"/>
+              <w:left w:w="9" w:type="dxa"/>
+              <w:bottom w:w="0" w:type="dxa"/>
+              <w:right w:w="9" w:type="dxa"/>
+            </w:tcMar>
+          </w:tcPr>
+          <w:p>
+            <w:pPr>
+              <w:spacing w:after="0" w:line="240" w:lineRule="auto"/>
+              <w:rPr>
+                <w:rFonts w:eastAsia="Times New Roman" w:cs="Arial"/>
+                <w:lang w:eastAsia="fr-CA"/>
+              </w:rPr>
+            </w:pPr>
+          </w:p>
+        </w:tc>
+        <w:tc>
+          <w:tcPr>
+            <w:tcW w:w="6095" w:type="dxa"/>
+            <w:tcBorders>
+              <w:top w:val="single" w:sz="4" w:space="0" w:color="000000"/>
+              <w:left w:val="single" w:sz="4" w:space="0" w:color="000000"/>
+              <w:bottom w:val="single" w:sz="4" w:space="0" w:color="000000"/>
+              <w:right w:val="single" w:sz="4" w:space="0" w:color="000000"/>
+            </w:tcBorders>
+            <w:tcMar>
+              <w:top w:w="9" w:type="dxa"/>
+              <w:left w:w="9" w:type="dxa"/>
+              <w:bottom w:w="0" w:type="dxa"/>
+              <w:right w:w="9" w:type="dxa"/>
+            </w:tcMar>
+          </w:tcPr>
+          <w:p>
+            <w:pPr>
+              <w:spacing w:after="0" w:line="240" w:lineRule="auto"/>
+              <w:rPr>
+                <w:rFonts w:eastAsia="Times New Roman" w:cs="Arial"/>
+                <w:lang w:eastAsia="fr-CA"/>
+              </w:rPr>
+            </w:pPr>
+          </w:p>
+        </w:tc>
+      </w:tr>
+      <w:tr>
+        <w:trPr>
+          <w:trHeight w:val="261"/>
+        </w:trPr>
+        <w:tc>
+          <w:tcPr>
+            <w:tcW w:w="0" w:type="auto"/>
+            <w:vMerge/>
+            <w:tcBorders>
+              <w:top w:val="single" w:sz="4" w:space="0" w:color="000000"/>
+              <w:left w:val="single" w:sz="4" w:space="0" w:color="000000"/>
+              <w:bottom w:val="single" w:sz="4" w:space="0" w:color="000000"/>
+              <w:right w:val="single" w:sz="4" w:space="0" w:color="000000"/>
+            </w:tcBorders>
+            <w:vAlign w:val="center"/>
+            <w:hideMark/>
+          </w:tcPr>
+          <w:p>
+            <w:pPr>
+              <w:spacing w:after="0" w:line="240" w:lineRule="auto"/>
+            </w:pPr>
+          </w:p>
+        </w:tc>
+        <w:tc>
+          <w:tcPr>
+            <w:tcW w:w="709" w:type="dxa"/>
+            <w:tcBorders>
+              <w:top w:val="single" w:sz="4" w:space="0" w:color="000000"/>
+              <w:left w:val="single" w:sz="4" w:space="0" w:color="000000"/>
+              <w:bottom w:val="single" w:sz="4" w:space="0" w:color="000000"/>
+              <w:right w:val="single" w:sz="4" w:space="0" w:color="000000"/>
+            </w:tcBorders>
+            <w:tcMar>
+              <w:top w:w="9" w:type="dxa"/>
+              <w:left w:w="9" w:type="dxa"/>
+              <w:bottom w:w="0" w:type="dxa"/>
+              <w:right w:w="9" w:type="dxa"/>
+            </w:tcMar>
+          </w:tcPr>
+          <w:p>
+            <w:pPr>
+              <w:spacing w:after="0" w:line="240" w:lineRule="auto"/>
+              <w:rPr>
+                <w:rFonts w:eastAsia="Times New Roman" w:cs="Arial"/>
+                <w:lang w:eastAsia="fr-CA"/>
+              </w:rPr>
+            </w:pPr>
+          </w:p>
+        </w:tc>
+        <w:tc>
+          <w:tcPr>
+            <w:tcW w:w="6095" w:type="dxa"/>
+            <w:tcBorders>
+              <w:top w:val="single" w:sz="4" w:space="0" w:color="000000"/>
+              <w:left w:val="single" w:sz="4" w:space="0" w:color="000000"/>
+              <w:bottom w:val="single" w:sz="4" w:space="0" w:color="000000"/>
+              <w:right w:val="single" w:sz="4" w:space="0" w:color="000000"/>
+            </w:tcBorders>
+            <w:tcMar>
+              <w:top w:w="9" w:type="dxa"/>
+              <w:left w:w="9" w:type="dxa"/>
+              <w:bottom w:w="0" w:type="dxa"/>
+              <w:right w:w="9" w:type="dxa"/>
+            </w:tcMar>
+          </w:tcPr>
+          <w:p>
+            <w:pPr>
+              <w:spacing w:after="0" w:line="240" w:lineRule="auto"/>
+              <w:rPr>
+                <w:rFonts w:eastAsia="Times New Roman" w:cs="Arial"/>
+                <w:lang w:eastAsia="fr-CA"/>
+              </w:rPr>
+            </w:pPr>
+          </w:p>
+        </w:tc>
+      </w:tr>
+      <w:tr>
+        <w:trPr>
+          <w:trHeight w:val="261"/>
+        </w:trPr>
+        <w:tc>
+          <w:tcPr>
+            <w:tcW w:w="0" w:type="auto"/>
+            <w:vMerge/>
+            <w:tcBorders>
+              <w:top w:val="single" w:sz="4" w:space="0" w:color="000000"/>
+              <w:left w:val="single" w:sz="4" w:space="0" w:color="000000"/>
+              <w:bottom w:val="single" w:sz="4" w:space="0" w:color="000000"/>
+              <w:right w:val="single" w:sz="4" w:space="0" w:color="000000"/>
+            </w:tcBorders>
+            <w:vAlign w:val="center"/>
+            <w:hideMark/>
+          </w:tcPr>
+          <w:p>
+            <w:pPr>
+              <w:spacing w:after="0" w:line="240" w:lineRule="auto"/>
+            </w:pPr>
+          </w:p>
+        </w:tc>
+        <w:tc>
+          <w:tcPr>
+            <w:tcW w:w="709" w:type="dxa"/>
+            <w:tcBorders>
+              <w:top w:val="single" w:sz="4" w:space="0" w:color="000000"/>
+              <w:left w:val="single" w:sz="4" w:space="0" w:color="000000"/>
+              <w:bottom w:val="single" w:sz="4" w:space="0" w:color="000000"/>
+              <w:right w:val="single" w:sz="4" w:space="0" w:color="000000"/>
+            </w:tcBorders>
+            <w:tcMar>
+              <w:top w:w="9" w:type="dxa"/>
+              <w:left w:w="9" w:type="dxa"/>
+              <w:bottom w:w="0" w:type="dxa"/>
+              <w:right w:w="9" w:type="dxa"/>
+            </w:tcMar>
+          </w:tcPr>
+          <w:p>
+            <w:pPr>
+              <w:spacing w:after="0" w:line="240" w:lineRule="auto"/>
+              <w:rPr>
+                <w:rFonts w:ascii="Arial" w:eastAsia="Times New Roman" w:hAnsi="Arial" w:cs="Arial"/>
+                <w:sz w:val="26"/>
+                <w:szCs w:val="36"/>
+                <w:lang w:eastAsia="fr-CA"/>
+              </w:rPr>
+            </w:pPr>
+          </w:p>
+        </w:tc>
+        <w:tc>
+          <w:tcPr>
+            <w:tcW w:w="6095" w:type="dxa"/>
+            <w:tcBorders>
+              <w:top w:val="single" w:sz="4" w:space="0" w:color="000000"/>
+              <w:left w:val="single" w:sz="4" w:space="0" w:color="000000"/>
+              <w:bottom w:val="single" w:sz="4" w:space="0" w:color="000000"/>
+              <w:right w:val="single" w:sz="4" w:space="0" w:color="000000"/>
+            </w:tcBorders>
+            <w:tcMar>
+              <w:top w:w="9" w:type="dxa"/>
+              <w:left w:w="9" w:type="dxa"/>
+              <w:bottom w:w="0" w:type="dxa"/>
+              <w:right w:w="9" w:type="dxa"/>
+            </w:tcMar>
+          </w:tcPr>
+          <w:p>
+            <w:pPr>
+              <w:spacing w:after="0" w:line="240" w:lineRule="auto"/>
+              <w:rPr>
+                <w:rFonts w:ascii="Arial" w:eastAsia="Times New Roman" w:hAnsi="Arial" w:cs="Arial"/>
+                <w:sz w:val="26"/>
+                <w:szCs w:val="36"/>
+                <w:lang w:eastAsia="fr-CA"/>
+              </w:rPr>
+            </w:pPr>
+          </w:p>
+        </w:tc>
+      </w:tr>
+      <w:tr>
+        <w:trPr>
+          <w:trHeight w:val="261"/>
+        </w:trPr>
+        <w:tc>
+          <w:tcPr>
+            <w:tcW w:w="0" w:type="auto"/>
+            <w:vMerge/>
+            <w:tcBorders>
+              <w:top w:val="single" w:sz="4" w:space="0" w:color="000000"/>
+              <w:left w:val="single" w:sz="4" w:space="0" w:color="000000"/>
+              <w:bottom w:val="single" w:sz="4" w:space="0" w:color="000000"/>
+              <w:right w:val="single" w:sz="4" w:space="0" w:color="000000"/>
+            </w:tcBorders>
+            <w:vAlign w:val="center"/>
+            <w:hideMark/>
+          </w:tcPr>
+          <w:p>
+            <w:pPr>
+              <w:spacing w:after="0" w:line="240" w:lineRule="auto"/>
+            </w:pPr>
+          </w:p>
+        </w:tc>
+        <w:tc>
+          <w:tcPr>
+            <w:tcW w:w="709" w:type="dxa"/>
+            <w:tcBorders>
+              <w:top w:val="single" w:sz="4" w:space="0" w:color="000000"/>
+              <w:left w:val="single" w:sz="4" w:space="0" w:color="000000"/>
+              <w:bottom w:val="single" w:sz="4" w:space="0" w:color="000000"/>
+              <w:right w:val="single" w:sz="4" w:space="0" w:color="000000"/>
+            </w:tcBorders>
+            <w:tcMar>
+              <w:top w:w="9" w:type="dxa"/>
+              <w:left w:w="9" w:type="dxa"/>
+              <w:bottom w:w="0" w:type="dxa"/>
+              <w:right w:w="9" w:type="dxa"/>
+            </w:tcMar>
+          </w:tcPr>
+          <w:p>
+            <w:pPr>
+              <w:spacing w:after="0" w:line="240" w:lineRule="auto"/>
+              <w:rPr>
+                <w:rFonts w:ascii="Arial" w:eastAsia="Times New Roman" w:hAnsi="Arial" w:cs="Arial"/>
+                <w:sz w:val="26"/>
+                <w:szCs w:val="36"/>
+                <w:lang w:eastAsia="fr-CA"/>
+              </w:rPr>
+            </w:pPr>
+          </w:p>
+        </w:tc>
+        <w:tc>
+          <w:tcPr>
+            <w:tcW w:w="6095" w:type="dxa"/>
+            <w:tcBorders>
+              <w:top w:val="single" w:sz="4" w:space="0" w:color="000000"/>
+              <w:left w:val="single" w:sz="4" w:space="0" w:color="000000"/>
+              <w:bottom w:val="single" w:sz="4" w:space="0" w:color="000000"/>
+              <w:right w:val="single" w:sz="4" w:space="0" w:color="000000"/>
+            </w:tcBorders>
+            <w:tcMar>
+              <w:top w:w="9" w:type="dxa"/>
+              <w:left w:w="9" w:type="dxa"/>
+              <w:bottom w:w="0" w:type="dxa"/>
+              <w:right w:w="9" w:type="dxa"/>
+            </w:tcMar>
+          </w:tcPr>
+          <w:p>
+            <w:pPr>
+              <w:spacing w:after="0" w:line="240" w:lineRule="auto"/>
+              <w:rPr>
+                <w:rFonts w:ascii="Arial" w:eastAsia="Times New Roman" w:hAnsi="Arial" w:cs="Arial"/>
+                <w:sz w:val="26"/>
+                <w:szCs w:val="36"/>
+                <w:lang w:eastAsia="fr-CA"/>
+              </w:rPr>
+            </w:pPr>
+          </w:p>
+        </w:tc>
+      </w:tr>
+    </w:tbl>
+    <w:p>
+      <w:pPr>
+        <w:pStyle w:val="Titre2"/>
+      </w:pPr>
+      <w:r>
+        <w:lastRenderedPageBreak/>
+        <w:t>Fiche de cas d’utilisation E</w:t>
+      </w:r>
+      <w:bookmarkStart w:id="0" w:name="_GoBack"/>
+      <w:bookmarkEnd w:id="0"/>
+      <w:r>
+        <w:t> : Jouer Cupidon</w:t>
+      </w:r>
+    </w:p>
+    <w:p>
+      <w:pPr>
+        <w:jc w:val="both"/>
+        <w:rPr>
+          <w:rFonts w:ascii="Tahoma" w:hAnsi="Tahoma" w:cs="Tahoma"/>
+          <w:noProof/>
+          <w:color w:val="E36C0A"/>
+          <w:lang w:val="fr-CA"/>
+        </w:rPr>
+      </w:pPr>
+    </w:p>
+    <w:tbl>
+      <w:tblPr>
+        <w:tblW w:w="9072" w:type="dxa"/>
+        <w:tblInd w:w="9" w:type="dxa"/>
+        <w:tblCellMar>
+          <w:left w:w="0" w:type="dxa"/>
+          <w:right w:w="0" w:type="dxa"/>
+        </w:tblCellMar>
+        <w:tblLook w:val="0600" w:firstRow="0" w:lastRow="0" w:firstColumn="0" w:lastColumn="0" w:noHBand="1" w:noVBand="1"/>
+      </w:tblPr>
+      <w:tblGrid>
+        <w:gridCol w:w="2268"/>
+        <w:gridCol w:w="5387"/>
+        <w:gridCol w:w="1417"/>
+      </w:tblGrid>
+      <w:tr>
+        <w:trPr>
+          <w:trHeight w:val="274"/>
+        </w:trPr>
+        <w:tc>
+          <w:tcPr>
+            <w:tcW w:w="2268" w:type="dxa"/>
+            <w:tcBorders>
+              <w:top w:val="single" w:sz="4" w:space="0" w:color="000000"/>
+              <w:left w:val="single" w:sz="4" w:space="0" w:color="000000"/>
+              <w:bottom w:val="single" w:sz="4" w:space="0" w:color="000000"/>
+              <w:right w:val="single" w:sz="4" w:space="0" w:color="000000"/>
+            </w:tcBorders>
+            <w:shd w:val="clear" w:color="auto" w:fill="4F81BD" w:themeFill="accent1"/>
+            <w:tcMar>
+              <w:top w:w="9" w:type="dxa"/>
+              <w:left w:w="9" w:type="dxa"/>
+              <w:bottom w:w="0" w:type="dxa"/>
+              <w:right w:w="9" w:type="dxa"/>
+            </w:tcMar>
+            <w:vAlign w:val="center"/>
+          </w:tcPr>
+          <w:p>
+            <w:pPr>
+              <w:spacing w:after="0"/>
+            </w:pPr>
+          </w:p>
+        </w:tc>
+        <w:tc>
+          <w:tcPr>
+            <w:tcW w:w="6804" w:type="dxa"/>
+            <w:gridSpan w:val="2"/>
+            <w:tcBorders>
+              <w:top w:val="single" w:sz="4" w:space="0" w:color="000000"/>
+              <w:left w:val="single" w:sz="4" w:space="0" w:color="000000"/>
+              <w:bottom w:val="single" w:sz="4" w:space="0" w:color="000000"/>
+              <w:right w:val="single" w:sz="4" w:space="0" w:color="000000"/>
+            </w:tcBorders>
+            <w:shd w:val="clear" w:color="auto" w:fill="4F81BD" w:themeFill="accent1"/>
+            <w:tcMar>
+              <w:top w:w="9" w:type="dxa"/>
+              <w:left w:w="9" w:type="dxa"/>
+              <w:bottom w:w="0" w:type="dxa"/>
+              <w:right w:w="9" w:type="dxa"/>
+            </w:tcMar>
+            <w:vAlign w:val="center"/>
+            <w:hideMark/>
+          </w:tcPr>
+          <w:p/>
+        </w:tc>
+      </w:tr>
+      <w:tr>
+        <w:trPr>
+          <w:trHeight w:val="259"/>
+        </w:trPr>
+        <w:tc>
+          <w:tcPr>
+            <w:tcW w:w="2268" w:type="dxa"/>
+            <w:tcBorders>
+              <w:top w:val="single" w:sz="4" w:space="0" w:color="000000"/>
+              <w:left w:val="single" w:sz="4" w:space="0" w:color="000000"/>
+              <w:bottom w:val="single" w:sz="4" w:space="0" w:color="000000"/>
+              <w:right w:val="single" w:sz="4" w:space="0" w:color="000000"/>
+            </w:tcBorders>
+            <w:shd w:val="clear" w:color="auto" w:fill="C6D9F1" w:themeFill="text2" w:themeFillTint="33"/>
+            <w:tcMar>
+              <w:top w:w="9" w:type="dxa"/>
+              <w:left w:w="9" w:type="dxa"/>
+              <w:bottom w:w="0" w:type="dxa"/>
+              <w:right w:w="9" w:type="dxa"/>
+            </w:tcMar>
+            <w:vAlign w:val="center"/>
+            <w:hideMark/>
+          </w:tcPr>
+          <w:p>
+            <w:pPr>
+              <w:spacing w:after="0"/>
+            </w:pPr>
+            <w:r>
+              <w:rPr>
+                <w:b/>
+                <w:bCs/>
+              </w:rPr>
+              <w:t>Résumé</w:t>
+            </w:r>
+          </w:p>
+        </w:tc>
+        <w:tc>
+          <w:tcPr>
+            <w:tcW w:w="6804" w:type="dxa"/>
+            <w:gridSpan w:val="2"/>
+            <w:tcBorders>
+              <w:top w:val="single" w:sz="4" w:space="0" w:color="000000"/>
+              <w:left w:val="single" w:sz="4" w:space="0" w:color="000000"/>
+              <w:bottom w:val="single" w:sz="4" w:space="0" w:color="000000"/>
+              <w:right w:val="single" w:sz="4" w:space="0" w:color="000000"/>
+            </w:tcBorders>
+            <w:shd w:val="clear" w:color="auto" w:fill="FFFFFF"/>
+            <w:tcMar>
+              <w:top w:w="9" w:type="dxa"/>
+              <w:left w:w="9" w:type="dxa"/>
+              <w:bottom w:w="0" w:type="dxa"/>
+              <w:right w:w="9" w:type="dxa"/>
+            </w:tcMar>
+            <w:hideMark/>
+          </w:tcPr>
+          <w:p>
+            <w:pPr>
+              <w:spacing w:after="0"/>
+              <w:rPr>
+                <w:lang w:val="fr-FR"/>
+              </w:rPr>
+            </w:pPr>
+            <w:r>
+              <w:rPr>
+                <w:lang w:val="fr-FR"/>
+              </w:rPr>
+              <w:t>Jouer Cupidon</w:t>
+            </w:r>
+          </w:p>
+        </w:tc>
+      </w:tr>
+      <w:tr>
+        <w:trPr>
+          <w:trHeight w:val="158"/>
+        </w:trPr>
+        <w:tc>
+          <w:tcPr>
+            <w:tcW w:w="2268" w:type="dxa"/>
+            <w:tcBorders>
+              <w:top w:val="single" w:sz="4" w:space="0" w:color="000000"/>
+              <w:left w:val="single" w:sz="4" w:space="0" w:color="000000"/>
+              <w:bottom w:val="single" w:sz="4" w:space="0" w:color="000000"/>
+              <w:right w:val="single" w:sz="4" w:space="0" w:color="000000"/>
+            </w:tcBorders>
+            <w:shd w:val="clear" w:color="auto" w:fill="C6D9F1" w:themeFill="text2" w:themeFillTint="33"/>
+            <w:tcMar>
+              <w:top w:w="9" w:type="dxa"/>
+              <w:left w:w="9" w:type="dxa"/>
+              <w:bottom w:w="0" w:type="dxa"/>
+              <w:right w:w="9" w:type="dxa"/>
+            </w:tcMar>
+            <w:vAlign w:val="center"/>
+            <w:hideMark/>
+          </w:tcPr>
+          <w:p>
+            <w:pPr>
+              <w:spacing w:after="0"/>
+            </w:pPr>
+            <w:r>
+              <w:rPr>
+                <w:b/>
+                <w:bCs/>
+              </w:rPr>
+              <w:t>Acteur principal</w:t>
+            </w:r>
+          </w:p>
+        </w:tc>
+        <w:tc>
+          <w:tcPr>
+            <w:tcW w:w="6804" w:type="dxa"/>
+            <w:gridSpan w:val="2"/>
+            <w:tcBorders>
+              <w:top w:val="single" w:sz="4" w:space="0" w:color="000000"/>
+              <w:left w:val="single" w:sz="4" w:space="0" w:color="000000"/>
+              <w:bottom w:val="single" w:sz="4" w:space="0" w:color="000000"/>
+              <w:right w:val="single" w:sz="4" w:space="0" w:color="000000"/>
+            </w:tcBorders>
+            <w:shd w:val="clear" w:color="auto" w:fill="FFFFFF"/>
+            <w:tcMar>
+              <w:top w:w="9" w:type="dxa"/>
+              <w:left w:w="9" w:type="dxa"/>
+              <w:bottom w:w="0" w:type="dxa"/>
+              <w:right w:w="9" w:type="dxa"/>
+            </w:tcMar>
+            <w:hideMark/>
+          </w:tcPr>
+          <w:p>
+            <w:pPr>
+              <w:spacing w:after="0"/>
+              <w:rPr>
+                <w:lang w:val="fr-FR"/>
+              </w:rPr>
+            </w:pPr>
+            <w:r>
+              <w:rPr>
+                <w:lang w:val="fr-FR"/>
+              </w:rPr>
+              <w:t>Utilisateur</w:t>
+            </w:r>
+          </w:p>
+        </w:tc>
+      </w:tr>
+      <w:tr>
+        <w:trPr>
+          <w:trHeight w:val="261"/>
+        </w:trPr>
+        <w:tc>
+          <w:tcPr>
+            <w:tcW w:w="2268" w:type="dxa"/>
+            <w:vMerge w:val="restart"/>
+            <w:tcBorders>
+              <w:top w:val="single" w:sz="4" w:space="0" w:color="000000"/>
+              <w:left w:val="single" w:sz="4" w:space="0" w:color="000000"/>
+              <w:bottom w:val="single" w:sz="4" w:space="0" w:color="000000"/>
+              <w:right w:val="single" w:sz="4" w:space="0" w:color="000000"/>
+            </w:tcBorders>
+            <w:shd w:val="clear" w:color="auto" w:fill="C6D9F1" w:themeFill="text2" w:themeFillTint="33"/>
+            <w:tcMar>
+              <w:top w:w="9" w:type="dxa"/>
+              <w:left w:w="9" w:type="dxa"/>
+              <w:bottom w:w="0" w:type="dxa"/>
+              <w:right w:w="9" w:type="dxa"/>
+            </w:tcMar>
+            <w:vAlign w:val="center"/>
+            <w:hideMark/>
+          </w:tcPr>
+          <w:p>
+            <w:pPr>
+              <w:spacing w:after="0"/>
+            </w:pPr>
+            <w:r>
+              <w:rPr>
+                <w:b/>
+                <w:bCs/>
+              </w:rPr>
+              <w:t>Intervenants &amp; Rôles</w:t>
+            </w:r>
+          </w:p>
+        </w:tc>
+        <w:tc>
+          <w:tcPr>
+            <w:tcW w:w="5387" w:type="dxa"/>
+            <w:tcBorders>
+              <w:top w:val="single" w:sz="4" w:space="0" w:color="000000"/>
+              <w:left w:val="single" w:sz="4" w:space="0" w:color="000000"/>
+              <w:bottom w:val="single" w:sz="4" w:space="0" w:color="000000"/>
+              <w:right w:val="single" w:sz="4" w:space="0" w:color="000000"/>
+            </w:tcBorders>
+            <w:shd w:val="clear" w:color="auto" w:fill="C6D9F1" w:themeFill="text2" w:themeFillTint="33"/>
+            <w:tcMar>
+              <w:top w:w="9" w:type="dxa"/>
+              <w:left w:w="9" w:type="dxa"/>
+              <w:bottom w:w="0" w:type="dxa"/>
+              <w:right w:w="9" w:type="dxa"/>
+            </w:tcMar>
+            <w:vAlign w:val="center"/>
+            <w:hideMark/>
+          </w:tcPr>
+          <w:p>
+            <w:pPr>
+              <w:spacing w:after="0"/>
+            </w:pPr>
+            <w:r>
+              <w:rPr>
+                <w:b/>
+                <w:bCs/>
+              </w:rPr>
+              <w:t>Intervenant</w:t>
+            </w:r>
+          </w:p>
+        </w:tc>
+        <w:tc>
+          <w:tcPr>
+            <w:tcW w:w="1417" w:type="dxa"/>
+            <w:tcBorders>
+              <w:top w:val="single" w:sz="4" w:space="0" w:color="000000"/>
+              <w:left w:val="single" w:sz="4" w:space="0" w:color="000000"/>
+              <w:bottom w:val="single" w:sz="4" w:space="0" w:color="000000"/>
+              <w:right w:val="single" w:sz="4" w:space="0" w:color="000000"/>
+            </w:tcBorders>
+            <w:shd w:val="clear" w:color="auto" w:fill="C6D9F1" w:themeFill="text2" w:themeFillTint="33"/>
+            <w:tcMar>
+              <w:top w:w="9" w:type="dxa"/>
+              <w:left w:w="9" w:type="dxa"/>
+              <w:bottom w:w="0" w:type="dxa"/>
+              <w:right w:w="9" w:type="dxa"/>
+            </w:tcMar>
+            <w:vAlign w:val="center"/>
+            <w:hideMark/>
+          </w:tcPr>
+          <w:p>
+            <w:pPr>
+              <w:spacing w:after="0"/>
+            </w:pPr>
+            <w:r>
+              <w:rPr>
+                <w:b/>
+                <w:bCs/>
+              </w:rPr>
+              <w:t>Rôle</w:t>
+            </w:r>
+          </w:p>
+        </w:tc>
+      </w:tr>
+      <w:tr>
+        <w:trPr>
+          <w:trHeight w:val="261"/>
+        </w:trPr>
+        <w:tc>
+          <w:tcPr>
+            <w:tcW w:w="0" w:type="auto"/>
+            <w:vMerge/>
+            <w:tcBorders>
+              <w:top w:val="single" w:sz="4" w:space="0" w:color="000000"/>
+              <w:left w:val="single" w:sz="4" w:space="0" w:color="000000"/>
+              <w:bottom w:val="single" w:sz="4" w:space="0" w:color="000000"/>
+              <w:right w:val="single" w:sz="4" w:space="0" w:color="000000"/>
+            </w:tcBorders>
+            <w:vAlign w:val="center"/>
+            <w:hideMark/>
+          </w:tcPr>
+          <w:p>
+            <w:pPr>
+              <w:spacing w:after="0" w:line="256" w:lineRule="auto"/>
+            </w:pPr>
+          </w:p>
+        </w:tc>
+        <w:tc>
+          <w:tcPr>
+            <w:tcW w:w="5387" w:type="dxa"/>
+            <w:tcBorders>
+              <w:top w:val="single" w:sz="4" w:space="0" w:color="000000"/>
+              <w:left w:val="single" w:sz="4" w:space="0" w:color="000000"/>
+              <w:bottom w:val="single" w:sz="4" w:space="0" w:color="000000"/>
+              <w:right w:val="single" w:sz="4" w:space="0" w:color="000000"/>
+            </w:tcBorders>
+            <w:shd w:val="clear" w:color="auto" w:fill="FFFFFF"/>
+            <w:tcMar>
+              <w:top w:w="9" w:type="dxa"/>
+              <w:left w:w="9" w:type="dxa"/>
+              <w:bottom w:w="0" w:type="dxa"/>
+              <w:right w:w="9" w:type="dxa"/>
+            </w:tcMar>
+          </w:tcPr>
+          <w:p>
+            <w:pPr>
+              <w:spacing w:after="0"/>
+              <w:rPr>
+                <w:lang w:val="fr-FR"/>
+              </w:rPr>
+            </w:pPr>
+          </w:p>
+        </w:tc>
+        <w:tc>
+          <w:tcPr>
+            <w:tcW w:w="1417" w:type="dxa"/>
+            <w:tcBorders>
+              <w:top w:val="single" w:sz="4" w:space="0" w:color="000000"/>
+              <w:left w:val="single" w:sz="4" w:space="0" w:color="000000"/>
+              <w:bottom w:val="single" w:sz="4" w:space="0" w:color="000000"/>
+              <w:right w:val="single" w:sz="4" w:space="0" w:color="000000"/>
+            </w:tcBorders>
+            <w:shd w:val="clear" w:color="auto" w:fill="FFFFFF"/>
+            <w:tcMar>
+              <w:top w:w="9" w:type="dxa"/>
+              <w:left w:w="9" w:type="dxa"/>
+              <w:bottom w:w="0" w:type="dxa"/>
+              <w:right w:w="9" w:type="dxa"/>
+            </w:tcMar>
+          </w:tcPr>
+          <w:p>
+            <w:pPr>
+              <w:spacing w:after="0"/>
+            </w:pPr>
+          </w:p>
+        </w:tc>
+      </w:tr>
+      <w:tr>
+        <w:trPr>
+          <w:trHeight w:val="261"/>
+        </w:trPr>
+        <w:tc>
+          <w:tcPr>
+            <w:tcW w:w="0" w:type="auto"/>
+            <w:vMerge/>
+            <w:tcBorders>
+              <w:top w:val="single" w:sz="4" w:space="0" w:color="000000"/>
+              <w:left w:val="single" w:sz="4" w:space="0" w:color="000000"/>
+              <w:bottom w:val="single" w:sz="4" w:space="0" w:color="000000"/>
+              <w:right w:val="single" w:sz="4" w:space="0" w:color="000000"/>
+            </w:tcBorders>
+            <w:vAlign w:val="center"/>
+            <w:hideMark/>
+          </w:tcPr>
+          <w:p>
+            <w:pPr>
+              <w:spacing w:after="0" w:line="256" w:lineRule="auto"/>
+            </w:pPr>
+          </w:p>
+        </w:tc>
+        <w:tc>
+          <w:tcPr>
+            <w:tcW w:w="5387" w:type="dxa"/>
+            <w:tcBorders>
+              <w:top w:val="single" w:sz="4" w:space="0" w:color="000000"/>
+              <w:left w:val="single" w:sz="4" w:space="0" w:color="000000"/>
+              <w:bottom w:val="single" w:sz="4" w:space="0" w:color="000000"/>
+              <w:right w:val="single" w:sz="4" w:space="0" w:color="000000"/>
+            </w:tcBorders>
+            <w:shd w:val="clear" w:color="auto" w:fill="FFFFFF"/>
+            <w:tcMar>
+              <w:top w:w="9" w:type="dxa"/>
+              <w:left w:w="9" w:type="dxa"/>
+              <w:bottom w:w="0" w:type="dxa"/>
+              <w:right w:w="9" w:type="dxa"/>
+            </w:tcMar>
+            <w:hideMark/>
+          </w:tcPr>
+          <w:p/>
+        </w:tc>
+        <w:tc>
+          <w:tcPr>
+            <w:tcW w:w="1417" w:type="dxa"/>
+            <w:tcBorders>
+              <w:top w:val="single" w:sz="4" w:space="0" w:color="000000"/>
+              <w:left w:val="single" w:sz="4" w:space="0" w:color="000000"/>
+              <w:bottom w:val="single" w:sz="4" w:space="0" w:color="000000"/>
+              <w:right w:val="single" w:sz="4" w:space="0" w:color="000000"/>
+            </w:tcBorders>
+            <w:shd w:val="clear" w:color="auto" w:fill="FFFFFF"/>
+            <w:tcMar>
+              <w:top w:w="9" w:type="dxa"/>
+              <w:left w:w="9" w:type="dxa"/>
+              <w:bottom w:w="0" w:type="dxa"/>
+              <w:right w:w="9" w:type="dxa"/>
+            </w:tcMar>
+            <w:hideMark/>
+          </w:tcPr>
+          <w:p>
+            <w:pPr>
+              <w:spacing w:after="0" w:line="256" w:lineRule="auto"/>
+              <w:rPr>
+                <w:rFonts w:asciiTheme="minorHAnsi" w:eastAsiaTheme="minorHAnsi" w:hAnsiTheme="minorHAnsi" w:cstheme="minorBidi"/>
+                <w:sz w:val="20"/>
+                <w:szCs w:val="20"/>
+                <w:lang w:val="fr-FR" w:eastAsia="fr-FR"/>
+              </w:rPr>
+            </w:pPr>
+          </w:p>
+        </w:tc>
+      </w:tr>
+      <w:tr>
+        <w:trPr>
+          <w:trHeight w:val="261"/>
+        </w:trPr>
+        <w:tc>
+          <w:tcPr>
+            <w:tcW w:w="0" w:type="auto"/>
+            <w:vMerge/>
+            <w:tcBorders>
+              <w:top w:val="single" w:sz="4" w:space="0" w:color="000000"/>
+              <w:left w:val="single" w:sz="4" w:space="0" w:color="000000"/>
+              <w:bottom w:val="single" w:sz="4" w:space="0" w:color="000000"/>
+              <w:right w:val="single" w:sz="4" w:space="0" w:color="000000"/>
+            </w:tcBorders>
+            <w:vAlign w:val="center"/>
+            <w:hideMark/>
+          </w:tcPr>
+          <w:p>
+            <w:pPr>
+              <w:spacing w:after="0" w:line="256" w:lineRule="auto"/>
+            </w:pPr>
+          </w:p>
+        </w:tc>
+        <w:tc>
+          <w:tcPr>
+            <w:tcW w:w="5387" w:type="dxa"/>
+            <w:tcBorders>
+              <w:top w:val="single" w:sz="4" w:space="0" w:color="000000"/>
+              <w:left w:val="single" w:sz="4" w:space="0" w:color="000000"/>
+              <w:bottom w:val="single" w:sz="4" w:space="0" w:color="000000"/>
+              <w:right w:val="single" w:sz="4" w:space="0" w:color="000000"/>
+            </w:tcBorders>
+            <w:shd w:val="clear" w:color="auto" w:fill="FFFFFF"/>
+            <w:tcMar>
+              <w:top w:w="9" w:type="dxa"/>
+              <w:left w:w="9" w:type="dxa"/>
+              <w:bottom w:w="0" w:type="dxa"/>
+              <w:right w:w="9" w:type="dxa"/>
+            </w:tcMar>
+            <w:hideMark/>
+          </w:tcPr>
+          <w:p>
+            <w:pPr>
+              <w:spacing w:after="0" w:line="256" w:lineRule="auto"/>
+              <w:rPr>
+                <w:rFonts w:asciiTheme="minorHAnsi" w:eastAsiaTheme="minorHAnsi" w:hAnsiTheme="minorHAnsi" w:cstheme="minorBidi"/>
+                <w:sz w:val="20"/>
+                <w:szCs w:val="20"/>
+                <w:lang w:val="fr-FR" w:eastAsia="fr-FR"/>
+              </w:rPr>
+            </w:pPr>
+          </w:p>
+        </w:tc>
+        <w:tc>
+          <w:tcPr>
+            <w:tcW w:w="1417" w:type="dxa"/>
+            <w:tcBorders>
+              <w:top w:val="single" w:sz="4" w:space="0" w:color="000000"/>
+              <w:left w:val="single" w:sz="4" w:space="0" w:color="000000"/>
+              <w:bottom w:val="single" w:sz="4" w:space="0" w:color="000000"/>
+              <w:right w:val="single" w:sz="4" w:space="0" w:color="000000"/>
+            </w:tcBorders>
+            <w:shd w:val="clear" w:color="auto" w:fill="FFFFFF"/>
+            <w:tcMar>
+              <w:top w:w="9" w:type="dxa"/>
+              <w:left w:w="9" w:type="dxa"/>
+              <w:bottom w:w="0" w:type="dxa"/>
+              <w:right w:w="9" w:type="dxa"/>
+            </w:tcMar>
+            <w:hideMark/>
+          </w:tcPr>
+          <w:p>
+            <w:pPr>
+              <w:spacing w:after="0" w:line="256" w:lineRule="auto"/>
+              <w:rPr>
+                <w:rFonts w:asciiTheme="minorHAnsi" w:eastAsiaTheme="minorHAnsi" w:hAnsiTheme="minorHAnsi" w:cstheme="minorBidi"/>
+                <w:sz w:val="20"/>
+                <w:szCs w:val="20"/>
+                <w:lang w:val="fr-FR" w:eastAsia="fr-FR"/>
+              </w:rPr>
+            </w:pPr>
+          </w:p>
+        </w:tc>
+      </w:tr>
+      <w:tr>
+        <w:trPr>
+          <w:trHeight w:val="302"/>
+        </w:trPr>
+        <w:tc>
+          <w:tcPr>
+            <w:tcW w:w="2268" w:type="dxa"/>
+            <w:tcBorders>
+              <w:top w:val="single" w:sz="4" w:space="0" w:color="000000"/>
+              <w:left w:val="single" w:sz="4" w:space="0" w:color="000000"/>
+              <w:bottom w:val="single" w:sz="4" w:space="0" w:color="000000"/>
+              <w:right w:val="single" w:sz="4" w:space="0" w:color="000000"/>
+            </w:tcBorders>
+            <w:shd w:val="clear" w:color="auto" w:fill="C6D9F1" w:themeFill="text2" w:themeFillTint="33"/>
+            <w:tcMar>
+              <w:top w:w="9" w:type="dxa"/>
+              <w:left w:w="9" w:type="dxa"/>
+              <w:bottom w:w="0" w:type="dxa"/>
+              <w:right w:w="9" w:type="dxa"/>
+            </w:tcMar>
+            <w:vAlign w:val="center"/>
+            <w:hideMark/>
+          </w:tcPr>
+          <w:p>
+            <w:pPr>
+              <w:spacing w:after="0"/>
+            </w:pPr>
+            <w:r>
+              <w:rPr>
+                <w:b/>
+                <w:bCs/>
+              </w:rPr>
+              <w:t>Préconditions</w:t>
+            </w:r>
+          </w:p>
+        </w:tc>
+        <w:tc>
+          <w:tcPr>
+            <w:tcW w:w="6804" w:type="dxa"/>
+            <w:gridSpan w:val="2"/>
+            <w:tcBorders>
+              <w:top w:val="single" w:sz="4" w:space="0" w:color="000000"/>
+              <w:left w:val="single" w:sz="4" w:space="0" w:color="000000"/>
+              <w:bottom w:val="single" w:sz="4" w:space="0" w:color="000000"/>
+              <w:right w:val="single" w:sz="4" w:space="0" w:color="000000"/>
+            </w:tcBorders>
+            <w:shd w:val="clear" w:color="auto" w:fill="FFFFFF"/>
+            <w:tcMar>
+              <w:top w:w="9" w:type="dxa"/>
+              <w:left w:w="9" w:type="dxa"/>
+              <w:bottom w:w="0" w:type="dxa"/>
+              <w:right w:w="9" w:type="dxa"/>
+            </w:tcMar>
+            <w:hideMark/>
+          </w:tcPr>
+          <w:p>
+            <w:pPr>
+              <w:spacing w:after="0"/>
+              <w:contextualSpacing/>
+              <w:rPr>
+                <w:lang w:val="fr-FR"/>
+              </w:rPr>
+            </w:pPr>
+            <w:r>
+              <w:rPr>
+                <w:lang w:val="fr-FR"/>
+              </w:rPr>
+              <w:t>C’est au tour du jouer de jouer</w:t>
+            </w:r>
+          </w:p>
+        </w:tc>
+      </w:tr>
+      <w:tr>
+        <w:trPr>
+          <w:trHeight w:val="249"/>
+        </w:trPr>
+        <w:tc>
+          <w:tcPr>
+            <w:tcW w:w="2268" w:type="dxa"/>
+            <w:tcBorders>
+              <w:top w:val="single" w:sz="4" w:space="0" w:color="000000"/>
+              <w:left w:val="single" w:sz="4" w:space="0" w:color="000000"/>
+              <w:bottom w:val="single" w:sz="4" w:space="0" w:color="000000"/>
+              <w:right w:val="single" w:sz="4" w:space="0" w:color="000000"/>
+            </w:tcBorders>
+            <w:shd w:val="clear" w:color="auto" w:fill="C6D9F1" w:themeFill="text2" w:themeFillTint="33"/>
+            <w:tcMar>
+              <w:top w:w="9" w:type="dxa"/>
+              <w:left w:w="9" w:type="dxa"/>
+              <w:bottom w:w="0" w:type="dxa"/>
+              <w:right w:w="9" w:type="dxa"/>
+            </w:tcMar>
+            <w:vAlign w:val="center"/>
+            <w:hideMark/>
+          </w:tcPr>
+          <w:p>
+            <w:pPr>
+              <w:spacing w:after="0"/>
+            </w:pPr>
+            <w:r>
+              <w:rPr>
+                <w:b/>
+                <w:bCs/>
+              </w:rPr>
+              <w:t xml:space="preserve">Postconditions </w:t>
+            </w:r>
+          </w:p>
+        </w:tc>
+        <w:tc>
+          <w:tcPr>
+            <w:tcW w:w="6804" w:type="dxa"/>
+            <w:gridSpan w:val="2"/>
+            <w:tcBorders>
+              <w:top w:val="single" w:sz="4" w:space="0" w:color="000000"/>
+              <w:left w:val="single" w:sz="4" w:space="0" w:color="000000"/>
+              <w:bottom w:val="single" w:sz="4" w:space="0" w:color="000000"/>
+              <w:right w:val="single" w:sz="4" w:space="0" w:color="000000"/>
+            </w:tcBorders>
+            <w:shd w:val="clear" w:color="auto" w:fill="FFFFFF"/>
+            <w:tcMar>
+              <w:top w:w="9" w:type="dxa"/>
+              <w:left w:w="9" w:type="dxa"/>
+              <w:bottom w:w="0" w:type="dxa"/>
+              <w:right w:w="9" w:type="dxa"/>
+            </w:tcMar>
+            <w:hideMark/>
+          </w:tcPr>
+          <w:p>
+            <w:pPr>
+              <w:spacing w:after="0"/>
+              <w:rPr>
+                <w:lang w:val="fr-FR"/>
+              </w:rPr>
+            </w:pPr>
+            <w:r>
+              <w:rPr>
+                <w:lang w:val="fr-FR"/>
+              </w:rPr>
+              <w:t>Le joueur a fini son tour</w:t>
+            </w:r>
+          </w:p>
+        </w:tc>
+      </w:tr>
+      <w:tr>
+        <w:trPr>
+          <w:trHeight w:val="240"/>
+        </w:trPr>
+        <w:tc>
+          <w:tcPr>
+            <w:tcW w:w="2268" w:type="dxa"/>
+            <w:tcBorders>
+              <w:top w:val="single" w:sz="4" w:space="0" w:color="000000"/>
+              <w:left w:val="single" w:sz="4" w:space="0" w:color="000000"/>
+              <w:bottom w:val="single" w:sz="4" w:space="0" w:color="000000"/>
+              <w:right w:val="single" w:sz="4" w:space="0" w:color="000000"/>
+            </w:tcBorders>
+            <w:shd w:val="clear" w:color="auto" w:fill="C6D9F1" w:themeFill="text2" w:themeFillTint="33"/>
+            <w:tcMar>
+              <w:top w:w="9" w:type="dxa"/>
+              <w:left w:w="9" w:type="dxa"/>
+              <w:bottom w:w="0" w:type="dxa"/>
+              <w:right w:w="9" w:type="dxa"/>
+            </w:tcMar>
+            <w:vAlign w:val="center"/>
+            <w:hideMark/>
+          </w:tcPr>
+          <w:p>
+            <w:pPr>
+              <w:spacing w:after="0"/>
+            </w:pPr>
+            <w:r>
+              <w:rPr>
+                <w:b/>
+                <w:bCs/>
+              </w:rPr>
+              <w:t>Déclencheur</w:t>
+            </w:r>
+          </w:p>
+        </w:tc>
+        <w:tc>
+          <w:tcPr>
+            <w:tcW w:w="6804" w:type="dxa"/>
+            <w:gridSpan w:val="2"/>
+            <w:tcBorders>
+              <w:top w:val="single" w:sz="4" w:space="0" w:color="000000"/>
+              <w:left w:val="single" w:sz="4" w:space="0" w:color="000000"/>
+              <w:bottom w:val="single" w:sz="4" w:space="0" w:color="000000"/>
+              <w:right w:val="single" w:sz="4" w:space="0" w:color="000000"/>
+            </w:tcBorders>
+            <w:shd w:val="clear" w:color="auto" w:fill="FFFFFF"/>
+            <w:tcMar>
+              <w:top w:w="9" w:type="dxa"/>
+              <w:left w:w="9" w:type="dxa"/>
+              <w:bottom w:w="0" w:type="dxa"/>
+              <w:right w:w="9" w:type="dxa"/>
+            </w:tcMar>
+            <w:hideMark/>
+          </w:tcPr>
+          <w:p>
+            <w:pPr>
+              <w:spacing w:after="0"/>
+              <w:rPr>
+                <w:lang w:val="fr-FR"/>
+              </w:rPr>
+            </w:pPr>
+            <w:r>
+              <w:rPr>
+                <w:lang w:val="fr-FR"/>
+              </w:rPr>
+              <w:t>Serveur</w:t>
+            </w:r>
+          </w:p>
+        </w:tc>
+      </w:tr>
+    </w:tbl>
+    <w:p/>
+    <w:tbl>
+      <w:tblPr>
+        <w:tblW w:w="9072" w:type="dxa"/>
+        <w:tblInd w:w="9" w:type="dxa"/>
+        <w:tblCellMar>
+          <w:left w:w="0" w:type="dxa"/>
+          <w:right w:w="0" w:type="dxa"/>
+        </w:tblCellMar>
+        <w:tblLook w:val="0600" w:firstRow="0" w:lastRow="0" w:firstColumn="0" w:lastColumn="0" w:noHBand="1" w:noVBand="1"/>
+      </w:tblPr>
+      <w:tblGrid>
+        <w:gridCol w:w="2268"/>
+        <w:gridCol w:w="709"/>
+        <w:gridCol w:w="6095"/>
+      </w:tblGrid>
+      <w:tr>
+        <w:trPr>
+          <w:trHeight w:val="261"/>
+        </w:trPr>
+        <w:tc>
+          <w:tcPr>
+            <w:tcW w:w="2268" w:type="dxa"/>
+            <w:tcBorders>
+              <w:top w:val="single" w:sz="4" w:space="0" w:color="000000"/>
+              <w:left w:val="single" w:sz="4" w:space="0" w:color="000000"/>
+              <w:bottom w:val="single" w:sz="4" w:space="0" w:color="000000"/>
+              <w:right w:val="single" w:sz="4" w:space="0" w:color="000000"/>
+            </w:tcBorders>
+            <w:shd w:val="clear" w:color="auto" w:fill="C6D9F1" w:themeFill="text2" w:themeFillTint="33"/>
+            <w:tcMar>
+              <w:top w:w="9" w:type="dxa"/>
+              <w:left w:w="9" w:type="dxa"/>
+              <w:bottom w:w="0" w:type="dxa"/>
+              <w:right w:w="9" w:type="dxa"/>
+            </w:tcMar>
+            <w:vAlign w:val="center"/>
+            <w:hideMark/>
+          </w:tcPr>
+          <w:p>
+            <w:pPr>
+              <w:spacing w:after="0"/>
+            </w:pPr>
+            <w:r>
+              <w:rPr>
+                <w:b/>
+                <w:bCs/>
+              </w:rPr>
+              <w:t>Scénario nominal</w:t>
+            </w:r>
+          </w:p>
+        </w:tc>
+        <w:tc>
+          <w:tcPr>
+            <w:tcW w:w="709" w:type="dxa"/>
+            <w:tcBorders>
+              <w:top w:val="single" w:sz="4" w:space="0" w:color="000000"/>
+              <w:left w:val="single" w:sz="4" w:space="0" w:color="000000"/>
+              <w:bottom w:val="single" w:sz="4" w:space="0" w:color="000000"/>
+              <w:right w:val="single" w:sz="4" w:space="0" w:color="000000"/>
+            </w:tcBorders>
+            <w:shd w:val="clear" w:color="auto" w:fill="C6D9F1" w:themeFill="text2" w:themeFillTint="33"/>
+            <w:tcMar>
+              <w:top w:w="9" w:type="dxa"/>
+              <w:left w:w="9" w:type="dxa"/>
+              <w:bottom w:w="0" w:type="dxa"/>
+              <w:right w:w="9" w:type="dxa"/>
+            </w:tcMar>
+            <w:vAlign w:val="center"/>
+            <w:hideMark/>
+          </w:tcPr>
+          <w:p>
+            <w:pPr>
+              <w:spacing w:after="0"/>
+            </w:pPr>
+            <w:r>
+              <w:rPr>
+                <w:b/>
+                <w:bCs/>
+              </w:rPr>
+              <w:t>Étape</w:t>
+            </w:r>
+          </w:p>
+        </w:tc>
+        <w:tc>
+          <w:tcPr>
+            <w:tcW w:w="6095" w:type="dxa"/>
+            <w:tcBorders>
+              <w:top w:val="single" w:sz="4" w:space="0" w:color="000000"/>
+              <w:left w:val="single" w:sz="4" w:space="0" w:color="000000"/>
+              <w:bottom w:val="single" w:sz="4" w:space="0" w:color="000000"/>
+              <w:right w:val="single" w:sz="4" w:space="0" w:color="000000"/>
+            </w:tcBorders>
+            <w:shd w:val="clear" w:color="auto" w:fill="C6D9F1" w:themeFill="text2" w:themeFillTint="33"/>
+            <w:tcMar>
+              <w:top w:w="9" w:type="dxa"/>
+              <w:left w:w="9" w:type="dxa"/>
+              <w:bottom w:w="0" w:type="dxa"/>
+              <w:right w:w="9" w:type="dxa"/>
+            </w:tcMar>
+            <w:vAlign w:val="center"/>
+            <w:hideMark/>
+          </w:tcPr>
+          <w:p>
+            <w:pPr>
+              <w:spacing w:after="0"/>
+            </w:pPr>
+            <w:r>
+              <w:rPr>
+                <w:b/>
+                <w:bCs/>
+              </w:rPr>
+              <w:t>Action</w:t>
+            </w:r>
+          </w:p>
+        </w:tc>
+      </w:tr>
+      <w:tr>
+        <w:trPr>
+          <w:trHeight w:val="261"/>
+        </w:trPr>
+        <w:tc>
+          <w:tcPr>
+            <w:tcW w:w="2268" w:type="dxa"/>
+            <w:vMerge w:val="restart"/>
+            <w:tcBorders>
+              <w:top w:val="single" w:sz="4" w:space="0" w:color="000000"/>
+              <w:left w:val="single" w:sz="4" w:space="0" w:color="000000"/>
+              <w:bottom w:val="single" w:sz="4" w:space="0" w:color="auto"/>
+              <w:right w:val="single" w:sz="4" w:space="0" w:color="000000"/>
+            </w:tcBorders>
+            <w:shd w:val="clear" w:color="auto" w:fill="C6D9F1" w:themeFill="text2" w:themeFillTint="33"/>
+            <w:tcMar>
+              <w:top w:w="9" w:type="dxa"/>
+              <w:left w:w="9" w:type="dxa"/>
+              <w:bottom w:w="0" w:type="dxa"/>
+              <w:right w:w="9" w:type="dxa"/>
+            </w:tcMar>
+            <w:vAlign w:val="center"/>
+            <w:hideMark/>
+          </w:tcPr>
+          <w:p>
+            <w:pPr>
+              <w:spacing w:after="0"/>
+            </w:pPr>
+            <w:r>
+              <w:rPr>
+                <w:b/>
+                <w:bCs/>
+              </w:rPr>
+              <w:t> </w:t>
+            </w:r>
+          </w:p>
+          <w:p>
+            <w:pPr>
+              <w:spacing w:after="0"/>
+            </w:pPr>
+            <w:r>
+              <w:rPr>
+                <w:b/>
+                <w:bCs/>
+              </w:rPr>
+              <w:t> </w:t>
+            </w:r>
+          </w:p>
+        </w:tc>
+        <w:tc>
+          <w:tcPr>
+            <w:tcW w:w="709" w:type="dxa"/>
+            <w:tcBorders>
+              <w:top w:val="single" w:sz="4" w:space="0" w:color="000000"/>
+              <w:left w:val="single" w:sz="4" w:space="0" w:color="000000"/>
+              <w:bottom w:val="single" w:sz="4" w:space="0" w:color="000000"/>
+              <w:right w:val="single" w:sz="4" w:space="0" w:color="000000"/>
+            </w:tcBorders>
+            <w:tcMar>
+              <w:top w:w="9" w:type="dxa"/>
+              <w:left w:w="9" w:type="dxa"/>
+              <w:bottom w:w="0" w:type="dxa"/>
+              <w:right w:w="9" w:type="dxa"/>
+            </w:tcMar>
+            <w:hideMark/>
+          </w:tcPr>
+          <w:p>
+            <w:pPr>
+              <w:spacing w:after="0" w:line="240" w:lineRule="auto"/>
+              <w:rPr>
+                <w:rFonts w:eastAsia="Times New Roman" w:cs="Arial"/>
+                <w:lang w:val="fr-FR" w:eastAsia="fr-CA"/>
+              </w:rPr>
+            </w:pPr>
+            <w:r>
+              <w:rPr>
+                <w:rFonts w:eastAsia="Times New Roman" w:cs="Arial"/>
+                <w:lang w:val="fr-FR" w:eastAsia="fr-CA"/>
+              </w:rPr>
+              <w:t>1</w:t>
+            </w:r>
+          </w:p>
+        </w:tc>
+        <w:tc>
+          <w:tcPr>
+            <w:tcW w:w="6095" w:type="dxa"/>
+            <w:tcBorders>
+              <w:top w:val="single" w:sz="4" w:space="0" w:color="000000"/>
+              <w:left w:val="single" w:sz="4" w:space="0" w:color="000000"/>
+              <w:bottom w:val="single" w:sz="4" w:space="0" w:color="000000"/>
+              <w:right w:val="single" w:sz="4" w:space="0" w:color="000000"/>
+            </w:tcBorders>
+            <w:tcMar>
+              <w:top w:w="9" w:type="dxa"/>
+              <w:left w:w="9" w:type="dxa"/>
+              <w:bottom w:w="0" w:type="dxa"/>
+              <w:right w:w="9" w:type="dxa"/>
+            </w:tcMar>
+            <w:hideMark/>
+          </w:tcPr>
+          <w:p>
+            <w:pPr>
+              <w:spacing w:after="0" w:line="240" w:lineRule="auto"/>
+              <w:rPr>
+                <w:rFonts w:eastAsia="Times New Roman" w:cs="Arial"/>
+                <w:lang w:val="fr-FR" w:eastAsia="fr-CA"/>
+              </w:rPr>
+            </w:pPr>
+            <w:r>
+              <w:rPr>
+                <w:rFonts w:eastAsia="Times New Roman" w:cs="Arial"/>
+                <w:lang w:val="fr-FR" w:eastAsia="fr-CA"/>
+              </w:rPr>
+              <w:t>Une indication dans le chat indique au joueur que c’est son tour de jouer. Une fenêtre contenant la liste des joueurs vivant apparaît. Une indication dans le chat indique au joueur qu’il doit sélectionner deux joueurs à lier.</w:t>
+            </w:r>
+          </w:p>
+        </w:tc>
+      </w:tr>
+      <w:tr>
+        <w:trPr>
+          <w:trHeight w:val="261"/>
+        </w:trPr>
+        <w:tc>
+          <w:tcPr>
+            <w:tcW w:w="0" w:type="auto"/>
+            <w:vMerge/>
+            <w:tcBorders>
+              <w:top w:val="single" w:sz="4" w:space="0" w:color="000000"/>
+              <w:left w:val="single" w:sz="4" w:space="0" w:color="000000"/>
+              <w:bottom w:val="single" w:sz="4" w:space="0" w:color="auto"/>
+              <w:right w:val="single" w:sz="4" w:space="0" w:color="000000"/>
+            </w:tcBorders>
+            <w:vAlign w:val="center"/>
+            <w:hideMark/>
+          </w:tcPr>
+          <w:p>
+            <w:pPr>
+              <w:spacing w:after="0" w:line="256" w:lineRule="auto"/>
+            </w:pPr>
+          </w:p>
+        </w:tc>
+        <w:tc>
+          <w:tcPr>
+            <w:tcW w:w="709" w:type="dxa"/>
+            <w:tcBorders>
+              <w:top w:val="single" w:sz="4" w:space="0" w:color="000000"/>
+              <w:left w:val="single" w:sz="4" w:space="0" w:color="000000"/>
+              <w:bottom w:val="single" w:sz="4" w:space="0" w:color="000000"/>
+              <w:right w:val="single" w:sz="4" w:space="0" w:color="000000"/>
+            </w:tcBorders>
+            <w:tcMar>
+              <w:top w:w="9" w:type="dxa"/>
+              <w:left w:w="9" w:type="dxa"/>
+              <w:bottom w:w="0" w:type="dxa"/>
+              <w:right w:w="9" w:type="dxa"/>
+            </w:tcMar>
+            <w:hideMark/>
+          </w:tcPr>
+          <w:p>
+            <w:pPr>
+              <w:spacing w:after="0" w:line="240" w:lineRule="auto"/>
+              <w:rPr>
+                <w:rFonts w:eastAsia="Times New Roman" w:cs="Arial"/>
+                <w:lang w:val="fr-FR" w:eastAsia="fr-CA"/>
+              </w:rPr>
+            </w:pPr>
+            <w:r>
+              <w:rPr>
+                <w:rFonts w:eastAsia="Times New Roman" w:cs="Arial"/>
+                <w:lang w:val="fr-FR" w:eastAsia="fr-CA"/>
+              </w:rPr>
+              <w:t>2</w:t>
+            </w:r>
+          </w:p>
+        </w:tc>
+        <w:tc>
+          <w:tcPr>
+            <w:tcW w:w="6095" w:type="dxa"/>
+            <w:tcBorders>
+              <w:top w:val="single" w:sz="4" w:space="0" w:color="000000"/>
+              <w:left w:val="single" w:sz="4" w:space="0" w:color="000000"/>
+              <w:bottom w:val="single" w:sz="4" w:space="0" w:color="000000"/>
+              <w:right w:val="single" w:sz="4" w:space="0" w:color="000000"/>
+            </w:tcBorders>
+            <w:tcMar>
+              <w:top w:w="9" w:type="dxa"/>
+              <w:left w:w="9" w:type="dxa"/>
+              <w:bottom w:w="0" w:type="dxa"/>
+              <w:right w:w="9" w:type="dxa"/>
+            </w:tcMar>
+            <w:hideMark/>
+          </w:tcPr>
+          <w:p>
+            <w:pPr>
+              <w:spacing w:after="0" w:line="240" w:lineRule="auto"/>
+              <w:rPr>
+                <w:rFonts w:eastAsia="Times New Roman" w:cs="Arial"/>
+                <w:lang w:val="fr-FR" w:eastAsia="fr-CA"/>
+              </w:rPr>
+            </w:pPr>
+            <w:r>
+              <w:rPr>
+                <w:rFonts w:eastAsia="Times New Roman" w:cs="Arial"/>
+                <w:lang w:val="fr-FR" w:eastAsia="fr-CA"/>
+              </w:rPr>
+              <w:t>Le joueur clique sur deux joueur dans la fenêtre contenant la liste des joueurs.</w:t>
+            </w:r>
+          </w:p>
+        </w:tc>
+      </w:tr>
+      <w:tr>
+        <w:trPr>
+          <w:trHeight w:val="261"/>
+        </w:trPr>
+        <w:tc>
+          <w:tcPr>
+            <w:tcW w:w="0" w:type="auto"/>
+            <w:vMerge/>
+            <w:tcBorders>
+              <w:top w:val="single" w:sz="4" w:space="0" w:color="000000"/>
+              <w:left w:val="single" w:sz="4" w:space="0" w:color="000000"/>
+              <w:bottom w:val="single" w:sz="4" w:space="0" w:color="auto"/>
+              <w:right w:val="single" w:sz="4" w:space="0" w:color="000000"/>
+            </w:tcBorders>
+            <w:vAlign w:val="center"/>
+            <w:hideMark/>
+          </w:tcPr>
+          <w:p>
+            <w:pPr>
+              <w:spacing w:after="0" w:line="256" w:lineRule="auto"/>
+            </w:pPr>
+          </w:p>
+        </w:tc>
+        <w:tc>
+          <w:tcPr>
+            <w:tcW w:w="709" w:type="dxa"/>
+            <w:tcBorders>
+              <w:top w:val="single" w:sz="4" w:space="0" w:color="000000"/>
+              <w:left w:val="single" w:sz="4" w:space="0" w:color="000000"/>
+              <w:bottom w:val="single" w:sz="4" w:space="0" w:color="000000"/>
+              <w:right w:val="single" w:sz="4" w:space="0" w:color="000000"/>
+            </w:tcBorders>
+            <w:tcMar>
+              <w:top w:w="9" w:type="dxa"/>
+              <w:left w:w="9" w:type="dxa"/>
+              <w:bottom w:w="0" w:type="dxa"/>
+              <w:right w:w="9" w:type="dxa"/>
+            </w:tcMar>
+          </w:tcPr>
+          <w:p>
+            <w:pPr>
+              <w:spacing w:after="0" w:line="240" w:lineRule="auto"/>
+              <w:rPr>
+                <w:rFonts w:eastAsia="Times New Roman" w:cs="Arial"/>
+                <w:lang w:eastAsia="fr-CA"/>
+              </w:rPr>
+            </w:pPr>
+          </w:p>
+        </w:tc>
+        <w:tc>
+          <w:tcPr>
+            <w:tcW w:w="6095" w:type="dxa"/>
+            <w:tcBorders>
+              <w:top w:val="single" w:sz="4" w:space="0" w:color="000000"/>
+              <w:left w:val="single" w:sz="4" w:space="0" w:color="000000"/>
+              <w:bottom w:val="single" w:sz="4" w:space="0" w:color="000000"/>
+              <w:right w:val="single" w:sz="4" w:space="0" w:color="000000"/>
+            </w:tcBorders>
+            <w:tcMar>
+              <w:top w:w="9" w:type="dxa"/>
+              <w:left w:w="9" w:type="dxa"/>
+              <w:bottom w:w="0" w:type="dxa"/>
+              <w:right w:w="9" w:type="dxa"/>
+            </w:tcMar>
+          </w:tcPr>
+          <w:p>
+            <w:pPr>
+              <w:spacing w:after="0" w:line="240" w:lineRule="auto"/>
+              <w:rPr>
+                <w:rFonts w:eastAsia="Times New Roman" w:cs="Arial"/>
+                <w:lang w:val="fr-FR" w:eastAsia="fr-CA"/>
+              </w:rPr>
+            </w:pPr>
+          </w:p>
+        </w:tc>
+      </w:tr>
+      <w:tr>
+        <w:trPr>
+          <w:trHeight w:val="261"/>
+        </w:trPr>
+        <w:tc>
+          <w:tcPr>
+            <w:tcW w:w="0" w:type="auto"/>
+            <w:vMerge/>
+            <w:tcBorders>
+              <w:top w:val="single" w:sz="4" w:space="0" w:color="000000"/>
+              <w:left w:val="single" w:sz="4" w:space="0" w:color="000000"/>
+              <w:bottom w:val="single" w:sz="4" w:space="0" w:color="auto"/>
+              <w:right w:val="single" w:sz="4" w:space="0" w:color="000000"/>
+            </w:tcBorders>
+            <w:vAlign w:val="center"/>
+            <w:hideMark/>
+          </w:tcPr>
+          <w:p>
+            <w:pPr>
+              <w:spacing w:after="0" w:line="256" w:lineRule="auto"/>
+            </w:pPr>
+          </w:p>
+        </w:tc>
+        <w:tc>
+          <w:tcPr>
+            <w:tcW w:w="709" w:type="dxa"/>
+            <w:tcBorders>
+              <w:top w:val="single" w:sz="4" w:space="0" w:color="000000"/>
+              <w:left w:val="single" w:sz="4" w:space="0" w:color="000000"/>
+              <w:bottom w:val="single" w:sz="4" w:space="0" w:color="000000"/>
+              <w:right w:val="single" w:sz="4" w:space="0" w:color="000000"/>
+            </w:tcBorders>
+            <w:tcMar>
+              <w:top w:w="9" w:type="dxa"/>
+              <w:left w:w="9" w:type="dxa"/>
+              <w:bottom w:w="0" w:type="dxa"/>
+              <w:right w:w="9" w:type="dxa"/>
+            </w:tcMar>
+          </w:tcPr>
+          <w:p>
+            <w:pPr>
+              <w:spacing w:after="0" w:line="240" w:lineRule="auto"/>
+              <w:rPr>
+                <w:rFonts w:eastAsia="Times New Roman" w:cs="Arial"/>
+                <w:lang w:eastAsia="fr-CA"/>
+              </w:rPr>
+            </w:pPr>
+          </w:p>
+        </w:tc>
+        <w:tc>
+          <w:tcPr>
+            <w:tcW w:w="6095" w:type="dxa"/>
+            <w:tcBorders>
+              <w:top w:val="single" w:sz="4" w:space="0" w:color="000000"/>
+              <w:left w:val="single" w:sz="4" w:space="0" w:color="000000"/>
+              <w:bottom w:val="single" w:sz="4" w:space="0" w:color="000000"/>
+              <w:right w:val="single" w:sz="4" w:space="0" w:color="000000"/>
+            </w:tcBorders>
+            <w:tcMar>
+              <w:top w:w="9" w:type="dxa"/>
+              <w:left w:w="9" w:type="dxa"/>
+              <w:bottom w:w="0" w:type="dxa"/>
+              <w:right w:w="9" w:type="dxa"/>
+            </w:tcMar>
+          </w:tcPr>
+          <w:p>
+            <w:pPr>
+              <w:spacing w:after="0" w:line="240" w:lineRule="auto"/>
+              <w:rPr>
+                <w:rFonts w:eastAsia="Times New Roman" w:cs="Arial"/>
+                <w:lang w:eastAsia="fr-CA"/>
+              </w:rPr>
+            </w:pPr>
+          </w:p>
+        </w:tc>
+      </w:tr>
+      <w:tr>
+        <w:trPr>
+          <w:trHeight w:val="261"/>
+        </w:trPr>
+        <w:tc>
+          <w:tcPr>
+            <w:tcW w:w="0" w:type="auto"/>
+            <w:vMerge/>
+            <w:tcBorders>
+              <w:top w:val="single" w:sz="4" w:space="0" w:color="000000"/>
+              <w:left w:val="single" w:sz="4" w:space="0" w:color="000000"/>
+              <w:bottom w:val="single" w:sz="4" w:space="0" w:color="auto"/>
+              <w:right w:val="single" w:sz="4" w:space="0" w:color="000000"/>
+            </w:tcBorders>
+            <w:vAlign w:val="center"/>
+            <w:hideMark/>
+          </w:tcPr>
+          <w:p>
+            <w:pPr>
+              <w:spacing w:after="0" w:line="256" w:lineRule="auto"/>
+            </w:pPr>
+          </w:p>
+        </w:tc>
+        <w:tc>
+          <w:tcPr>
+            <w:tcW w:w="709" w:type="dxa"/>
+            <w:tcBorders>
+              <w:top w:val="single" w:sz="4" w:space="0" w:color="000000"/>
+              <w:left w:val="single" w:sz="4" w:space="0" w:color="000000"/>
+              <w:bottom w:val="single" w:sz="4" w:space="0" w:color="000000"/>
+              <w:right w:val="single" w:sz="4" w:space="0" w:color="000000"/>
+            </w:tcBorders>
+            <w:tcMar>
+              <w:top w:w="9" w:type="dxa"/>
+              <w:left w:w="9" w:type="dxa"/>
+              <w:bottom w:w="0" w:type="dxa"/>
+              <w:right w:w="9" w:type="dxa"/>
+            </w:tcMar>
+          </w:tcPr>
+          <w:p>
+            <w:pPr>
+              <w:spacing w:after="0" w:line="240" w:lineRule="auto"/>
+              <w:rPr>
+                <w:rFonts w:eastAsia="Times New Roman" w:cs="Arial"/>
+                <w:lang w:eastAsia="fr-CA"/>
+              </w:rPr>
+            </w:pPr>
+          </w:p>
+        </w:tc>
+        <w:tc>
+          <w:tcPr>
+            <w:tcW w:w="6095" w:type="dxa"/>
+            <w:tcBorders>
+              <w:top w:val="single" w:sz="4" w:space="0" w:color="000000"/>
+              <w:left w:val="single" w:sz="4" w:space="0" w:color="000000"/>
+              <w:bottom w:val="single" w:sz="4" w:space="0" w:color="000000"/>
+              <w:right w:val="single" w:sz="4" w:space="0" w:color="000000"/>
+            </w:tcBorders>
+            <w:tcMar>
+              <w:top w:w="9" w:type="dxa"/>
+              <w:left w:w="9" w:type="dxa"/>
+              <w:bottom w:w="0" w:type="dxa"/>
+              <w:right w:w="9" w:type="dxa"/>
+            </w:tcMar>
+          </w:tcPr>
+          <w:p>
+            <w:pPr>
+              <w:spacing w:after="0" w:line="240" w:lineRule="auto"/>
+              <w:rPr>
+                <w:rFonts w:eastAsia="Times New Roman" w:cs="Arial"/>
+                <w:lang w:eastAsia="fr-CA"/>
+              </w:rPr>
+            </w:pPr>
+          </w:p>
+        </w:tc>
+      </w:tr>
+      <w:tr>
+        <w:trPr>
+          <w:trHeight w:val="261"/>
+        </w:trPr>
+        <w:tc>
+          <w:tcPr>
+            <w:tcW w:w="0" w:type="auto"/>
+            <w:vMerge/>
+            <w:tcBorders>
+              <w:top w:val="single" w:sz="4" w:space="0" w:color="000000"/>
+              <w:left w:val="single" w:sz="4" w:space="0" w:color="000000"/>
+              <w:bottom w:val="single" w:sz="4" w:space="0" w:color="auto"/>
+              <w:right w:val="single" w:sz="4" w:space="0" w:color="000000"/>
+            </w:tcBorders>
+            <w:vAlign w:val="center"/>
+            <w:hideMark/>
+          </w:tcPr>
+          <w:p>
+            <w:pPr>
+              <w:spacing w:after="0" w:line="256" w:lineRule="auto"/>
+            </w:pPr>
+          </w:p>
+        </w:tc>
+        <w:tc>
+          <w:tcPr>
+            <w:tcW w:w="709" w:type="dxa"/>
+            <w:tcBorders>
+              <w:top w:val="single" w:sz="4" w:space="0" w:color="000000"/>
+              <w:left w:val="single" w:sz="4" w:space="0" w:color="000000"/>
+              <w:bottom w:val="single" w:sz="4" w:space="0" w:color="auto"/>
+              <w:right w:val="single" w:sz="4" w:space="0" w:color="000000"/>
+            </w:tcBorders>
+            <w:tcMar>
+              <w:top w:w="9" w:type="dxa"/>
+              <w:left w:w="9" w:type="dxa"/>
+              <w:bottom w:w="0" w:type="dxa"/>
+              <w:right w:w="9" w:type="dxa"/>
+            </w:tcMar>
+          </w:tcPr>
+          <w:p>
+            <w:pPr>
+              <w:spacing w:after="0"/>
+            </w:pPr>
+          </w:p>
+        </w:tc>
+        <w:tc>
+          <w:tcPr>
+            <w:tcW w:w="6095" w:type="dxa"/>
+            <w:tcBorders>
+              <w:top w:val="single" w:sz="4" w:space="0" w:color="000000"/>
+              <w:left w:val="single" w:sz="4" w:space="0" w:color="000000"/>
+              <w:bottom w:val="single" w:sz="4" w:space="0" w:color="auto"/>
+              <w:right w:val="single" w:sz="4" w:space="0" w:color="000000"/>
+            </w:tcBorders>
+            <w:tcMar>
+              <w:top w:w="9" w:type="dxa"/>
+              <w:left w:w="9" w:type="dxa"/>
+              <w:bottom w:w="0" w:type="dxa"/>
+              <w:right w:w="9" w:type="dxa"/>
+            </w:tcMar>
+          </w:tcPr>
+          <w:p>
+            <w:pPr>
+              <w:spacing w:after="0"/>
+            </w:pPr>
+          </w:p>
+        </w:tc>
+      </w:tr>
+    </w:tbl>
+    <w:p/>
+    <w:tbl>
+      <w:tblPr>
+        <w:tblW w:w="9072" w:type="dxa"/>
+        <w:tblInd w:w="9" w:type="dxa"/>
+        <w:tblCellMar>
+          <w:left w:w="0" w:type="dxa"/>
+          <w:right w:w="0" w:type="dxa"/>
+        </w:tblCellMar>
+        <w:tblLook w:val="0600" w:firstRow="0" w:lastRow="0" w:firstColumn="0" w:lastColumn="0" w:noHBand="1" w:noVBand="1"/>
+      </w:tblPr>
+      <w:tblGrid>
+        <w:gridCol w:w="2268"/>
+        <w:gridCol w:w="709"/>
+        <w:gridCol w:w="6095"/>
+      </w:tblGrid>
+      <w:tr>
+        <w:trPr>
+          <w:trHeight w:val="261"/>
+        </w:trPr>
+        <w:tc>
+          <w:tcPr>
+            <w:tcW w:w="2268" w:type="dxa"/>
+            <w:tcBorders>
+              <w:top w:val="single" w:sz="4" w:space="0" w:color="000000"/>
+              <w:left w:val="single" w:sz="4" w:space="0" w:color="000000"/>
+              <w:bottom w:val="single" w:sz="4" w:space="0" w:color="000000"/>
+              <w:right w:val="single" w:sz="4" w:space="0" w:color="000000"/>
+            </w:tcBorders>
+            <w:shd w:val="clear" w:color="auto" w:fill="C6D9F1" w:themeFill="text2" w:themeFillTint="33"/>
+            <w:tcMar>
+              <w:top w:w="9" w:type="dxa"/>
+              <w:left w:w="9" w:type="dxa"/>
+              <w:bottom w:w="0" w:type="dxa"/>
+              <w:right w:w="9" w:type="dxa"/>
+            </w:tcMar>
+            <w:vAlign w:val="center"/>
+            <w:hideMark/>
+          </w:tcPr>
+          <w:p>
+            <w:pPr>
+              <w:spacing w:after="0"/>
+            </w:pPr>
+            <w:r>
+              <w:rPr>
+                <w:b/>
+                <w:bCs/>
+              </w:rPr>
+              <w:t>Scénarios alternatifs</w:t>
+            </w:r>
+          </w:p>
+        </w:tc>
+        <w:tc>
+          <w:tcPr>
+            <w:tcW w:w="709" w:type="dxa"/>
+            <w:tcBorders>
+              <w:top w:val="single" w:sz="4" w:space="0" w:color="000000"/>
+              <w:left w:val="single" w:sz="4" w:space="0" w:color="000000"/>
+              <w:bottom w:val="single" w:sz="4" w:space="0" w:color="000000"/>
+              <w:right w:val="single" w:sz="4" w:space="0" w:color="000000"/>
+            </w:tcBorders>
+            <w:shd w:val="clear" w:color="auto" w:fill="C6D9F1" w:themeFill="text2" w:themeFillTint="33"/>
+            <w:tcMar>
+              <w:top w:w="9" w:type="dxa"/>
+              <w:left w:w="9" w:type="dxa"/>
+              <w:bottom w:w="0" w:type="dxa"/>
+              <w:right w:w="9" w:type="dxa"/>
+            </w:tcMar>
+            <w:vAlign w:val="center"/>
+            <w:hideMark/>
+          </w:tcPr>
+          <w:p>
+            <w:pPr>
+              <w:spacing w:after="0"/>
+            </w:pPr>
+            <w:r>
+              <w:rPr>
+                <w:b/>
+                <w:bCs/>
+              </w:rPr>
+              <w:t>Étape</w:t>
+            </w:r>
+          </w:p>
+        </w:tc>
+        <w:tc>
+          <w:tcPr>
+            <w:tcW w:w="6095" w:type="dxa"/>
+            <w:tcBorders>
+              <w:top w:val="single" w:sz="4" w:space="0" w:color="000000"/>
+              <w:left w:val="single" w:sz="4" w:space="0" w:color="000000"/>
+              <w:bottom w:val="single" w:sz="4" w:space="0" w:color="000000"/>
+              <w:right w:val="single" w:sz="4" w:space="0" w:color="000000"/>
+            </w:tcBorders>
+            <w:shd w:val="clear" w:color="auto" w:fill="C6D9F1" w:themeFill="text2" w:themeFillTint="33"/>
+            <w:tcMar>
+              <w:top w:w="9" w:type="dxa"/>
+              <w:left w:w="9" w:type="dxa"/>
+              <w:bottom w:w="0" w:type="dxa"/>
+              <w:right w:w="9" w:type="dxa"/>
+            </w:tcMar>
+            <w:vAlign w:val="center"/>
+            <w:hideMark/>
+          </w:tcPr>
+          <w:p>
+            <w:pPr>
+              <w:spacing w:after="0"/>
+            </w:pPr>
+            <w:r>
+              <w:rPr>
+                <w:b/>
+                <w:bCs/>
+              </w:rPr>
+              <w:t>Actions</w:t>
+            </w:r>
+          </w:p>
+        </w:tc>
+      </w:tr>
+      <w:tr>
+        <w:trPr>
+          <w:trHeight w:val="261"/>
+        </w:trPr>
+        <w:tc>
+          <w:tcPr>
+            <w:tcW w:w="2268" w:type="dxa"/>
+            <w:vMerge w:val="restart"/>
+            <w:tcBorders>
+              <w:top w:val="single" w:sz="4" w:space="0" w:color="000000"/>
+              <w:left w:val="single" w:sz="4" w:space="0" w:color="000000"/>
+              <w:bottom w:val="single" w:sz="4" w:space="0" w:color="000000"/>
+              <w:right w:val="single" w:sz="4" w:space="0" w:color="000000"/>
+            </w:tcBorders>
+            <w:shd w:val="clear" w:color="auto" w:fill="C6D9F1" w:themeFill="text2" w:themeFillTint="33"/>
+            <w:tcMar>
+              <w:top w:w="9" w:type="dxa"/>
+              <w:left w:w="9" w:type="dxa"/>
+              <w:bottom w:w="0" w:type="dxa"/>
+              <w:right w:w="9" w:type="dxa"/>
+            </w:tcMar>
+            <w:vAlign w:val="center"/>
+            <w:hideMark/>
+          </w:tcPr>
+          <w:p>
+            <w:pPr>
+              <w:spacing w:after="0"/>
+            </w:pPr>
+            <w:r>
+              <w:rPr>
+                <w:b/>
+                <w:bCs/>
+              </w:rPr>
+              <w:t> </w:t>
+            </w:r>
+          </w:p>
+          <w:p>
+            <w:pPr>
+              <w:spacing w:after="0"/>
+            </w:pPr>
+            <w:r>
+              <w:rPr>
+                <w:b/>
+                <w:bCs/>
+              </w:rPr>
+              <w:t> </w:t>
+            </w:r>
+          </w:p>
+          <w:p>
+            <w:pPr>
+              <w:spacing w:after="0"/>
+            </w:pPr>
+            <w:r>
+              <w:rPr>
+                <w:b/>
+                <w:bCs/>
+              </w:rPr>
+              <w:t> </w:t>
+            </w:r>
+          </w:p>
+          <w:p>
+            <w:pPr>
+              <w:spacing w:after="0"/>
+            </w:pPr>
+            <w:r>
+              <w:rPr>
+                <w:b/>
+                <w:bCs/>
+              </w:rPr>
+              <w:t> </w:t>
+            </w:r>
+          </w:p>
+        </w:tc>
+        <w:tc>
+          <w:tcPr>
+            <w:tcW w:w="709" w:type="dxa"/>
+            <w:tcBorders>
+              <w:top w:val="single" w:sz="4" w:space="0" w:color="000000"/>
+              <w:left w:val="single" w:sz="4" w:space="0" w:color="000000"/>
+              <w:bottom w:val="single" w:sz="4" w:space="0" w:color="000000"/>
+              <w:right w:val="single" w:sz="4" w:space="0" w:color="000000"/>
+            </w:tcBorders>
+            <w:tcMar>
+              <w:top w:w="9" w:type="dxa"/>
+              <w:left w:w="9" w:type="dxa"/>
+              <w:bottom w:w="0" w:type="dxa"/>
+              <w:right w:w="9" w:type="dxa"/>
+            </w:tcMar>
+          </w:tcPr>
+          <w:p>
+            <w:pPr>
+              <w:spacing w:after="0" w:line="240" w:lineRule="auto"/>
+              <w:rPr>
+                <w:rFonts w:eastAsia="Times New Roman" w:cs="Arial"/>
+                <w:lang w:eastAsia="fr-CA"/>
+              </w:rPr>
+            </w:pPr>
+          </w:p>
+        </w:tc>
+        <w:tc>
+          <w:tcPr>
+            <w:tcW w:w="6095" w:type="dxa"/>
+            <w:tcBorders>
+              <w:top w:val="single" w:sz="4" w:space="0" w:color="000000"/>
+              <w:left w:val="single" w:sz="4" w:space="0" w:color="000000"/>
+              <w:bottom w:val="single" w:sz="4" w:space="0" w:color="000000"/>
+              <w:right w:val="single" w:sz="4" w:space="0" w:color="000000"/>
+            </w:tcBorders>
+            <w:tcMar>
+              <w:top w:w="9" w:type="dxa"/>
+              <w:left w:w="9" w:type="dxa"/>
+              <w:bottom w:w="0" w:type="dxa"/>
+              <w:right w:w="9" w:type="dxa"/>
+            </w:tcMar>
+          </w:tcPr>
+          <w:p>
+            <w:pPr>
+              <w:spacing w:after="0" w:line="240" w:lineRule="auto"/>
+              <w:rPr>
+                <w:rFonts w:eastAsia="Times New Roman" w:cs="Arial"/>
+                <w:lang w:eastAsia="fr-CA"/>
+              </w:rPr>
+            </w:pPr>
+          </w:p>
+        </w:tc>
+      </w:tr>
+      <w:tr>
+        <w:trPr>
+          <w:trHeight w:val="261"/>
+        </w:trPr>
+        <w:tc>
+          <w:tcPr>
+            <w:tcW w:w="0" w:type="auto"/>
+            <w:vMerge/>
+            <w:tcBorders>
+              <w:top w:val="single" w:sz="4" w:space="0" w:color="000000"/>
+              <w:left w:val="single" w:sz="4" w:space="0" w:color="000000"/>
+              <w:bottom w:val="single" w:sz="4" w:space="0" w:color="000000"/>
+              <w:right w:val="single" w:sz="4" w:space="0" w:color="000000"/>
+            </w:tcBorders>
+            <w:vAlign w:val="center"/>
+            <w:hideMark/>
+          </w:tcPr>
+          <w:p>
+            <w:pPr>
+              <w:spacing w:after="0" w:line="256" w:lineRule="auto"/>
+            </w:pPr>
+          </w:p>
+        </w:tc>
+        <w:tc>
+          <w:tcPr>
+            <w:tcW w:w="709" w:type="dxa"/>
+            <w:tcBorders>
+              <w:top w:val="single" w:sz="4" w:space="0" w:color="000000"/>
+              <w:left w:val="single" w:sz="4" w:space="0" w:color="000000"/>
+              <w:bottom w:val="single" w:sz="4" w:space="0" w:color="000000"/>
+              <w:right w:val="single" w:sz="4" w:space="0" w:color="000000"/>
+            </w:tcBorders>
+            <w:tcMar>
+              <w:top w:w="9" w:type="dxa"/>
+              <w:left w:w="9" w:type="dxa"/>
+              <w:bottom w:w="0" w:type="dxa"/>
+              <w:right w:w="9" w:type="dxa"/>
+            </w:tcMar>
+          </w:tcPr>
+          <w:p>
+            <w:pPr>
+              <w:spacing w:after="0" w:line="240" w:lineRule="auto"/>
+              <w:rPr>
+                <w:rFonts w:eastAsia="Times New Roman" w:cs="Arial"/>
+                <w:lang w:eastAsia="fr-CA"/>
+              </w:rPr>
+            </w:pPr>
+          </w:p>
+        </w:tc>
+        <w:tc>
+          <w:tcPr>
+            <w:tcW w:w="6095" w:type="dxa"/>
+            <w:tcBorders>
+              <w:top w:val="single" w:sz="4" w:space="0" w:color="000000"/>
+              <w:left w:val="single" w:sz="4" w:space="0" w:color="000000"/>
+              <w:bottom w:val="single" w:sz="4" w:space="0" w:color="000000"/>
+              <w:right w:val="single" w:sz="4" w:space="0" w:color="000000"/>
+            </w:tcBorders>
+            <w:tcMar>
+              <w:top w:w="9" w:type="dxa"/>
+              <w:left w:w="9" w:type="dxa"/>
+              <w:bottom w:w="0" w:type="dxa"/>
+              <w:right w:w="9" w:type="dxa"/>
+            </w:tcMar>
+          </w:tcPr>
+          <w:p>
+            <w:pPr>
+              <w:spacing w:after="0" w:line="240" w:lineRule="auto"/>
+              <w:rPr>
+                <w:rFonts w:eastAsia="Times New Roman" w:cs="Arial"/>
+                <w:lang w:eastAsia="fr-CA"/>
+              </w:rPr>
+            </w:pPr>
+          </w:p>
+        </w:tc>
+      </w:tr>
+      <w:tr>
+        <w:trPr>
+          <w:trHeight w:val="261"/>
+        </w:trPr>
+        <w:tc>
+          <w:tcPr>
+            <w:tcW w:w="0" w:type="auto"/>
+            <w:vMerge/>
+            <w:tcBorders>
+              <w:top w:val="single" w:sz="4" w:space="0" w:color="000000"/>
+              <w:left w:val="single" w:sz="4" w:space="0" w:color="000000"/>
+              <w:bottom w:val="single" w:sz="4" w:space="0" w:color="000000"/>
+              <w:right w:val="single" w:sz="4" w:space="0" w:color="000000"/>
+            </w:tcBorders>
+            <w:vAlign w:val="center"/>
+            <w:hideMark/>
+          </w:tcPr>
+          <w:p>
+            <w:pPr>
+              <w:spacing w:after="0" w:line="256" w:lineRule="auto"/>
+            </w:pPr>
+          </w:p>
+        </w:tc>
+        <w:tc>
+          <w:tcPr>
+            <w:tcW w:w="709" w:type="dxa"/>
+            <w:tcBorders>
+              <w:top w:val="single" w:sz="4" w:space="0" w:color="000000"/>
+              <w:left w:val="single" w:sz="4" w:space="0" w:color="000000"/>
+              <w:bottom w:val="single" w:sz="4" w:space="0" w:color="000000"/>
+              <w:right w:val="single" w:sz="4" w:space="0" w:color="000000"/>
+            </w:tcBorders>
+            <w:tcMar>
+              <w:top w:w="9" w:type="dxa"/>
+              <w:left w:w="9" w:type="dxa"/>
+              <w:bottom w:w="0" w:type="dxa"/>
+              <w:right w:w="9" w:type="dxa"/>
+            </w:tcMar>
+          </w:tcPr>
+          <w:p>
+            <w:pPr>
+              <w:spacing w:after="0" w:line="240" w:lineRule="auto"/>
+              <w:rPr>
+                <w:rFonts w:eastAsia="Times New Roman" w:cs="Arial"/>
+                <w:lang w:eastAsia="fr-CA"/>
+              </w:rPr>
+            </w:pPr>
+          </w:p>
+        </w:tc>
+        <w:tc>
+          <w:tcPr>
+            <w:tcW w:w="6095" w:type="dxa"/>
+            <w:tcBorders>
+              <w:top w:val="single" w:sz="4" w:space="0" w:color="000000"/>
+              <w:left w:val="single" w:sz="4" w:space="0" w:color="000000"/>
+              <w:bottom w:val="single" w:sz="4" w:space="0" w:color="000000"/>
+              <w:right w:val="single" w:sz="4" w:space="0" w:color="000000"/>
+            </w:tcBorders>
+            <w:tcMar>
+              <w:top w:w="9" w:type="dxa"/>
+              <w:left w:w="9" w:type="dxa"/>
+              <w:bottom w:w="0" w:type="dxa"/>
+              <w:right w:w="9" w:type="dxa"/>
+            </w:tcMar>
+          </w:tcPr>
+          <w:p>
+            <w:pPr>
+              <w:spacing w:after="0" w:line="240" w:lineRule="auto"/>
+              <w:rPr>
+                <w:rFonts w:eastAsia="Times New Roman" w:cs="Arial"/>
+                <w:lang w:eastAsia="fr-CA"/>
+              </w:rPr>
+            </w:pPr>
+          </w:p>
+        </w:tc>
+      </w:tr>
+      <w:tr>
+        <w:trPr>
+          <w:trHeight w:val="261"/>
+        </w:trPr>
+        <w:tc>
+          <w:tcPr>
+            <w:tcW w:w="0" w:type="auto"/>
+            <w:vMerge/>
+            <w:tcBorders>
+              <w:top w:val="single" w:sz="4" w:space="0" w:color="000000"/>
+              <w:left w:val="single" w:sz="4" w:space="0" w:color="000000"/>
+              <w:bottom w:val="single" w:sz="4" w:space="0" w:color="000000"/>
+              <w:right w:val="single" w:sz="4" w:space="0" w:color="000000"/>
+            </w:tcBorders>
+            <w:vAlign w:val="center"/>
+            <w:hideMark/>
+          </w:tcPr>
+          <w:p>
+            <w:pPr>
+              <w:spacing w:after="0" w:line="256" w:lineRule="auto"/>
+            </w:pPr>
+          </w:p>
+        </w:tc>
+        <w:tc>
+          <w:tcPr>
+            <w:tcW w:w="709" w:type="dxa"/>
+            <w:tcBorders>
+              <w:top w:val="single" w:sz="4" w:space="0" w:color="000000"/>
+              <w:left w:val="single" w:sz="4" w:space="0" w:color="000000"/>
+              <w:bottom w:val="single" w:sz="4" w:space="0" w:color="000000"/>
+              <w:right w:val="single" w:sz="4" w:space="0" w:color="000000"/>
+            </w:tcBorders>
+            <w:tcMar>
+              <w:top w:w="9" w:type="dxa"/>
+              <w:left w:w="9" w:type="dxa"/>
+              <w:bottom w:w="0" w:type="dxa"/>
+              <w:right w:w="9" w:type="dxa"/>
+            </w:tcMar>
+          </w:tcPr>
+          <w:p>
+            <w:pPr>
+              <w:spacing w:after="0" w:line="240" w:lineRule="auto"/>
+              <w:rPr>
+                <w:rFonts w:ascii="Arial" w:eastAsia="Times New Roman" w:hAnsi="Arial" w:cs="Arial"/>
+                <w:sz w:val="26"/>
+                <w:szCs w:val="36"/>
+                <w:lang w:eastAsia="fr-CA"/>
+              </w:rPr>
+            </w:pPr>
+          </w:p>
+        </w:tc>
+        <w:tc>
+          <w:tcPr>
+            <w:tcW w:w="6095" w:type="dxa"/>
+            <w:tcBorders>
+              <w:top w:val="single" w:sz="4" w:space="0" w:color="000000"/>
+              <w:left w:val="single" w:sz="4" w:space="0" w:color="000000"/>
+              <w:bottom w:val="single" w:sz="4" w:space="0" w:color="000000"/>
+              <w:right w:val="single" w:sz="4" w:space="0" w:color="000000"/>
+            </w:tcBorders>
+            <w:tcMar>
+              <w:top w:w="9" w:type="dxa"/>
+              <w:left w:w="9" w:type="dxa"/>
+              <w:bottom w:w="0" w:type="dxa"/>
+              <w:right w:w="9" w:type="dxa"/>
+            </w:tcMar>
+          </w:tcPr>
+          <w:p>
+            <w:pPr>
+              <w:spacing w:after="0" w:line="240" w:lineRule="auto"/>
+              <w:rPr>
+                <w:rFonts w:ascii="Arial" w:eastAsia="Times New Roman" w:hAnsi="Arial" w:cs="Arial"/>
+                <w:sz w:val="26"/>
+                <w:szCs w:val="36"/>
+                <w:lang w:eastAsia="fr-CA"/>
+              </w:rPr>
+            </w:pPr>
+          </w:p>
+        </w:tc>
+      </w:tr>
+      <w:tr>
+        <w:trPr>
+          <w:trHeight w:val="261"/>
+        </w:trPr>
+        <w:tc>
+          <w:tcPr>
+            <w:tcW w:w="0" w:type="auto"/>
+            <w:vMerge/>
+            <w:tcBorders>
+              <w:top w:val="single" w:sz="4" w:space="0" w:color="000000"/>
+              <w:left w:val="single" w:sz="4" w:space="0" w:color="000000"/>
+              <w:bottom w:val="single" w:sz="4" w:space="0" w:color="000000"/>
+              <w:right w:val="single" w:sz="4" w:space="0" w:color="000000"/>
+            </w:tcBorders>
+            <w:vAlign w:val="center"/>
+            <w:hideMark/>
+          </w:tcPr>
+          <w:p>
+            <w:pPr>
+              <w:spacing w:after="0" w:line="256" w:lineRule="auto"/>
+            </w:pPr>
+          </w:p>
+        </w:tc>
+        <w:tc>
+          <w:tcPr>
+            <w:tcW w:w="709" w:type="dxa"/>
+            <w:tcBorders>
+              <w:top w:val="single" w:sz="4" w:space="0" w:color="000000"/>
+              <w:left w:val="single" w:sz="4" w:space="0" w:color="000000"/>
+              <w:bottom w:val="single" w:sz="4" w:space="0" w:color="000000"/>
+              <w:right w:val="single" w:sz="4" w:space="0" w:color="000000"/>
+            </w:tcBorders>
+            <w:tcMar>
+              <w:top w:w="9" w:type="dxa"/>
+              <w:left w:w="9" w:type="dxa"/>
+              <w:bottom w:w="0" w:type="dxa"/>
+              <w:right w:w="9" w:type="dxa"/>
+            </w:tcMar>
+          </w:tcPr>
+          <w:p>
+            <w:pPr>
+              <w:spacing w:after="0" w:line="240" w:lineRule="auto"/>
+              <w:rPr>
+                <w:rFonts w:ascii="Arial" w:eastAsia="Times New Roman" w:hAnsi="Arial" w:cs="Arial"/>
+                <w:sz w:val="26"/>
+                <w:szCs w:val="36"/>
+                <w:lang w:eastAsia="fr-CA"/>
+              </w:rPr>
+            </w:pPr>
+          </w:p>
+        </w:tc>
+        <w:tc>
+          <w:tcPr>
+            <w:tcW w:w="6095" w:type="dxa"/>
+            <w:tcBorders>
+              <w:top w:val="single" w:sz="4" w:space="0" w:color="000000"/>
+              <w:left w:val="single" w:sz="4" w:space="0" w:color="000000"/>
+              <w:bottom w:val="single" w:sz="4" w:space="0" w:color="000000"/>
+              <w:right w:val="single" w:sz="4" w:space="0" w:color="000000"/>
+            </w:tcBorders>
+            <w:tcMar>
+              <w:top w:w="9" w:type="dxa"/>
+              <w:left w:w="9" w:type="dxa"/>
+              <w:bottom w:w="0" w:type="dxa"/>
+              <w:right w:w="9" w:type="dxa"/>
+            </w:tcMar>
+          </w:tcPr>
+          <w:p>
+            <w:pPr>
+              <w:spacing w:after="0" w:line="240" w:lineRule="auto"/>
+              <w:rPr>
+                <w:rFonts w:ascii="Arial" w:eastAsia="Times New Roman" w:hAnsi="Arial" w:cs="Arial"/>
+                <w:sz w:val="26"/>
+                <w:szCs w:val="36"/>
+                <w:lang w:eastAsia="fr-CA"/>
+              </w:rPr>
+            </w:pPr>
+          </w:p>
+        </w:tc>
+      </w:tr>
+    </w:tbl>
+    <w:p>
+      <w:pPr>
+        <w:pStyle w:val="Titre1"/>
+      </w:pPr>
+    </w:p>
+    <w:p/>
+    <w:p/>
+    <w:p>
+      <w:pPr>
+        <w:rPr>
+          <w:rFonts w:ascii="Tahoma" w:hAnsi="Tahoma" w:cs="Tahoma"/>
+          <w:b/>
+          <w:noProof/>
+          <w:color w:val="4F81BD" w:themeColor="accent1"/>
+          <w:sz w:val="72"/>
+          <w:szCs w:val="72"/>
+          <w:lang w:val="fr-CA"/>
+          <w14:textFill>
+            <w14:gradFill>
+              <w14:gsLst>
+                <w14:gs w14:pos="0">
+                  <w14:srgbClr w14:val="000000"/>
+                </w14:gs>
+                <w14:gs w14:pos="100000">
+                  <w14:srgbClr w14:val="00B0F0"/>
+                </w14:gs>
+              </w14:gsLst>
+              <w14:lin w14:ang="0" w14:scaled="0"/>
+            </w14:gradFill>
+          </w14:textFill>
+        </w:rPr>
+      </w:pPr>
+    </w:p>
+    <w:p>
+      <w:pPr>
+        <w:spacing w:after="0" w:line="240" w:lineRule="auto"/>
+        <w:rPr>
+          <w:rFonts w:ascii="Tahoma" w:hAnsi="Tahoma" w:cs="Tahoma"/>
+          <w:b/>
+          <w:noProof/>
+          <w:color w:val="4F81BD" w:themeColor="accent1"/>
+          <w:sz w:val="72"/>
+          <w:szCs w:val="72"/>
+          <w:lang w:val="fr-CA"/>
+          <w14:textFill>
+            <w14:gradFill>
+              <w14:gsLst>
+                <w14:gs w14:pos="0">
+                  <w14:srgbClr w14:val="000000"/>
+                </w14:gs>
+                <w14:gs w14:pos="100000">
+                  <w14:srgbClr w14:val="00B0F0"/>
+                </w14:gs>
+              </w14:gsLst>
+              <w14:lin w14:ang="0" w14:scaled="0"/>
+            </w14:gradFill>
+          </w14:textFill>
+        </w:rPr>
+      </w:pPr>
+      <w:r>
+        <w:rPr>
+          <w:rFonts w:ascii="Tahoma" w:hAnsi="Tahoma" w:cs="Tahoma"/>
+          <w:b/>
+          <w:noProof/>
+          <w:color w:val="4F81BD" w:themeColor="accent1"/>
+          <w:sz w:val="72"/>
+          <w:szCs w:val="72"/>
+          <w:lang w:val="fr-CA"/>
+          <w14:textFill>
+            <w14:gradFill>
+              <w14:gsLst>
+                <w14:gs w14:pos="0">
+                  <w14:srgbClr w14:val="000000"/>
+                </w14:gs>
+                <w14:gs w14:pos="100000">
+                  <w14:srgbClr w14:val="00B0F0"/>
+                </w14:gs>
+              </w14:gsLst>
+              <w14:lin w14:ang="0" w14:scaled="0"/>
+            </w14:gradFill>
+          </w14:textFill>
+        </w:rPr>
+        <w:br w:type="page"/>
+      </w:r>
+    </w:p>
+    <w:p/>
+    <w:p>
+      <w:pPr>
+        <w:pStyle w:val="Titre1"/>
+      </w:pPr>
+    </w:p>
+    <w:p>
+      <w:pPr>
         <w:pStyle w:val="Titre1"/>
       </w:pPr>
       <w:r>
-        <w:lastRenderedPageBreak/>
         <w:t>Grille de test fonctionnel</w:t>
       </w:r>
     </w:p>
@@ -10867,7 +14899,7 @@
 </file>
 
 <file path=customXml/itemProps1.xml><?xml version="1.0" encoding="utf-8"?>
-<ds:datastoreItem xmlns:ds="http://schemas.openxmlformats.org/officeDocument/2006/customXml" ds:itemID="{B49DA787-922C-4254-97B4-21AE07B45107}">
+<ds:datastoreItem xmlns:ds="http://schemas.openxmlformats.org/officeDocument/2006/customXml" ds:itemID="{DB4C086E-A7C8-4BF7-A160-2CFABAA3A22D}">
   <ds:schemaRefs>
     <ds:schemaRef ds:uri="http://schemas.openxmlformats.org/officeDocument/2006/bibliography"/>
   </ds:schemaRefs>

</xml_diff>

<commit_message>
Ajout Cas d'utilisation Jouer Loup-Garou à l'analyse fonctionnelle. Closes #16
</commit_message>
<xml_diff>
--- a/doc/Fonctionnel/Analyse_fonctionnelle_loups-garous.docx
+++ b/doc/Fonctionnel/Analyse_fonctionnelle_loups-garous.docx
@@ -6199,7 +6199,16 @@
           <w:p>
             <w:pPr>
               <w:spacing w:after="0"/>
-            </w:pPr>
+              <w:rPr>
+                <w:lang w:val="fr-FR"/>
+              </w:rPr>
+            </w:pPr>
+            <w:r>
+              <w:rPr>
+                <w:lang w:val="fr-FR"/>
+              </w:rPr>
+              <w:t>Le joueur joue un tour en tant que loup-garou</w:t>
+            </w:r>
           </w:p>
         </w:tc>
       </w:tr>
@@ -6229,6 +6238,9 @@
           <w:p>
             <w:pPr>
               <w:spacing w:after="0"/>
+              <w:rPr>
+                <w:lang w:val="fr-FR"/>
+              </w:rPr>
             </w:pPr>
             <w:r>
               <w:rPr>
@@ -6260,7 +6272,16 @@
           <w:p>
             <w:pPr>
               <w:spacing w:after="0"/>
-            </w:pPr>
+              <w:rPr>
+                <w:lang w:val="fr-FR"/>
+              </w:rPr>
+            </w:pPr>
+            <w:r>
+              <w:rPr>
+                <w:lang w:val="fr-FR"/>
+              </w:rPr>
+              <w:t>Le joueur</w:t>
+            </w:r>
           </w:p>
         </w:tc>
       </w:tr>
@@ -6410,7 +6431,16 @@
           <w:p>
             <w:pPr>
               <w:spacing w:after="0"/>
-            </w:pPr>
+              <w:rPr>
+                <w:lang w:val="fr-FR"/>
+              </w:rPr>
+            </w:pPr>
+            <w:r>
+              <w:rPr>
+                <w:lang w:val="fr-FR"/>
+              </w:rPr>
+              <w:t>Deuxième loup-garou</w:t>
+            </w:r>
           </w:p>
         </w:tc>
         <w:tc>
@@ -6433,7 +6463,16 @@
           <w:p>
             <w:pPr>
               <w:spacing w:after="0"/>
-            </w:pPr>
+              <w:rPr>
+                <w:lang w:val="fr-FR"/>
+              </w:rPr>
+            </w:pPr>
+            <w:r>
+              <w:rPr>
+                <w:lang w:val="fr-FR"/>
+              </w:rPr>
+              <w:t>Voter en même temps que le joueur</w:t>
+            </w:r>
           </w:p>
         </w:tc>
       </w:tr>
@@ -6641,7 +6680,16 @@
             <w:pPr>
               <w:spacing w:after="0"/>
               <w:contextualSpacing/>
-            </w:pPr>
+              <w:rPr>
+                <w:lang w:val="fr-FR"/>
+              </w:rPr>
+            </w:pPr>
+            <w:r>
+              <w:rPr>
+                <w:lang w:val="fr-FR"/>
+              </w:rPr>
+              <w:t>Le joueur est sur l’écran de salon de jeu, c’est au tour du joueur de jouer, et il a la carte « loup-garou ».</w:t>
+            </w:r>
           </w:p>
         </w:tc>
       </w:tr>
@@ -6702,7 +6750,16 @@
           <w:p>
             <w:pPr>
               <w:spacing w:after="0"/>
-            </w:pPr>
+              <w:rPr>
+                <w:lang w:val="fr-FR"/>
+              </w:rPr>
+            </w:pPr>
+            <w:r>
+              <w:rPr>
+                <w:lang w:val="fr-FR"/>
+              </w:rPr>
+              <w:t>Le tour du loup-garou est fini, et c’est au tour de la voyante.</w:t>
+            </w:r>
           </w:p>
         </w:tc>
       </w:tr>
@@ -6764,7 +6821,16 @@
           <w:p>
             <w:pPr>
               <w:spacing w:after="0"/>
-            </w:pPr>
+              <w:rPr>
+                <w:lang w:val="fr-FR"/>
+              </w:rPr>
+            </w:pPr>
+            <w:r>
+              <w:rPr>
+                <w:lang w:val="fr-FR"/>
+              </w:rPr>
+              <w:t>Serveur</w:t>
+            </w:r>
           </w:p>
         </w:tc>
       </w:tr>
@@ -6955,9 +7021,16 @@
               <w:spacing w:after="0" w:line="240" w:lineRule="auto"/>
               <w:rPr>
                 <w:rFonts w:eastAsia="Times New Roman" w:cs="Arial"/>
-                <w:lang w:eastAsia="fr-CA"/>
-              </w:rPr>
-            </w:pPr>
+                <w:lang w:val="fr-FR" w:eastAsia="fr-CA"/>
+              </w:rPr>
+            </w:pPr>
+            <w:r>
+              <w:rPr>
+                <w:rFonts w:eastAsia="Times New Roman" w:cs="Arial"/>
+                <w:lang w:val="fr-FR" w:eastAsia="fr-CA"/>
+              </w:rPr>
+              <w:t>1</w:t>
+            </w:r>
           </w:p>
         </w:tc>
         <w:tc>
@@ -6982,9 +7055,16 @@
               <w:spacing w:after="0" w:line="240" w:lineRule="auto"/>
               <w:rPr>
                 <w:rFonts w:eastAsia="Times New Roman" w:cs="Arial"/>
-                <w:lang w:eastAsia="fr-CA"/>
-              </w:rPr>
-            </w:pPr>
+                <w:lang w:val="fr-FR" w:eastAsia="fr-CA"/>
+              </w:rPr>
+            </w:pPr>
+            <w:r>
+              <w:rPr>
+                <w:rFonts w:eastAsia="Times New Roman" w:cs="Arial"/>
+                <w:lang w:val="fr-FR" w:eastAsia="fr-CA"/>
+              </w:rPr>
+              <w:t>Une indication apparaît dans le chat indiquant que c’est au tour des loups-garous de jouer, une fenêtre contenant la liste des joueurs vivants apparaît.</w:t>
+            </w:r>
           </w:p>
         </w:tc>
       </w:tr>
@@ -7037,9 +7117,16 @@
               <w:spacing w:after="0" w:line="240" w:lineRule="auto"/>
               <w:rPr>
                 <w:rFonts w:eastAsia="Times New Roman" w:cs="Arial"/>
-                <w:lang w:eastAsia="fr-CA"/>
-              </w:rPr>
-            </w:pPr>
+                <w:lang w:val="fr-FR" w:eastAsia="fr-CA"/>
+              </w:rPr>
+            </w:pPr>
+            <w:r>
+              <w:rPr>
+                <w:rFonts w:eastAsia="Times New Roman" w:cs="Arial"/>
+                <w:lang w:val="fr-FR" w:eastAsia="fr-CA"/>
+              </w:rPr>
+              <w:t>2</w:t>
+            </w:r>
           </w:p>
         </w:tc>
         <w:tc>
@@ -7064,9 +7151,16 @@
               <w:spacing w:after="0" w:line="240" w:lineRule="auto"/>
               <w:rPr>
                 <w:rFonts w:eastAsia="Times New Roman" w:cs="Arial"/>
-                <w:lang w:eastAsia="fr-CA"/>
-              </w:rPr>
-            </w:pPr>
+                <w:lang w:val="fr-FR" w:eastAsia="fr-CA"/>
+              </w:rPr>
+            </w:pPr>
+            <w:r>
+              <w:rPr>
+                <w:rFonts w:eastAsia="Times New Roman" w:cs="Arial"/>
+                <w:lang w:val="fr-FR" w:eastAsia="fr-CA"/>
+              </w:rPr>
+              <w:t>Le joueur et le deuxième loup-garou sélectionnent le villageois</w:t>
+            </w:r>
           </w:p>
         </w:tc>
       </w:tr>
@@ -7119,9 +7213,16 @@
               <w:spacing w:after="0" w:line="240" w:lineRule="auto"/>
               <w:rPr>
                 <w:rFonts w:eastAsia="Times New Roman" w:cs="Arial"/>
-                <w:lang w:eastAsia="fr-CA"/>
-              </w:rPr>
-            </w:pPr>
+                <w:lang w:val="fr-FR" w:eastAsia="fr-CA"/>
+              </w:rPr>
+            </w:pPr>
+            <w:r>
+              <w:rPr>
+                <w:rFonts w:eastAsia="Times New Roman" w:cs="Arial"/>
+                <w:lang w:val="fr-FR" w:eastAsia="fr-CA"/>
+              </w:rPr>
+              <w:t>3</w:t>
+            </w:r>
           </w:p>
         </w:tc>
         <w:tc>
@@ -7146,9 +7247,16 @@
               <w:spacing w:after="0" w:line="240" w:lineRule="auto"/>
               <w:rPr>
                 <w:rFonts w:eastAsia="Times New Roman" w:cs="Arial"/>
-                <w:lang w:eastAsia="fr-CA"/>
-              </w:rPr>
-            </w:pPr>
+                <w:lang w:val="fr-FR" w:eastAsia="fr-CA"/>
+              </w:rPr>
+            </w:pPr>
+            <w:r>
+              <w:rPr>
+                <w:rFonts w:eastAsia="Times New Roman" w:cs="Arial"/>
+                <w:lang w:val="fr-FR" w:eastAsia="fr-CA"/>
+              </w:rPr>
+              <w:t>Le serveur informe les loups-garous du joueur qui a été désigné pour mourir, et indique à l’ensemble des joueurs que les loups-garous ont tué quelqu’un.</w:t>
+            </w:r>
           </w:p>
         </w:tc>
       </w:tr>
@@ -7393,6 +7501,14 @@
       </w:tr>
     </w:tbl>
     <w:p/>
+    <w:p>
+      <w:pPr>
+        <w:spacing w:after="0" w:line="240" w:lineRule="auto"/>
+      </w:pPr>
+      <w:r>
+        <w:br w:type="page"/>
+      </w:r>
+    </w:p>
     <w:tbl>
       <w:tblPr>
         <w:tblW w:w="9072" w:type="dxa"/>
@@ -7440,6 +7556,7 @@
                 <w:b/>
                 <w:bCs/>
               </w:rPr>
+              <w:lastRenderedPageBreak/>
               <w:t>Scénarios alternatifs</w:t>
             </w:r>
           </w:p>
@@ -7603,9 +7720,16 @@
               <w:spacing w:after="0" w:line="240" w:lineRule="auto"/>
               <w:rPr>
                 <w:rFonts w:eastAsia="Times New Roman" w:cs="Arial"/>
-                <w:lang w:eastAsia="fr-CA"/>
-              </w:rPr>
-            </w:pPr>
+                <w:lang w:val="fr-FR" w:eastAsia="fr-CA"/>
+              </w:rPr>
+            </w:pPr>
+            <w:r>
+              <w:rPr>
+                <w:rFonts w:eastAsia="Times New Roman" w:cs="Arial"/>
+                <w:lang w:val="fr-FR" w:eastAsia="fr-CA"/>
+              </w:rPr>
+              <w:t>1</w:t>
+            </w:r>
           </w:p>
         </w:tc>
         <w:tc>
@@ -7630,9 +7754,16 @@
               <w:spacing w:after="0" w:line="240" w:lineRule="auto"/>
               <w:rPr>
                 <w:rFonts w:eastAsia="Times New Roman" w:cs="Arial"/>
-                <w:lang w:eastAsia="fr-CA"/>
-              </w:rPr>
-            </w:pPr>
+                <w:lang w:val="fr-FR" w:eastAsia="fr-CA"/>
+              </w:rPr>
+            </w:pPr>
+            <w:r>
+              <w:rPr>
+                <w:rFonts w:eastAsia="Times New Roman" w:cs="Arial"/>
+                <w:lang w:val="fr-FR" w:eastAsia="fr-CA"/>
+              </w:rPr>
+              <w:t>Une indication apparaît dans le chat indiquant que c’est au tour des loups-garous de jouer, une fenêtre contenant la liste des joueurs vivants apparaît.</w:t>
+            </w:r>
           </w:p>
         </w:tc>
       </w:tr>
@@ -7685,9 +7816,16 @@
               <w:spacing w:after="0" w:line="240" w:lineRule="auto"/>
               <w:rPr>
                 <w:rFonts w:eastAsia="Times New Roman" w:cs="Arial"/>
-                <w:lang w:eastAsia="fr-CA"/>
-              </w:rPr>
-            </w:pPr>
+                <w:lang w:val="fr-FR" w:eastAsia="fr-CA"/>
+              </w:rPr>
+            </w:pPr>
+            <w:r>
+              <w:rPr>
+                <w:rFonts w:eastAsia="Times New Roman" w:cs="Arial"/>
+                <w:lang w:val="fr-FR" w:eastAsia="fr-CA"/>
+              </w:rPr>
+              <w:t>2</w:t>
+            </w:r>
           </w:p>
         </w:tc>
         <w:tc>
@@ -7715,6 +7853,13 @@
                 <w:lang w:eastAsia="fr-CA"/>
               </w:rPr>
             </w:pPr>
+            <w:r>
+              <w:rPr>
+                <w:rFonts w:eastAsia="Times New Roman" w:cs="Arial"/>
+                <w:lang w:val="fr-FR" w:eastAsia="fr-CA"/>
+              </w:rPr>
+              <w:t>Le joueur et le deuxième loup-garou ne sélectionnent pas le même joueur.</w:t>
+            </w:r>
           </w:p>
         </w:tc>
       </w:tr>
@@ -7768,9 +7913,16 @@
               <w:spacing w:after="0" w:line="240" w:lineRule="auto"/>
               <w:rPr>
                 <w:rFonts w:eastAsia="Times New Roman" w:cs="Arial"/>
-                <w:lang w:eastAsia="fr-CA"/>
-              </w:rPr>
-            </w:pPr>
+                <w:lang w:val="fr-FR" w:eastAsia="fr-CA"/>
+              </w:rPr>
+            </w:pPr>
+            <w:r>
+              <w:rPr>
+                <w:rFonts w:eastAsia="Times New Roman" w:cs="Arial"/>
+                <w:lang w:val="fr-FR" w:eastAsia="fr-CA"/>
+              </w:rPr>
+              <w:t>3</w:t>
+            </w:r>
           </w:p>
         </w:tc>
         <w:tc>
@@ -7798,6 +7950,13 @@
                 <w:lang w:eastAsia="fr-CA"/>
               </w:rPr>
             </w:pPr>
+            <w:r>
+              <w:rPr>
+                <w:rFonts w:eastAsia="Times New Roman" w:cs="Arial"/>
+                <w:lang w:val="fr-FR" w:eastAsia="fr-CA"/>
+              </w:rPr>
+              <w:t>Le serveur informe les loups-garous qu’il y a une égalité dans les votes, et ré-ouvre une fenêtre contenant la liste des joueurs vivants.</w:t>
+            </w:r>
           </w:p>
         </w:tc>
       </w:tr>
@@ -7850,41 +8009,53 @@
             <w:pPr>
               <w:spacing w:after="0" w:line="240" w:lineRule="auto"/>
               <w:rPr>
+                <w:rFonts w:asciiTheme="minorHAnsi" w:eastAsia="Times New Roman" w:hAnsiTheme="minorHAnsi" w:cstheme="minorHAnsi"/>
+                <w:lang w:val="fr-FR" w:eastAsia="fr-CA"/>
+              </w:rPr>
+            </w:pPr>
+            <w:r>
+              <w:rPr>
+                <w:rFonts w:asciiTheme="minorHAnsi" w:eastAsia="Times New Roman" w:hAnsiTheme="minorHAnsi" w:cstheme="minorHAnsi"/>
+                <w:lang w:val="fr-FR" w:eastAsia="fr-CA"/>
+              </w:rPr>
+              <w:t>4</w:t>
+            </w:r>
+          </w:p>
+        </w:tc>
+        <w:tc>
+          <w:tcPr>
+            <w:tcW w:w="6095" w:type="dxa"/>
+            <w:tcBorders>
+              <w:top w:val="single" w:sz="4" w:space="0" w:color="000000"/>
+              <w:left w:val="single" w:sz="4" w:space="0" w:color="000000"/>
+              <w:bottom w:val="single" w:sz="4" w:space="0" w:color="000000"/>
+              <w:right w:val="single" w:sz="4" w:space="0" w:color="000000"/>
+            </w:tcBorders>
+            <w:shd w:val="clear" w:color="auto" w:fill="auto"/>
+            <w:tcMar>
+              <w:top w:w="9" w:type="dxa"/>
+              <w:left w:w="9" w:type="dxa"/>
+              <w:bottom w:w="0" w:type="dxa"/>
+              <w:right w:w="9" w:type="dxa"/>
+            </w:tcMar>
+          </w:tcPr>
+          <w:p>
+            <w:pPr>
+              <w:spacing w:after="0" w:line="240" w:lineRule="auto"/>
+              <w:rPr>
                 <w:rFonts w:ascii="Arial" w:eastAsia="Times New Roman" w:hAnsi="Arial" w:cs="Arial"/>
                 <w:sz w:val="26"/>
                 <w:szCs w:val="36"/>
                 <w:lang w:eastAsia="fr-CA"/>
               </w:rPr>
             </w:pPr>
-          </w:p>
-        </w:tc>
-        <w:tc>
-          <w:tcPr>
-            <w:tcW w:w="6095" w:type="dxa"/>
-            <w:tcBorders>
-              <w:top w:val="single" w:sz="4" w:space="0" w:color="000000"/>
-              <w:left w:val="single" w:sz="4" w:space="0" w:color="000000"/>
-              <w:bottom w:val="single" w:sz="4" w:space="0" w:color="000000"/>
-              <w:right w:val="single" w:sz="4" w:space="0" w:color="000000"/>
-            </w:tcBorders>
-            <w:shd w:val="clear" w:color="auto" w:fill="auto"/>
-            <w:tcMar>
-              <w:top w:w="9" w:type="dxa"/>
-              <w:left w:w="9" w:type="dxa"/>
-              <w:bottom w:w="0" w:type="dxa"/>
-              <w:right w:w="9" w:type="dxa"/>
-            </w:tcMar>
-          </w:tcPr>
-          <w:p>
-            <w:pPr>
-              <w:spacing w:after="0" w:line="240" w:lineRule="auto"/>
-              <w:rPr>
-                <w:rFonts w:ascii="Arial" w:eastAsia="Times New Roman" w:hAnsi="Arial" w:cs="Arial"/>
-                <w:sz w:val="26"/>
-                <w:szCs w:val="36"/>
-                <w:lang w:eastAsia="fr-CA"/>
-              </w:rPr>
-            </w:pPr>
+            <w:r>
+              <w:rPr>
+                <w:rFonts w:eastAsia="Times New Roman" w:cs="Arial"/>
+                <w:lang w:val="fr-FR" w:eastAsia="fr-CA"/>
+              </w:rPr>
+              <w:t>Le joueur sélectionne un autre joueur à tuer.</w:t>
+            </w:r>
           </w:p>
         </w:tc>
       </w:tr>
@@ -7938,41 +8109,53 @@
             <w:pPr>
               <w:spacing w:after="0" w:line="240" w:lineRule="auto"/>
               <w:rPr>
+                <w:rFonts w:asciiTheme="minorHAnsi" w:eastAsia="Times New Roman" w:hAnsiTheme="minorHAnsi" w:cstheme="minorHAnsi"/>
+                <w:lang w:val="fr-FR" w:eastAsia="fr-CA"/>
+              </w:rPr>
+            </w:pPr>
+            <w:r>
+              <w:rPr>
+                <w:rFonts w:asciiTheme="minorHAnsi" w:eastAsia="Times New Roman" w:hAnsiTheme="minorHAnsi" w:cstheme="minorHAnsi"/>
+                <w:lang w:val="fr-FR" w:eastAsia="fr-CA"/>
+              </w:rPr>
+              <w:t>5</w:t>
+            </w:r>
+          </w:p>
+        </w:tc>
+        <w:tc>
+          <w:tcPr>
+            <w:tcW w:w="6095" w:type="dxa"/>
+            <w:tcBorders>
+              <w:top w:val="single" w:sz="4" w:space="0" w:color="000000"/>
+              <w:left w:val="single" w:sz="4" w:space="0" w:color="000000"/>
+              <w:bottom w:val="single" w:sz="4" w:space="0" w:color="000000"/>
+              <w:right w:val="single" w:sz="4" w:space="0" w:color="000000"/>
+            </w:tcBorders>
+            <w:shd w:val="clear" w:color="auto" w:fill="auto"/>
+            <w:tcMar>
+              <w:top w:w="9" w:type="dxa"/>
+              <w:left w:w="9" w:type="dxa"/>
+              <w:bottom w:w="0" w:type="dxa"/>
+              <w:right w:w="9" w:type="dxa"/>
+            </w:tcMar>
+          </w:tcPr>
+          <w:p>
+            <w:pPr>
+              <w:spacing w:after="0" w:line="240" w:lineRule="auto"/>
+              <w:rPr>
                 <w:rFonts w:ascii="Arial" w:eastAsia="Times New Roman" w:hAnsi="Arial" w:cs="Arial"/>
                 <w:sz w:val="26"/>
                 <w:szCs w:val="36"/>
                 <w:lang w:eastAsia="fr-CA"/>
               </w:rPr>
             </w:pPr>
-          </w:p>
-        </w:tc>
-        <w:tc>
-          <w:tcPr>
-            <w:tcW w:w="6095" w:type="dxa"/>
-            <w:tcBorders>
-              <w:top w:val="single" w:sz="4" w:space="0" w:color="000000"/>
-              <w:left w:val="single" w:sz="4" w:space="0" w:color="000000"/>
-              <w:bottom w:val="single" w:sz="4" w:space="0" w:color="000000"/>
-              <w:right w:val="single" w:sz="4" w:space="0" w:color="000000"/>
-            </w:tcBorders>
-            <w:shd w:val="clear" w:color="auto" w:fill="auto"/>
-            <w:tcMar>
-              <w:top w:w="9" w:type="dxa"/>
-              <w:left w:w="9" w:type="dxa"/>
-              <w:bottom w:w="0" w:type="dxa"/>
-              <w:right w:w="9" w:type="dxa"/>
-            </w:tcMar>
-          </w:tcPr>
-          <w:p>
-            <w:pPr>
-              <w:spacing w:after="0" w:line="240" w:lineRule="auto"/>
-              <w:rPr>
-                <w:rFonts w:ascii="Arial" w:eastAsia="Times New Roman" w:hAnsi="Arial" w:cs="Arial"/>
-                <w:sz w:val="26"/>
-                <w:szCs w:val="36"/>
-                <w:lang w:eastAsia="fr-CA"/>
-              </w:rPr>
-            </w:pPr>
+            <w:r>
+              <w:rPr>
+                <w:rFonts w:eastAsia="Times New Roman" w:cs="Arial"/>
+                <w:lang w:val="fr-FR" w:eastAsia="fr-CA"/>
+              </w:rPr>
+              <w:t>Le serveur informe les loups-garous du joueur qui a été désigné pour mourir, et indique à l’ensemble des joueurs que les loups-garous ont tué quelqu’un.</w:t>
+            </w:r>
           </w:p>
         </w:tc>
       </w:tr>
@@ -8008,16 +8191,34 @@
           </w14:textFill>
         </w:rPr>
       </w:pPr>
+      <w:bookmarkStart w:id="0" w:name="_GoBack"/>
+      <w:bookmarkEnd w:id="0"/>
+    </w:p>
+    <w:p>
+      <w:pPr>
+        <w:spacing w:after="0" w:line="240" w:lineRule="auto"/>
+        <w:rPr>
+          <w:rFonts w:ascii="Arial" w:eastAsiaTheme="majorEastAsia" w:hAnsi="Arial" w:cs="Arial"/>
+          <w:b/>
+          <w:bCs/>
+          <w:noProof/>
+          <w:color w:val="F79646" w:themeColor="accent6"/>
+          <w:sz w:val="40"/>
+          <w:szCs w:val="40"/>
+          <w:lang w:val="fr-CA"/>
+        </w:rPr>
+      </w:pPr>
+      <w:r>
+        <w:br w:type="page"/>
+      </w:r>
     </w:p>
     <w:p>
       <w:pPr>
         <w:pStyle w:val="Titre2"/>
       </w:pPr>
       <w:r>
-        <w:t>Fiche de cas d’utilisation D</w:t>
-      </w:r>
-      <w:r>
-        <w:t> : Jouer Chasseur</w:t>
+        <w:lastRenderedPageBreak/>
+        <w:t>Fiche de cas d’utilisation D : Jouer Chasseur</w:t>
       </w:r>
     </w:p>
     <w:p>
@@ -9971,14 +10172,32 @@
       <w:pPr>
         <w:pStyle w:val="Titre2"/>
       </w:pPr>
+    </w:p>
+    <w:p>
+      <w:pPr>
+        <w:spacing w:after="0" w:line="240" w:lineRule="auto"/>
+        <w:rPr>
+          <w:rFonts w:ascii="Arial" w:eastAsiaTheme="majorEastAsia" w:hAnsi="Arial" w:cs="Arial"/>
+          <w:b/>
+          <w:bCs/>
+          <w:noProof/>
+          <w:color w:val="F79646" w:themeColor="accent6"/>
+          <w:sz w:val="40"/>
+          <w:szCs w:val="40"/>
+          <w:lang w:val="fr-CA"/>
+        </w:rPr>
+      </w:pPr>
+      <w:r>
+        <w:br w:type="page"/>
+      </w:r>
+    </w:p>
+    <w:p>
+      <w:pPr>
+        <w:pStyle w:val="Titre2"/>
+      </w:pPr>
       <w:r>
         <w:lastRenderedPageBreak/>
-        <w:t>Fiche de cas d’utilisation E</w:t>
-      </w:r>
-      <w:bookmarkStart w:id="0" w:name="_GoBack"/>
-      <w:bookmarkEnd w:id="0"/>
-      <w:r>
-        <w:t> : Jouer Cupidon</w:t>
+        <w:t>Fiche de cas d’utilisation E : Jouer Cupidon</w:t>
       </w:r>
     </w:p>
     <w:p>
@@ -11933,97 +12152,12 @@
         <w:pStyle w:val="Titre1"/>
       </w:pPr>
     </w:p>
-    <w:p/>
-    <w:p/>
-    <w:p>
-      <w:pPr>
-        <w:rPr>
-          <w:rFonts w:ascii="Tahoma" w:hAnsi="Tahoma" w:cs="Tahoma"/>
-          <w:b/>
-          <w:noProof/>
-          <w:color w:val="4F81BD" w:themeColor="accent1"/>
-          <w:sz w:val="72"/>
-          <w:szCs w:val="72"/>
-          <w:lang w:val="fr-CA"/>
-          <w14:textFill>
-            <w14:gradFill>
-              <w14:gsLst>
-                <w14:gs w14:pos="0">
-                  <w14:srgbClr w14:val="000000"/>
-                </w14:gs>
-                <w14:gs w14:pos="100000">
-                  <w14:srgbClr w14:val="00B0F0"/>
-                </w14:gs>
-              </w14:gsLst>
-              <w14:lin w14:ang="0" w14:scaled="0"/>
-            </w14:gradFill>
-          </w14:textFill>
-        </w:rPr>
-      </w:pPr>
-    </w:p>
-    <w:p>
-      <w:pPr>
-        <w:spacing w:after="0" w:line="240" w:lineRule="auto"/>
-        <w:rPr>
-          <w:rFonts w:ascii="Tahoma" w:hAnsi="Tahoma" w:cs="Tahoma"/>
-          <w:b/>
-          <w:noProof/>
-          <w:color w:val="4F81BD" w:themeColor="accent1"/>
-          <w:sz w:val="72"/>
-          <w:szCs w:val="72"/>
-          <w:lang w:val="fr-CA"/>
-          <w14:textFill>
-            <w14:gradFill>
-              <w14:gsLst>
-                <w14:gs w14:pos="0">
-                  <w14:srgbClr w14:val="000000"/>
-                </w14:gs>
-                <w14:gs w14:pos="100000">
-                  <w14:srgbClr w14:val="00B0F0"/>
-                </w14:gs>
-              </w14:gsLst>
-              <w14:lin w14:ang="0" w14:scaled="0"/>
-            </w14:gradFill>
-          </w14:textFill>
-        </w:rPr>
-      </w:pPr>
-      <w:r>
-        <w:rPr>
-          <w:rFonts w:ascii="Tahoma" w:hAnsi="Tahoma" w:cs="Tahoma"/>
-          <w:b/>
-          <w:noProof/>
-          <w:color w:val="4F81BD" w:themeColor="accent1"/>
-          <w:sz w:val="72"/>
-          <w:szCs w:val="72"/>
-          <w:lang w:val="fr-CA"/>
-          <w14:textFill>
-            <w14:gradFill>
-              <w14:gsLst>
-                <w14:gs w14:pos="0">
-                  <w14:srgbClr w14:val="000000"/>
-                </w14:gs>
-                <w14:gs w14:pos="100000">
-                  <w14:srgbClr w14:val="00B0F0"/>
-                </w14:gs>
-              </w14:gsLst>
-              <w14:lin w14:ang="0" w14:scaled="0"/>
-            </w14:gradFill>
-          </w14:textFill>
-        </w:rPr>
-        <w:br w:type="page"/>
-      </w:r>
-    </w:p>
-    <w:p/>
-    <w:p>
-      <w:pPr>
-        <w:pStyle w:val="Titre1"/>
-      </w:pPr>
-    </w:p>
     <w:p>
       <w:pPr>
         <w:pStyle w:val="Titre1"/>
       </w:pPr>
       <w:r>
+        <w:lastRenderedPageBreak/>
         <w:t>Grille de test fonctionnel</w:t>
       </w:r>
     </w:p>
@@ -14899,7 +15033,7 @@
 </file>
 
 <file path=customXml/itemProps1.xml><?xml version="1.0" encoding="utf-8"?>
-<ds:datastoreItem xmlns:ds="http://schemas.openxmlformats.org/officeDocument/2006/customXml" ds:itemID="{DB4C086E-A7C8-4BF7-A160-2CFABAA3A22D}">
+<ds:datastoreItem xmlns:ds="http://schemas.openxmlformats.org/officeDocument/2006/customXml" ds:itemID="{AC7405FD-B55A-4BFD-B11B-4B2C6A47F94D}">
   <ds:schemaRefs>
     <ds:schemaRef ds:uri="http://schemas.openxmlformats.org/officeDocument/2006/bibliography"/>
   </ds:schemaRefs>

</xml_diff>

<commit_message>
Ajout des tests fonctionnels references #19 closes #19
</commit_message>
<xml_diff>
--- a/doc/Fonctionnel/Analyse_fonctionnelle_loups-garous.docx
+++ b/doc/Fonctionnel/Analyse_fonctionnelle_loups-garous.docx
@@ -8191,8 +8191,6 @@
           </w14:textFill>
         </w:rPr>
       </w:pPr>
-      <w:bookmarkStart w:id="0" w:name="_GoBack"/>
-      <w:bookmarkEnd w:id="0"/>
     </w:p>
     <w:p>
       <w:pPr>
@@ -12170,24 +12168,6 @@
           <w:lang w:val="fr-CA"/>
         </w:rPr>
       </w:pPr>
-      <w:r>
-        <w:rPr>
-          <w:rFonts w:ascii="Tahoma" w:hAnsi="Tahoma" w:cs="Tahoma"/>
-          <w:noProof/>
-          <w:color w:val="E36C0A"/>
-          <w:lang w:val="fr-CA"/>
-        </w:rPr>
-        <w:t xml:space="preserve">Ici vous documentez </w:t>
-      </w:r>
-      <w:r>
-        <w:rPr>
-          <w:rFonts w:ascii="Tahoma" w:hAnsi="Tahoma" w:cs="Tahoma"/>
-          <w:noProof/>
-          <w:color w:val="E36C0A"/>
-          <w:lang w:val="fr-CA"/>
-        </w:rPr>
-        <w:t>au moins 3 tests fonctionnels sous forme de grille à signer par le testeur</w:t>
-      </w:r>
     </w:p>
     <w:tbl>
       <w:tblPr>
@@ -12211,7 +12191,7 @@
         <w:tc>
           <w:tcPr>
             <w:cnfStyle w:val="001000000000" w:firstRow="0" w:lastRow="0" w:firstColumn="1" w:lastColumn="0" w:oddVBand="0" w:evenVBand="0" w:oddHBand="0" w:evenHBand="0" w:firstRowFirstColumn="0" w:firstRowLastColumn="0" w:lastRowFirstColumn="0" w:lastRowLastColumn="0"/>
-            <w:tcW w:w="1451" w:type="dxa"/>
+            <w:tcW w:w="1526" w:type="dxa"/>
           </w:tcPr>
           <w:p>
             <w:pPr>
@@ -12238,7 +12218,7 @@
         </w:tc>
         <w:tc>
           <w:tcPr>
-            <w:tcW w:w="2168" w:type="dxa"/>
+            <w:tcW w:w="2093" w:type="dxa"/>
           </w:tcPr>
           <w:p>
             <w:pPr>
@@ -12384,7 +12364,7 @@
         <w:tc>
           <w:tcPr>
             <w:cnfStyle w:val="001000000000" w:firstRow="0" w:lastRow="0" w:firstColumn="1" w:lastColumn="0" w:oddVBand="0" w:evenVBand="0" w:oddHBand="0" w:evenHBand="0" w:firstRowFirstColumn="0" w:firstRowLastColumn="0" w:lastRowFirstColumn="0" w:lastRowLastColumn="0"/>
-            <w:tcW w:w="1451" w:type="dxa"/>
+            <w:tcW w:w="1526" w:type="dxa"/>
             <w:tcBorders>
               <w:right w:val="single" w:sz="4" w:space="0" w:color="31849B" w:themeColor="accent5" w:themeShade="BF"/>
             </w:tcBorders>
@@ -12405,13 +12385,13 @@
                 <w:color w:val="E36C0A"/>
                 <w:lang w:val="fr-CA"/>
               </w:rPr>
-              <w:t>Connection au serveur</w:t>
-            </w:r>
-          </w:p>
-        </w:tc>
-        <w:tc>
-          <w:tcPr>
-            <w:tcW w:w="2168" w:type="dxa"/>
+              <w:t>Connection au jeu</w:t>
+            </w:r>
+          </w:p>
+        </w:tc>
+        <w:tc>
+          <w:tcPr>
+            <w:tcW w:w="2093" w:type="dxa"/>
             <w:tcBorders>
               <w:left w:val="single" w:sz="4" w:space="0" w:color="31849B" w:themeColor="accent5" w:themeShade="BF"/>
               <w:right w:val="single" w:sz="4" w:space="0" w:color="31849B" w:themeColor="accent5" w:themeShade="BF"/>
@@ -12440,7 +12420,16 @@
                 <w:color w:val="E36C0A"/>
                 <w:lang w:val="fr-CA"/>
               </w:rPr>
-              <w:t>Joueur A clique sur connecter</w:t>
+              <w:t xml:space="preserve">Joueur </w:t>
+            </w:r>
+            <w:r>
+              <w:rPr>
+                <w:rFonts w:ascii="Tahoma" w:hAnsi="Tahoma" w:cs="Tahoma"/>
+                <w:noProof/>
+                <w:color w:val="E36C0A"/>
+                <w:lang w:val="fr-CA"/>
+              </w:rPr>
+              <w:t>1 entre le pseudo « EliValVin »</w:t>
             </w:r>
           </w:p>
           <w:p>
@@ -12466,29 +12455,18 @@
                 <w:color w:val="E36C0A"/>
                 <w:lang w:val="fr-CA"/>
               </w:rPr>
-              <w:t>Le joueur A entre le nom ‘Coco’</w:t>
-            </w:r>
-          </w:p>
-          <w:p>
-            <w:pPr>
-              <w:cnfStyle w:val="000000100000" w:firstRow="0" w:lastRow="0" w:firstColumn="0" w:lastColumn="0" w:oddVBand="0" w:evenVBand="0" w:oddHBand="1" w:evenHBand="0" w:firstRowFirstColumn="0" w:firstRowLastColumn="0" w:lastRowFirstColumn="0" w:lastRowLastColumn="0"/>
+              <w:t xml:space="preserve">Le joueur </w:t>
+            </w:r>
+            <w:r>
               <w:rPr>
                 <w:rFonts w:ascii="Tahoma" w:hAnsi="Tahoma" w:cs="Tahoma"/>
                 <w:noProof/>
                 <w:color w:val="E36C0A"/>
                 <w:lang w:val="fr-CA"/>
               </w:rPr>
-            </w:pPr>
-          </w:p>
-        </w:tc>
-        <w:tc>
-          <w:tcPr>
-            <w:tcW w:w="1552" w:type="dxa"/>
-            <w:tcBorders>
-              <w:left w:val="single" w:sz="4" w:space="0" w:color="31849B" w:themeColor="accent5" w:themeShade="BF"/>
-              <w:right w:val="single" w:sz="4" w:space="0" w:color="31849B" w:themeColor="accent5" w:themeShade="BF"/>
-            </w:tcBorders>
-          </w:tcPr>
+              <w:t>1 clique sur bouton ‘se connecter’</w:t>
+            </w:r>
+          </w:p>
           <w:p>
             <w:pPr>
               <w:cnfStyle w:val="000000100000" w:firstRow="0" w:lastRow="0" w:firstColumn="0" w:lastColumn="0" w:oddVBand="0" w:evenVBand="0" w:oddHBand="1" w:evenHBand="0" w:firstRowFirstColumn="0" w:firstRowLastColumn="0" w:lastRowFirstColumn="0" w:lastRowLastColumn="0"/>
@@ -12499,14 +12477,61 @@
                 <w:lang w:val="fr-CA"/>
               </w:rPr>
             </w:pPr>
-            <w:r>
+          </w:p>
+        </w:tc>
+        <w:tc>
+          <w:tcPr>
+            <w:tcW w:w="1552" w:type="dxa"/>
+            <w:tcBorders>
+              <w:left w:val="single" w:sz="4" w:space="0" w:color="31849B" w:themeColor="accent5" w:themeShade="BF"/>
+              <w:right w:val="single" w:sz="4" w:space="0" w:color="31849B" w:themeColor="accent5" w:themeShade="BF"/>
+            </w:tcBorders>
+          </w:tcPr>
+          <w:p>
+            <w:pPr>
+              <w:cnfStyle w:val="000000100000" w:firstRow="0" w:lastRow="0" w:firstColumn="0" w:lastColumn="0" w:oddVBand="0" w:evenVBand="0" w:oddHBand="1" w:evenHBand="0" w:firstRowFirstColumn="0" w:firstRowLastColumn="0" w:lastRowFirstColumn="0" w:lastRowLastColumn="0"/>
               <w:rPr>
                 <w:rFonts w:ascii="Tahoma" w:hAnsi="Tahoma" w:cs="Tahoma"/>
                 <w:noProof/>
                 <w:color w:val="E36C0A"/>
                 <w:lang w:val="fr-CA"/>
               </w:rPr>
-              <w:t>La fenêtre Écran de jeu apparait avec le nom du joueur ‘Coco’ inscrit dans la zone ‘Liste des joueurs.</w:t>
+            </w:pPr>
+            <w:r>
+              <w:rPr>
+                <w:rFonts w:ascii="Tahoma" w:hAnsi="Tahoma" w:cs="Tahoma"/>
+                <w:noProof/>
+                <w:color w:val="E36C0A"/>
+                <w:lang w:val="fr-CA"/>
+              </w:rPr>
+              <w:t>La fenêtre Écran de jeu apparait avec le nom du joueur ‘</w:t>
+            </w:r>
+            <w:r>
+              <w:rPr>
+                <w:rFonts w:ascii="Tahoma" w:hAnsi="Tahoma" w:cs="Tahoma"/>
+                <w:noProof/>
+                <w:color w:val="E36C0A"/>
+                <w:lang w:val="fr-CA"/>
+              </w:rPr>
+              <w:t>EliValVin</w:t>
+            </w:r>
+            <w:r>
+              <w:rPr>
+                <w:rFonts w:ascii="Tahoma" w:hAnsi="Tahoma" w:cs="Tahoma"/>
+                <w:noProof/>
+                <w:color w:val="E36C0A"/>
+                <w:lang w:val="fr-CA"/>
+              </w:rPr>
+              <w:t>’ inscrit dans la zone ‘</w:t>
+            </w:r>
+            <w:r>
+              <w:rPr>
+                <w:rFonts w:ascii="Tahoma" w:hAnsi="Tahoma" w:cs="Tahoma"/>
+                <w:noProof/>
+                <w:color w:val="E36C0A"/>
+                <w:lang w:val="fr-CA"/>
+              </w:rPr>
+              <w:t>Vivants’</w:t>
             </w:r>
           </w:p>
         </w:tc>
@@ -12577,7 +12602,7 @@
         <w:tc>
           <w:tcPr>
             <w:cnfStyle w:val="001000000000" w:firstRow="0" w:lastRow="0" w:firstColumn="1" w:lastColumn="0" w:oddVBand="0" w:evenVBand="0" w:oddHBand="0" w:evenHBand="0" w:firstRowFirstColumn="0" w:firstRowLastColumn="0" w:lastRowFirstColumn="0" w:lastRowLastColumn="0"/>
-            <w:tcW w:w="1451" w:type="dxa"/>
+            <w:tcW w:w="1526" w:type="dxa"/>
             <w:tcBorders>
               <w:right w:val="single" w:sz="4" w:space="0" w:color="31849B" w:themeColor="accent5" w:themeShade="BF"/>
             </w:tcBorders>
@@ -12598,13 +12623,13 @@
                 <w:color w:val="E36C0A"/>
                 <w:lang w:val="fr-CA"/>
               </w:rPr>
-              <w:t>Connection du second joueur</w:t>
-            </w:r>
-          </w:p>
-        </w:tc>
-        <w:tc>
-          <w:tcPr>
-            <w:tcW w:w="2168" w:type="dxa"/>
+              <w:t>Victoire du village</w:t>
+            </w:r>
+          </w:p>
+        </w:tc>
+        <w:tc>
+          <w:tcPr>
+            <w:tcW w:w="2093" w:type="dxa"/>
             <w:tcBorders>
               <w:left w:val="single" w:sz="4" w:space="0" w:color="31849B" w:themeColor="accent5" w:themeShade="BF"/>
               <w:right w:val="single" w:sz="4" w:space="0" w:color="31849B" w:themeColor="accent5" w:themeShade="BF"/>
@@ -12612,6 +12637,8 @@
           </w:tcPr>
           <w:p>
             <w:pPr>
+              <w:pStyle w:val="Paragraphedeliste"/>
+              <w:ind w:left="392"/>
               <w:cnfStyle w:val="000000010000" w:firstRow="0" w:lastRow="0" w:firstColumn="0" w:lastColumn="0" w:oddVBand="0" w:evenVBand="0" w:oddHBand="0" w:evenHBand="1" w:firstRowFirstColumn="0" w:firstRowLastColumn="0" w:lastRowFirstColumn="0" w:lastRowLastColumn="0"/>
               <w:rPr>
                 <w:rFonts w:ascii="Tahoma" w:hAnsi="Tahoma" w:cs="Tahoma"/>
@@ -12627,7 +12654,47 @@
                 <w:color w:val="E36C0A"/>
                 <w:lang w:val="fr-CA"/>
               </w:rPr>
-              <w:t>Précondition : un joueur est déjà connecté via le test ‘Connection au serveur’</w:t>
+              <w:t>Préconditions : Le joueur 1 est le dernier loup-garou en vie</w:t>
+            </w:r>
+            <w:r>
+              <w:rPr>
+                <w:rFonts w:ascii="Tahoma" w:hAnsi="Tahoma" w:cs="Tahoma"/>
+                <w:noProof/>
+                <w:color w:val="E36C0A"/>
+                <w:lang w:val="fr-CA"/>
+              </w:rPr>
+              <w:t>.</w:t>
+            </w:r>
+          </w:p>
+          <w:p>
+            <w:pPr>
+              <w:pStyle w:val="Paragraphedeliste"/>
+              <w:ind w:left="392"/>
+              <w:cnfStyle w:val="000000010000" w:firstRow="0" w:lastRow="0" w:firstColumn="0" w:lastColumn="0" w:oddVBand="0" w:evenVBand="0" w:oddHBand="0" w:evenHBand="1" w:firstRowFirstColumn="0" w:firstRowLastColumn="0" w:lastRowFirstColumn="0" w:lastRowLastColumn="0"/>
+              <w:rPr>
+                <w:rFonts w:ascii="Tahoma" w:hAnsi="Tahoma" w:cs="Tahoma"/>
+                <w:noProof/>
+                <w:color w:val="E36C0A"/>
+                <w:lang w:val="fr-CA"/>
+              </w:rPr>
+            </w:pPr>
+            <w:r>
+              <w:rPr>
+                <w:rFonts w:ascii="Tahoma" w:hAnsi="Tahoma" w:cs="Tahoma"/>
+                <w:noProof/>
+                <w:color w:val="E36C0A"/>
+                <w:lang w:val="fr-CA"/>
+              </w:rPr>
+              <w:t>Seul joueur 1, joueur 2 et joueur 3 sont en vie</w:t>
+            </w:r>
+            <w:r>
+              <w:rPr>
+                <w:rFonts w:ascii="Tahoma" w:hAnsi="Tahoma" w:cs="Tahoma"/>
+                <w:noProof/>
+                <w:color w:val="E36C0A"/>
+                <w:lang w:val="fr-CA"/>
+              </w:rPr>
+              <w:t>.</w:t>
             </w:r>
           </w:p>
           <w:p>
@@ -12653,20 +12720,17 @@
                 <w:color w:val="E36C0A"/>
                 <w:lang w:val="fr-CA"/>
               </w:rPr>
-              <w:t>Joueur B clique sur Rejoindre une partie</w:t>
-            </w:r>
-          </w:p>
-        </w:tc>
-        <w:tc>
-          <w:tcPr>
-            <w:tcW w:w="1552" w:type="dxa"/>
-            <w:tcBorders>
-              <w:left w:val="single" w:sz="4" w:space="0" w:color="31849B" w:themeColor="accent5" w:themeShade="BF"/>
-              <w:right w:val="single" w:sz="4" w:space="0" w:color="31849B" w:themeColor="accent5" w:themeShade="BF"/>
-            </w:tcBorders>
-          </w:tcPr>
-          <w:p>
-            <w:pPr>
+              <w:t>Joueur 2 et joueur 3 cliquent sur le bouton « Voter »</w:t>
+            </w:r>
+          </w:p>
+          <w:p>
+            <w:pPr>
+              <w:pStyle w:val="Paragraphedeliste"/>
+              <w:numPr>
+                <w:ilvl w:val="0"/>
+                <w:numId w:val="3"/>
+              </w:numPr>
+              <w:ind w:left="392"/>
               <w:cnfStyle w:val="000000010000" w:firstRow="0" w:lastRow="0" w:firstColumn="0" w:lastColumn="0" w:oddVBand="0" w:evenVBand="0" w:oddHBand="0" w:evenHBand="1" w:firstRowFirstColumn="0" w:firstRowLastColumn="0" w:lastRowFirstColumn="0" w:lastRowLastColumn="0"/>
               <w:rPr>
                 <w:rFonts w:ascii="Tahoma" w:hAnsi="Tahoma" w:cs="Tahoma"/>
@@ -12675,6 +12739,81 @@
                 <w:lang w:val="fr-CA"/>
               </w:rPr>
             </w:pPr>
+            <w:r>
+              <w:rPr>
+                <w:rFonts w:ascii="Tahoma" w:hAnsi="Tahoma" w:cs="Tahoma"/>
+                <w:noProof/>
+                <w:color w:val="E36C0A"/>
+                <w:lang w:val="fr-CA"/>
+              </w:rPr>
+              <w:t>Joueur 2 et joueur 3 sélectionnent joueur 1 dans la liste des pseudos</w:t>
+            </w:r>
+          </w:p>
+          <w:p>
+            <w:pPr>
+              <w:pStyle w:val="Paragraphedeliste"/>
+              <w:numPr>
+                <w:ilvl w:val="0"/>
+                <w:numId w:val="3"/>
+              </w:numPr>
+              <w:ind w:left="392"/>
+              <w:cnfStyle w:val="000000010000" w:firstRow="0" w:lastRow="0" w:firstColumn="0" w:lastColumn="0" w:oddVBand="0" w:evenVBand="0" w:oddHBand="0" w:evenHBand="1" w:firstRowFirstColumn="0" w:firstRowLastColumn="0" w:lastRowFirstColumn="0" w:lastRowLastColumn="0"/>
+              <w:rPr>
+                <w:rFonts w:ascii="Tahoma" w:hAnsi="Tahoma" w:cs="Tahoma"/>
+                <w:noProof/>
+                <w:color w:val="E36C0A"/>
+                <w:lang w:val="fr-CA"/>
+              </w:rPr>
+            </w:pPr>
+            <w:r>
+              <w:rPr>
+                <w:rFonts w:ascii="Tahoma" w:hAnsi="Tahoma" w:cs="Tahoma"/>
+                <w:noProof/>
+                <w:color w:val="E36C0A"/>
+                <w:lang w:val="fr-CA"/>
+              </w:rPr>
+              <w:t xml:space="preserve">Le temps est </w:t>
+            </w:r>
+            <w:r>
+              <w:rPr>
+                <w:rFonts w:ascii="Tahoma" w:hAnsi="Tahoma" w:cs="Tahoma"/>
+                <w:noProof/>
+                <w:color w:val="E36C0A"/>
+                <w:lang w:val="fr-CA"/>
+              </w:rPr>
+              <w:lastRenderedPageBreak/>
+              <w:t>écoulé, c’est la fin des votes</w:t>
+            </w:r>
+          </w:p>
+        </w:tc>
+        <w:tc>
+          <w:tcPr>
+            <w:tcW w:w="1552" w:type="dxa"/>
+            <w:tcBorders>
+              <w:left w:val="single" w:sz="4" w:space="0" w:color="31849B" w:themeColor="accent5" w:themeShade="BF"/>
+              <w:right w:val="single" w:sz="4" w:space="0" w:color="31849B" w:themeColor="accent5" w:themeShade="BF"/>
+            </w:tcBorders>
+          </w:tcPr>
+          <w:p>
+            <w:pPr>
+              <w:cnfStyle w:val="000000010000" w:firstRow="0" w:lastRow="0" w:firstColumn="0" w:lastColumn="0" w:oddVBand="0" w:evenVBand="0" w:oddHBand="0" w:evenHBand="1" w:firstRowFirstColumn="0" w:firstRowLastColumn="0" w:lastRowFirstColumn="0" w:lastRowLastColumn="0"/>
+              <w:rPr>
+                <w:rFonts w:ascii="Tahoma" w:hAnsi="Tahoma" w:cs="Tahoma"/>
+                <w:noProof/>
+                <w:color w:val="E36C0A"/>
+                <w:lang w:val="fr-CA"/>
+              </w:rPr>
+            </w:pPr>
+            <w:r>
+              <w:rPr>
+                <w:rFonts w:ascii="Tahoma" w:hAnsi="Tahoma" w:cs="Tahoma"/>
+                <w:noProof/>
+                <w:color w:val="E36C0A"/>
+                <w:lang w:val="fr-CA"/>
+              </w:rPr>
+              <w:lastRenderedPageBreak/>
+              <w:t>Joueur 1 meurt, c’était le dernier loup-garou, un fenêtre pop-up s’ouvre avec comme message « Félicitations au village qui remporte la partie ! »</w:t>
+            </w:r>
           </w:p>
         </w:tc>
         <w:tc>
@@ -12744,7 +12883,7 @@
         <w:tc>
           <w:tcPr>
             <w:cnfStyle w:val="001000000000" w:firstRow="0" w:lastRow="0" w:firstColumn="1" w:lastColumn="0" w:oddVBand="0" w:evenVBand="0" w:oddHBand="0" w:evenHBand="0" w:firstRowFirstColumn="0" w:firstRowLastColumn="0" w:lastRowFirstColumn="0" w:lastRowLastColumn="0"/>
-            <w:tcW w:w="1451" w:type="dxa"/>
+            <w:tcW w:w="1526" w:type="dxa"/>
             <w:tcBorders>
               <w:right w:val="single" w:sz="4" w:space="0" w:color="31849B" w:themeColor="accent5" w:themeShade="BF"/>
             </w:tcBorders>
@@ -12768,16 +12907,15 @@
                 <w:lang w:val="fr-CA"/>
               </w:rPr>
             </w:pPr>
-          </w:p>
-          <w:p>
-            <w:pPr>
+            <w:r>
               <w:rPr>
                 <w:rFonts w:ascii="Tahoma" w:hAnsi="Tahoma" w:cs="Tahoma"/>
                 <w:noProof/>
                 <w:color w:val="E36C0A"/>
                 <w:lang w:val="fr-CA"/>
               </w:rPr>
-            </w:pPr>
+              <w:t>Victoire des loups-garous</w:t>
+            </w:r>
           </w:p>
           <w:p>
             <w:pPr>
@@ -12789,18 +12927,8 @@
               </w:rPr>
             </w:pPr>
           </w:p>
-        </w:tc>
-        <w:tc>
-          <w:tcPr>
-            <w:tcW w:w="2168" w:type="dxa"/>
-            <w:tcBorders>
-              <w:left w:val="single" w:sz="4" w:space="0" w:color="31849B" w:themeColor="accent5" w:themeShade="BF"/>
-              <w:right w:val="single" w:sz="4" w:space="0" w:color="31849B" w:themeColor="accent5" w:themeShade="BF"/>
-            </w:tcBorders>
-          </w:tcPr>
-          <w:p>
-            <w:pPr>
-              <w:cnfStyle w:val="000000100000" w:firstRow="0" w:lastRow="0" w:firstColumn="0" w:lastColumn="0" w:oddVBand="0" w:evenVBand="0" w:oddHBand="1" w:evenHBand="0" w:firstRowFirstColumn="0" w:firstRowLastColumn="0" w:lastRowFirstColumn="0" w:lastRowLastColumn="0"/>
+          <w:p>
+            <w:pPr>
               <w:rPr>
                 <w:rFonts w:ascii="Tahoma" w:hAnsi="Tahoma" w:cs="Tahoma"/>
                 <w:noProof/>
@@ -12812,7 +12940,7 @@
         </w:tc>
         <w:tc>
           <w:tcPr>
-            <w:tcW w:w="1552" w:type="dxa"/>
+            <w:tcW w:w="2093" w:type="dxa"/>
             <w:tcBorders>
               <w:left w:val="single" w:sz="4" w:space="0" w:color="31849B" w:themeColor="accent5" w:themeShade="BF"/>
               <w:right w:val="single" w:sz="4" w:space="0" w:color="31849B" w:themeColor="accent5" w:themeShade="BF"/>
@@ -12820,6 +12948,8 @@
           </w:tcPr>
           <w:p>
             <w:pPr>
+              <w:pStyle w:val="Paragraphedeliste"/>
+              <w:ind w:left="392"/>
               <w:cnfStyle w:val="000000100000" w:firstRow="0" w:lastRow="0" w:firstColumn="0" w:lastColumn="0" w:oddVBand="0" w:evenVBand="0" w:oddHBand="1" w:evenHBand="0" w:firstRowFirstColumn="0" w:firstRowLastColumn="0" w:lastRowFirstColumn="0" w:lastRowLastColumn="0"/>
               <w:rPr>
                 <w:rFonts w:ascii="Tahoma" w:hAnsi="Tahoma" w:cs="Tahoma"/>
@@ -12828,67 +12958,302 @@
                 <w:lang w:val="fr-CA"/>
               </w:rPr>
             </w:pPr>
-          </w:p>
-        </w:tc>
-        <w:tc>
-          <w:tcPr>
-            <w:tcW w:w="1262" w:type="dxa"/>
-            <w:tcBorders>
-              <w:left w:val="single" w:sz="4" w:space="0" w:color="31849B" w:themeColor="accent5" w:themeShade="BF"/>
-              <w:right w:val="single" w:sz="4" w:space="0" w:color="31849B" w:themeColor="accent5" w:themeShade="BF"/>
-            </w:tcBorders>
-          </w:tcPr>
-          <w:p>
-            <w:pPr>
-              <w:cnfStyle w:val="000000100000" w:firstRow="0" w:lastRow="0" w:firstColumn="0" w:lastColumn="0" w:oddVBand="0" w:evenVBand="0" w:oddHBand="1" w:evenHBand="0" w:firstRowFirstColumn="0" w:firstRowLastColumn="0" w:lastRowFirstColumn="0" w:lastRowLastColumn="0"/>
+            <w:r>
               <w:rPr>
                 <w:rFonts w:ascii="Tahoma" w:hAnsi="Tahoma" w:cs="Tahoma"/>
                 <w:noProof/>
                 <w:color w:val="E36C0A"/>
                 <w:lang w:val="fr-CA"/>
               </w:rPr>
-            </w:pPr>
-          </w:p>
-        </w:tc>
-        <w:tc>
-          <w:tcPr>
-            <w:tcW w:w="1370" w:type="dxa"/>
-            <w:tcBorders>
-              <w:left w:val="single" w:sz="4" w:space="0" w:color="31849B" w:themeColor="accent5" w:themeShade="BF"/>
-              <w:right w:val="single" w:sz="4" w:space="0" w:color="31849B" w:themeColor="accent5" w:themeShade="BF"/>
-            </w:tcBorders>
-          </w:tcPr>
-          <w:p>
-            <w:pPr>
-              <w:cnfStyle w:val="000000100000" w:firstRow="0" w:lastRow="0" w:firstColumn="0" w:lastColumn="0" w:oddVBand="0" w:evenVBand="0" w:oddHBand="1" w:evenHBand="0" w:firstRowFirstColumn="0" w:firstRowLastColumn="0" w:lastRowFirstColumn="0" w:lastRowLastColumn="0"/>
+              <w:t xml:space="preserve">Préconditions : Le joueur 1 est le dernier </w:t>
+            </w:r>
+            <w:r>
               <w:rPr>
                 <w:rFonts w:ascii="Tahoma" w:hAnsi="Tahoma" w:cs="Tahoma"/>
                 <w:noProof/>
                 <w:color w:val="E36C0A"/>
                 <w:lang w:val="fr-CA"/>
               </w:rPr>
-            </w:pPr>
-          </w:p>
-        </w:tc>
-        <w:tc>
-          <w:tcPr>
-            <w:tcW w:w="1768" w:type="dxa"/>
-            <w:tcBorders>
-              <w:left w:val="single" w:sz="4" w:space="0" w:color="31849B" w:themeColor="accent5" w:themeShade="BF"/>
-            </w:tcBorders>
-          </w:tcPr>
-          <w:p>
-            <w:pPr>
-              <w:cnfStyle w:val="000000100000" w:firstRow="0" w:lastRow="0" w:firstColumn="0" w:lastColumn="0" w:oddVBand="0" w:evenVBand="0" w:oddHBand="1" w:evenHBand="0" w:firstRowFirstColumn="0" w:firstRowLastColumn="0" w:lastRowFirstColumn="0" w:lastRowLastColumn="0"/>
+              <w:t xml:space="preserve">villageois </w:t>
+            </w:r>
+            <w:r>
               <w:rPr>
                 <w:rFonts w:ascii="Tahoma" w:hAnsi="Tahoma" w:cs="Tahoma"/>
                 <w:noProof/>
                 <w:color w:val="E36C0A"/>
                 <w:lang w:val="fr-CA"/>
               </w:rPr>
-            </w:pPr>
-          </w:p>
-        </w:tc>
+              <w:t>en vie</w:t>
+            </w:r>
+            <w:r>
+              <w:rPr>
+                <w:rFonts w:ascii="Tahoma" w:hAnsi="Tahoma" w:cs="Tahoma"/>
+                <w:noProof/>
+                <w:color w:val="E36C0A"/>
+                <w:lang w:val="fr-CA"/>
+              </w:rPr>
+              <w:t>.</w:t>
+            </w:r>
+          </w:p>
+          <w:p>
+            <w:pPr>
+              <w:pStyle w:val="Paragraphedeliste"/>
+              <w:ind w:left="392"/>
+              <w:cnfStyle w:val="000000100000" w:firstRow="0" w:lastRow="0" w:firstColumn="0" w:lastColumn="0" w:oddVBand="0" w:evenVBand="0" w:oddHBand="1" w:evenHBand="0" w:firstRowFirstColumn="0" w:firstRowLastColumn="0" w:lastRowFirstColumn="0" w:lastRowLastColumn="0"/>
+              <w:rPr>
+                <w:rFonts w:ascii="Tahoma" w:hAnsi="Tahoma" w:cs="Tahoma"/>
+                <w:noProof/>
+                <w:color w:val="E36C0A"/>
+                <w:lang w:val="fr-CA"/>
+              </w:rPr>
+            </w:pPr>
+            <w:r>
+              <w:rPr>
+                <w:rFonts w:ascii="Tahoma" w:hAnsi="Tahoma" w:cs="Tahoma"/>
+                <w:noProof/>
+                <w:color w:val="E36C0A"/>
+                <w:lang w:val="fr-CA"/>
+              </w:rPr>
+              <w:t>Seul joueur 1, joueur 2 et joueur 3 sont en vie</w:t>
+            </w:r>
+            <w:r>
+              <w:rPr>
+                <w:rFonts w:ascii="Tahoma" w:hAnsi="Tahoma" w:cs="Tahoma"/>
+                <w:noProof/>
+                <w:color w:val="E36C0A"/>
+                <w:lang w:val="fr-CA"/>
+              </w:rPr>
+              <w:t>.</w:t>
+            </w:r>
+          </w:p>
+          <w:p>
+            <w:pPr>
+              <w:pStyle w:val="Paragraphedeliste"/>
+              <w:ind w:left="392"/>
+              <w:cnfStyle w:val="000000100000" w:firstRow="0" w:lastRow="0" w:firstColumn="0" w:lastColumn="0" w:oddVBand="0" w:evenVBand="0" w:oddHBand="1" w:evenHBand="0" w:firstRowFirstColumn="0" w:firstRowLastColumn="0" w:lastRowFirstColumn="0" w:lastRowLastColumn="0"/>
+              <w:rPr>
+                <w:rFonts w:ascii="Tahoma" w:hAnsi="Tahoma" w:cs="Tahoma"/>
+                <w:noProof/>
+                <w:color w:val="E36C0A"/>
+                <w:lang w:val="fr-CA"/>
+              </w:rPr>
+            </w:pPr>
+            <w:r>
+              <w:rPr>
+                <w:rFonts w:ascii="Tahoma" w:hAnsi="Tahoma" w:cs="Tahoma"/>
+                <w:noProof/>
+                <w:color w:val="E36C0A"/>
+                <w:lang w:val="fr-CA"/>
+              </w:rPr>
+              <w:t>C’est la nuit</w:t>
+            </w:r>
+          </w:p>
+          <w:p>
+            <w:pPr>
+              <w:pStyle w:val="Paragraphedeliste"/>
+              <w:numPr>
+                <w:ilvl w:val="0"/>
+                <w:numId w:val="5"/>
+              </w:numPr>
+              <w:cnfStyle w:val="000000100000" w:firstRow="0" w:lastRow="0" w:firstColumn="0" w:lastColumn="0" w:oddVBand="0" w:evenVBand="0" w:oddHBand="1" w:evenHBand="0" w:firstRowFirstColumn="0" w:firstRowLastColumn="0" w:lastRowFirstColumn="0" w:lastRowLastColumn="0"/>
+              <w:rPr>
+                <w:rFonts w:ascii="Tahoma" w:hAnsi="Tahoma" w:cs="Tahoma"/>
+                <w:noProof/>
+                <w:color w:val="E36C0A"/>
+                <w:lang w:val="fr-CA"/>
+              </w:rPr>
+            </w:pPr>
+            <w:r>
+              <w:rPr>
+                <w:rFonts w:ascii="Tahoma" w:hAnsi="Tahoma" w:cs="Tahoma"/>
+                <w:noProof/>
+                <w:color w:val="E36C0A"/>
+                <w:lang w:val="fr-CA"/>
+              </w:rPr>
+              <w:t>Joueur 2 et joueur 3 sélectionnent joueur 1 dans la fenêtre « Actions du loup-garou »</w:t>
+            </w:r>
+          </w:p>
+          <w:p>
+            <w:pPr>
+              <w:pStyle w:val="Paragraphedeliste"/>
+              <w:numPr>
+                <w:ilvl w:val="0"/>
+                <w:numId w:val="5"/>
+              </w:numPr>
+              <w:cnfStyle w:val="000000100000" w:firstRow="0" w:lastRow="0" w:firstColumn="0" w:lastColumn="0" w:oddVBand="0" w:evenVBand="0" w:oddHBand="1" w:evenHBand="0" w:firstRowFirstColumn="0" w:firstRowLastColumn="0" w:lastRowFirstColumn="0" w:lastRowLastColumn="0"/>
+              <w:rPr>
+                <w:rFonts w:ascii="Tahoma" w:hAnsi="Tahoma" w:cs="Tahoma"/>
+                <w:noProof/>
+                <w:color w:val="E36C0A"/>
+                <w:lang w:val="fr-CA"/>
+              </w:rPr>
+            </w:pPr>
+            <w:r>
+              <w:rPr>
+                <w:rFonts w:ascii="Tahoma" w:hAnsi="Tahoma" w:cs="Tahoma"/>
+                <w:noProof/>
+                <w:color w:val="E36C0A"/>
+                <w:lang w:val="fr-CA"/>
+              </w:rPr>
+              <w:t>Joueur 2 et joueur 3 cliquent sur le bouton ‘OK’</w:t>
+            </w:r>
+          </w:p>
+          <w:p>
+            <w:pPr>
+              <w:cnfStyle w:val="000000100000" w:firstRow="0" w:lastRow="0" w:firstColumn="0" w:lastColumn="0" w:oddVBand="0" w:evenVBand="0" w:oddHBand="1" w:evenHBand="0" w:firstRowFirstColumn="0" w:firstRowLastColumn="0" w:lastRowFirstColumn="0" w:lastRowLastColumn="0"/>
+              <w:rPr>
+                <w:rFonts w:ascii="Tahoma" w:hAnsi="Tahoma" w:cs="Tahoma"/>
+                <w:noProof/>
+                <w:color w:val="E36C0A"/>
+                <w:lang w:val="fr-CA"/>
+              </w:rPr>
+            </w:pPr>
+          </w:p>
+        </w:tc>
+        <w:tc>
+          <w:tcPr>
+            <w:tcW w:w="1552" w:type="dxa"/>
+            <w:tcBorders>
+              <w:left w:val="single" w:sz="4" w:space="0" w:color="31849B" w:themeColor="accent5" w:themeShade="BF"/>
+              <w:right w:val="single" w:sz="4" w:space="0" w:color="31849B" w:themeColor="accent5" w:themeShade="BF"/>
+            </w:tcBorders>
+          </w:tcPr>
+          <w:p>
+            <w:pPr>
+              <w:cnfStyle w:val="000000100000" w:firstRow="0" w:lastRow="0" w:firstColumn="0" w:lastColumn="0" w:oddVBand="0" w:evenVBand="0" w:oddHBand="1" w:evenHBand="0" w:firstRowFirstColumn="0" w:firstRowLastColumn="0" w:lastRowFirstColumn="0" w:lastRowLastColumn="0"/>
+              <w:rPr>
+                <w:rFonts w:ascii="Tahoma" w:hAnsi="Tahoma" w:cs="Tahoma"/>
+                <w:noProof/>
+                <w:color w:val="E36C0A"/>
+                <w:lang w:val="fr-CA"/>
+              </w:rPr>
+            </w:pPr>
+            <w:r>
+              <w:rPr>
+                <w:rFonts w:ascii="Tahoma" w:hAnsi="Tahoma" w:cs="Tahoma"/>
+                <w:noProof/>
+                <w:color w:val="E36C0A"/>
+                <w:lang w:val="fr-CA"/>
+              </w:rPr>
+              <w:t xml:space="preserve">Joueur 1 meurt, c’était le dernier </w:t>
+            </w:r>
+            <w:r>
+              <w:rPr>
+                <w:rFonts w:ascii="Tahoma" w:hAnsi="Tahoma" w:cs="Tahoma"/>
+                <w:noProof/>
+                <w:color w:val="E36C0A"/>
+                <w:lang w:val="fr-CA"/>
+              </w:rPr>
+              <w:t>villageois</w:t>
+            </w:r>
+            <w:r>
+              <w:rPr>
+                <w:rFonts w:ascii="Tahoma" w:hAnsi="Tahoma" w:cs="Tahoma"/>
+                <w:noProof/>
+                <w:color w:val="E36C0A"/>
+                <w:lang w:val="fr-CA"/>
+              </w:rPr>
+              <w:t>, un fenêtre pop-up s’ouvre avec comme message « </w:t>
+            </w:r>
+            <w:r>
+              <w:rPr>
+                <w:rFonts w:ascii="Tahoma" w:hAnsi="Tahoma" w:cs="Tahoma"/>
+                <w:noProof/>
+                <w:color w:val="E36C0A"/>
+                <w:lang w:val="fr-CA"/>
+              </w:rPr>
+              <w:t xml:space="preserve">Félicitations aux loups-garous </w:t>
+            </w:r>
+            <w:r>
+              <w:rPr>
+                <w:rFonts w:ascii="Tahoma" w:hAnsi="Tahoma" w:cs="Tahoma"/>
+                <w:noProof/>
+                <w:color w:val="E36C0A"/>
+                <w:lang w:val="fr-CA"/>
+              </w:rPr>
+              <w:t>qui remporte</w:t>
+            </w:r>
+            <w:r>
+              <w:rPr>
+                <w:rFonts w:ascii="Tahoma" w:hAnsi="Tahoma" w:cs="Tahoma"/>
+                <w:noProof/>
+                <w:color w:val="E36C0A"/>
+                <w:lang w:val="fr-CA"/>
+              </w:rPr>
+              <w:t>nt</w:t>
+            </w:r>
+            <w:r>
+              <w:rPr>
+                <w:rFonts w:ascii="Tahoma" w:hAnsi="Tahoma" w:cs="Tahoma"/>
+                <w:noProof/>
+                <w:color w:val="E36C0A"/>
+                <w:lang w:val="fr-CA"/>
+              </w:rPr>
+              <w:t xml:space="preserve"> la partie ! »</w:t>
+            </w:r>
+          </w:p>
+        </w:tc>
+        <w:tc>
+          <w:tcPr>
+            <w:tcW w:w="1262" w:type="dxa"/>
+            <w:tcBorders>
+              <w:left w:val="single" w:sz="4" w:space="0" w:color="31849B" w:themeColor="accent5" w:themeShade="BF"/>
+              <w:right w:val="single" w:sz="4" w:space="0" w:color="31849B" w:themeColor="accent5" w:themeShade="BF"/>
+            </w:tcBorders>
+          </w:tcPr>
+          <w:p>
+            <w:pPr>
+              <w:cnfStyle w:val="000000100000" w:firstRow="0" w:lastRow="0" w:firstColumn="0" w:lastColumn="0" w:oddVBand="0" w:evenVBand="0" w:oddHBand="1" w:evenHBand="0" w:firstRowFirstColumn="0" w:firstRowLastColumn="0" w:lastRowFirstColumn="0" w:lastRowLastColumn="0"/>
+              <w:rPr>
+                <w:rFonts w:ascii="Tahoma" w:hAnsi="Tahoma" w:cs="Tahoma"/>
+                <w:noProof/>
+                <w:color w:val="E36C0A"/>
+                <w:lang w:val="fr-CA"/>
+              </w:rPr>
+            </w:pPr>
+          </w:p>
+        </w:tc>
+        <w:tc>
+          <w:tcPr>
+            <w:tcW w:w="1370" w:type="dxa"/>
+            <w:tcBorders>
+              <w:left w:val="single" w:sz="4" w:space="0" w:color="31849B" w:themeColor="accent5" w:themeShade="BF"/>
+              <w:right w:val="single" w:sz="4" w:space="0" w:color="31849B" w:themeColor="accent5" w:themeShade="BF"/>
+            </w:tcBorders>
+          </w:tcPr>
+          <w:p>
+            <w:pPr>
+              <w:cnfStyle w:val="000000100000" w:firstRow="0" w:lastRow="0" w:firstColumn="0" w:lastColumn="0" w:oddVBand="0" w:evenVBand="0" w:oddHBand="1" w:evenHBand="0" w:firstRowFirstColumn="0" w:firstRowLastColumn="0" w:lastRowFirstColumn="0" w:lastRowLastColumn="0"/>
+              <w:rPr>
+                <w:rFonts w:ascii="Tahoma" w:hAnsi="Tahoma" w:cs="Tahoma"/>
+                <w:noProof/>
+                <w:color w:val="E36C0A"/>
+                <w:lang w:val="fr-CA"/>
+              </w:rPr>
+            </w:pPr>
+          </w:p>
+        </w:tc>
+        <w:tc>
+          <w:tcPr>
+            <w:tcW w:w="1768" w:type="dxa"/>
+            <w:tcBorders>
+              <w:left w:val="single" w:sz="4" w:space="0" w:color="31849B" w:themeColor="accent5" w:themeShade="BF"/>
+            </w:tcBorders>
+          </w:tcPr>
+          <w:p>
+            <w:pPr>
+              <w:cnfStyle w:val="000000100000" w:firstRow="0" w:lastRow="0" w:firstColumn="0" w:lastColumn="0" w:oddVBand="0" w:evenVBand="0" w:oddHBand="1" w:evenHBand="0" w:firstRowFirstColumn="0" w:firstRowLastColumn="0" w:lastRowFirstColumn="0" w:lastRowLastColumn="0"/>
+              <w:rPr>
+                <w:rFonts w:ascii="Tahoma" w:hAnsi="Tahoma" w:cs="Tahoma"/>
+                <w:noProof/>
+                <w:color w:val="E36C0A"/>
+                <w:lang w:val="fr-CA"/>
+              </w:rPr>
+            </w:pPr>
+          </w:p>
+        </w:tc>
+        <w:bookmarkStart w:id="0" w:name="_GoBack"/>
+        <w:bookmarkEnd w:id="0"/>
       </w:tr>
     </w:tbl>
     <w:p>
@@ -13807,6 +14172,95 @@
       </w:pPr>
     </w:lvl>
   </w:abstractNum>
+  <w:abstractNum w:abstractNumId="4" w15:restartNumberingAfterBreak="0">
+    <w:nsid w:val="7A5A223D"/>
+    <w:multiLevelType w:val="hybridMultilevel"/>
+    <w:tmpl w:val="B33C7A3A"/>
+    <w:lvl w:ilvl="0" w:tplc="FE360928">
+      <w:start w:val="1"/>
+      <w:numFmt w:val="decimal"/>
+      <w:lvlText w:val="%1."/>
+      <w:lvlJc w:val="left"/>
+      <w:pPr>
+        <w:ind w:left="752" w:hanging="360"/>
+      </w:pPr>
+      <w:rPr>
+        <w:rFonts w:hint="default"/>
+      </w:rPr>
+    </w:lvl>
+    <w:lvl w:ilvl="1" w:tplc="040C0019" w:tentative="1">
+      <w:start w:val="1"/>
+      <w:numFmt w:val="lowerLetter"/>
+      <w:lvlText w:val="%2."/>
+      <w:lvlJc w:val="left"/>
+      <w:pPr>
+        <w:ind w:left="1472" w:hanging="360"/>
+      </w:pPr>
+    </w:lvl>
+    <w:lvl w:ilvl="2" w:tplc="040C001B" w:tentative="1">
+      <w:start w:val="1"/>
+      <w:numFmt w:val="lowerRoman"/>
+      <w:lvlText w:val="%3."/>
+      <w:lvlJc w:val="right"/>
+      <w:pPr>
+        <w:ind w:left="2192" w:hanging="180"/>
+      </w:pPr>
+    </w:lvl>
+    <w:lvl w:ilvl="3" w:tplc="040C000F" w:tentative="1">
+      <w:start w:val="1"/>
+      <w:numFmt w:val="decimal"/>
+      <w:lvlText w:val="%4."/>
+      <w:lvlJc w:val="left"/>
+      <w:pPr>
+        <w:ind w:left="2912" w:hanging="360"/>
+      </w:pPr>
+    </w:lvl>
+    <w:lvl w:ilvl="4" w:tplc="040C0019" w:tentative="1">
+      <w:start w:val="1"/>
+      <w:numFmt w:val="lowerLetter"/>
+      <w:lvlText w:val="%5."/>
+      <w:lvlJc w:val="left"/>
+      <w:pPr>
+        <w:ind w:left="3632" w:hanging="360"/>
+      </w:pPr>
+    </w:lvl>
+    <w:lvl w:ilvl="5" w:tplc="040C001B" w:tentative="1">
+      <w:start w:val="1"/>
+      <w:numFmt w:val="lowerRoman"/>
+      <w:lvlText w:val="%6."/>
+      <w:lvlJc w:val="right"/>
+      <w:pPr>
+        <w:ind w:left="4352" w:hanging="180"/>
+      </w:pPr>
+    </w:lvl>
+    <w:lvl w:ilvl="6" w:tplc="040C000F" w:tentative="1">
+      <w:start w:val="1"/>
+      <w:numFmt w:val="decimal"/>
+      <w:lvlText w:val="%7."/>
+      <w:lvlJc w:val="left"/>
+      <w:pPr>
+        <w:ind w:left="5072" w:hanging="360"/>
+      </w:pPr>
+    </w:lvl>
+    <w:lvl w:ilvl="7" w:tplc="040C0019" w:tentative="1">
+      <w:start w:val="1"/>
+      <w:numFmt w:val="lowerLetter"/>
+      <w:lvlText w:val="%8."/>
+      <w:lvlJc w:val="left"/>
+      <w:pPr>
+        <w:ind w:left="5792" w:hanging="360"/>
+      </w:pPr>
+    </w:lvl>
+    <w:lvl w:ilvl="8" w:tplc="040C001B" w:tentative="1">
+      <w:start w:val="1"/>
+      <w:numFmt w:val="lowerRoman"/>
+      <w:lvlText w:val="%9."/>
+      <w:lvlJc w:val="right"/>
+      <w:pPr>
+        <w:ind w:left="6512" w:hanging="180"/>
+      </w:pPr>
+    </w:lvl>
+  </w:abstractNum>
   <w:num w:numId="1">
     <w:abstractNumId w:val="0"/>
   </w:num>
@@ -13818,6 +14272,9 @@
   </w:num>
   <w:num w:numId="4">
     <w:abstractNumId w:val="2"/>
+  </w:num>
+  <w:num w:numId="5">
+    <w:abstractNumId w:val="4"/>
   </w:num>
 </w:numbering>
 </file>
@@ -15033,7 +15490,7 @@
 </file>
 
 <file path=customXml/itemProps1.xml><?xml version="1.0" encoding="utf-8"?>
-<ds:datastoreItem xmlns:ds="http://schemas.openxmlformats.org/officeDocument/2006/customXml" ds:itemID="{AC7405FD-B55A-4BFD-B11B-4B2C6A47F94D}">
+<ds:datastoreItem xmlns:ds="http://schemas.openxmlformats.org/officeDocument/2006/customXml" ds:itemID="{AE8F1A46-D2E9-4A61-875C-4683830DA7AD}">
   <ds:schemaRefs>
     <ds:schemaRef ds:uri="http://schemas.openxmlformats.org/officeDocument/2006/bibliography"/>
   </ds:schemaRefs>

</xml_diff>

<commit_message>
ajout test fonctionnel "victoire des loups garous" references #20
</commit_message>
<xml_diff>
--- a/doc/Fonctionnel/Analyse_fonctionnelle_loups-garous.docx
+++ b/doc/Fonctionnel/Analyse_fonctionnelle_loups-garous.docx
@@ -7590,8 +7590,6 @@
           <w:lang w:val="fr-CA"/>
         </w:rPr>
       </w:pPr>
-      <w:bookmarkStart w:id="0" w:name="_GoBack"/>
-      <w:bookmarkEnd w:id="0"/>
       <w:r>
         <w:br w:type="page"/>
       </w:r>
@@ -7877,6 +7875,15 @@
               </w:rPr>
               <w:t>1 entre le pseudo « EliValVin »</w:t>
             </w:r>
+            <w:r>
+              <w:rPr>
+                <w:rFonts w:ascii="Tahoma" w:hAnsi="Tahoma" w:cs="Tahoma"/>
+                <w:noProof/>
+                <w:color w:val="E36C0A"/>
+                <w:lang w:val="fr-CA"/>
+              </w:rPr>
+              <w:t xml:space="preserve"> dans le champ « Entrez votre pseudonyme »</w:t>
+            </w:r>
           </w:p>
           <w:p>
             <w:pPr>
@@ -7901,7 +7908,7 @@
                 <w:color w:val="E36C0A"/>
                 <w:lang w:val="fr-CA"/>
               </w:rPr>
-              <w:t xml:space="preserve">Le joueur </w:t>
+              <w:t>J</w:t>
             </w:r>
             <w:r>
               <w:rPr>
@@ -7910,29 +7917,18 @@
                 <w:color w:val="E36C0A"/>
                 <w:lang w:val="fr-CA"/>
               </w:rPr>
-              <w:t>1 clique sur bouton ‘se connecter’</w:t>
-            </w:r>
-          </w:p>
-          <w:p>
-            <w:pPr>
-              <w:cnfStyle w:val="000000100000" w:firstRow="0" w:lastRow="0" w:firstColumn="0" w:lastColumn="0" w:oddVBand="0" w:evenVBand="0" w:oddHBand="1" w:evenHBand="0" w:firstRowFirstColumn="0" w:firstRowLastColumn="0" w:lastRowFirstColumn="0" w:lastRowLastColumn="0"/>
+              <w:t xml:space="preserve">oueur </w:t>
+            </w:r>
+            <w:r>
               <w:rPr>
                 <w:rFonts w:ascii="Tahoma" w:hAnsi="Tahoma" w:cs="Tahoma"/>
                 <w:noProof/>
                 <w:color w:val="E36C0A"/>
                 <w:lang w:val="fr-CA"/>
               </w:rPr>
-            </w:pPr>
-          </w:p>
-        </w:tc>
-        <w:tc>
-          <w:tcPr>
-            <w:tcW w:w="1552" w:type="dxa"/>
-            <w:tcBorders>
-              <w:left w:val="single" w:sz="4" w:space="0" w:color="31849B" w:themeColor="accent5" w:themeShade="BF"/>
-              <w:right w:val="single" w:sz="4" w:space="0" w:color="31849B" w:themeColor="accent5" w:themeShade="BF"/>
-            </w:tcBorders>
-          </w:tcPr>
+              <w:t>1 clique sur bouton ‘se connecter’</w:t>
+            </w:r>
+          </w:p>
           <w:p>
             <w:pPr>
               <w:cnfStyle w:val="000000100000" w:firstRow="0" w:lastRow="0" w:firstColumn="0" w:lastColumn="0" w:oddVBand="0" w:evenVBand="0" w:oddHBand="1" w:evenHBand="0" w:firstRowFirstColumn="0" w:firstRowLastColumn="0" w:lastRowFirstColumn="0" w:lastRowLastColumn="0"/>
@@ -7943,15 +7939,26 @@
                 <w:lang w:val="fr-CA"/>
               </w:rPr>
             </w:pPr>
-            <w:r>
+          </w:p>
+        </w:tc>
+        <w:tc>
+          <w:tcPr>
+            <w:tcW w:w="1552" w:type="dxa"/>
+            <w:tcBorders>
+              <w:left w:val="single" w:sz="4" w:space="0" w:color="31849B" w:themeColor="accent5" w:themeShade="BF"/>
+              <w:right w:val="single" w:sz="4" w:space="0" w:color="31849B" w:themeColor="accent5" w:themeShade="BF"/>
+            </w:tcBorders>
+          </w:tcPr>
+          <w:p>
+            <w:pPr>
+              <w:cnfStyle w:val="000000100000" w:firstRow="0" w:lastRow="0" w:firstColumn="0" w:lastColumn="0" w:oddVBand="0" w:evenVBand="0" w:oddHBand="1" w:evenHBand="0" w:firstRowFirstColumn="0" w:firstRowLastColumn="0" w:lastRowFirstColumn="0" w:lastRowLastColumn="0"/>
               <w:rPr>
                 <w:rFonts w:ascii="Tahoma" w:hAnsi="Tahoma" w:cs="Tahoma"/>
                 <w:noProof/>
                 <w:color w:val="E36C0A"/>
                 <w:lang w:val="fr-CA"/>
               </w:rPr>
-              <w:t>La fenêtre Écran de jeu apparait avec le nom du joueur ‘</w:t>
-            </w:r>
+            </w:pPr>
             <w:r>
               <w:rPr>
                 <w:rFonts w:ascii="Tahoma" w:hAnsi="Tahoma" w:cs="Tahoma"/>
@@ -7959,7 +7966,7 @@
                 <w:color w:val="E36C0A"/>
                 <w:lang w:val="fr-CA"/>
               </w:rPr>
-              <w:t>EliValVin</w:t>
+              <w:t xml:space="preserve">La </w:t>
             </w:r>
             <w:r>
               <w:rPr>
@@ -7968,7 +7975,7 @@
                 <w:color w:val="E36C0A"/>
                 <w:lang w:val="fr-CA"/>
               </w:rPr>
-              <w:t>’ inscrit dans la zone ‘</w:t>
+              <w:t>page d’accueil se ferme et la page « Salon de jeu » apparit. L</w:t>
             </w:r>
             <w:r>
               <w:rPr>
@@ -7977,7 +7984,61 @@
                 <w:color w:val="E36C0A"/>
                 <w:lang w:val="fr-CA"/>
               </w:rPr>
+              <w:t>e nom du joueur ‘</w:t>
+            </w:r>
+            <w:r>
+              <w:rPr>
+                <w:rFonts w:ascii="Tahoma" w:hAnsi="Tahoma" w:cs="Tahoma"/>
+                <w:noProof/>
+                <w:color w:val="E36C0A"/>
+                <w:lang w:val="fr-CA"/>
+              </w:rPr>
+              <w:t>EliValVin</w:t>
+            </w:r>
+            <w:r>
+              <w:rPr>
+                <w:rFonts w:ascii="Tahoma" w:hAnsi="Tahoma" w:cs="Tahoma"/>
+                <w:noProof/>
+                <w:color w:val="E36C0A"/>
+                <w:lang w:val="fr-CA"/>
+              </w:rPr>
+              <w:t>’</w:t>
+            </w:r>
+            <w:r>
+              <w:rPr>
+                <w:rFonts w:ascii="Tahoma" w:hAnsi="Tahoma" w:cs="Tahoma"/>
+                <w:noProof/>
+                <w:color w:val="E36C0A"/>
+                <w:lang w:val="fr-CA"/>
+              </w:rPr>
+              <w:t xml:space="preserve"> est inscrit dans le champ</w:t>
+            </w:r>
+            <w:r>
+              <w:rPr>
+                <w:rFonts w:ascii="Tahoma" w:hAnsi="Tahoma" w:cs="Tahoma"/>
+                <w:noProof/>
+                <w:color w:val="E36C0A"/>
+                <w:lang w:val="fr-CA"/>
+              </w:rPr>
+              <w:t xml:space="preserve"> ‘</w:t>
+            </w:r>
+            <w:r>
+              <w:rPr>
+                <w:rFonts w:ascii="Tahoma" w:hAnsi="Tahoma" w:cs="Tahoma"/>
+                <w:noProof/>
+                <w:color w:val="E36C0A"/>
+                <w:lang w:val="fr-CA"/>
+              </w:rPr>
               <w:t>Vivants’</w:t>
+            </w:r>
+            <w:r>
+              <w:rPr>
+                <w:rFonts w:ascii="Tahoma" w:hAnsi="Tahoma" w:cs="Tahoma"/>
+                <w:noProof/>
+                <w:color w:val="E36C0A"/>
+                <w:lang w:val="fr-CA"/>
+              </w:rPr>
+              <w:t>.</w:t>
             </w:r>
           </w:p>
         </w:tc>
@@ -8192,7 +8253,17 @@
                 <w:color w:val="E36C0A"/>
                 <w:lang w:val="fr-CA"/>
               </w:rPr>
-              <w:t>Joueur 2 et joueur 3 sélectionnent joueur 1 dans la liste des pseudos</w:t>
+              <w:t xml:space="preserve">Joueur 2 et joueur 3 sélectionnent joueur 1 dans </w:t>
+            </w:r>
+            <w:r>
+              <w:rPr>
+                <w:rFonts w:ascii="Tahoma" w:hAnsi="Tahoma" w:cs="Tahoma"/>
+                <w:noProof/>
+                <w:color w:val="E36C0A"/>
+                <w:lang w:val="fr-CA"/>
+              </w:rPr>
+              <w:lastRenderedPageBreak/>
+              <w:t>la « Liste des joueurs vivants »</w:t>
             </w:r>
           </w:p>
           <w:p>
@@ -8218,38 +8289,38 @@
                 <w:color w:val="E36C0A"/>
                 <w:lang w:val="fr-CA"/>
               </w:rPr>
-              <w:t xml:space="preserve">Le temps est </w:t>
-            </w:r>
-            <w:r>
+              <w:t>Le temps est écoulé, c’est la fin des votes</w:t>
+            </w:r>
+          </w:p>
+        </w:tc>
+        <w:tc>
+          <w:tcPr>
+            <w:tcW w:w="1552" w:type="dxa"/>
+            <w:tcBorders>
+              <w:left w:val="single" w:sz="4" w:space="0" w:color="31849B" w:themeColor="accent5" w:themeShade="BF"/>
+              <w:right w:val="single" w:sz="4" w:space="0" w:color="31849B" w:themeColor="accent5" w:themeShade="BF"/>
+            </w:tcBorders>
+          </w:tcPr>
+          <w:p>
+            <w:pPr>
+              <w:cnfStyle w:val="000000010000" w:firstRow="0" w:lastRow="0" w:firstColumn="0" w:lastColumn="0" w:oddVBand="0" w:evenVBand="0" w:oddHBand="0" w:evenHBand="1" w:firstRowFirstColumn="0" w:firstRowLastColumn="0" w:lastRowFirstColumn="0" w:lastRowLastColumn="0"/>
               <w:rPr>
                 <w:rFonts w:ascii="Tahoma" w:hAnsi="Tahoma" w:cs="Tahoma"/>
                 <w:noProof/>
                 <w:color w:val="E36C0A"/>
                 <w:lang w:val="fr-CA"/>
               </w:rPr>
-              <w:lastRenderedPageBreak/>
-              <w:t>écoulé, c’est la fin des votes</w:t>
-            </w:r>
-          </w:p>
-        </w:tc>
-        <w:tc>
-          <w:tcPr>
-            <w:tcW w:w="1552" w:type="dxa"/>
-            <w:tcBorders>
-              <w:left w:val="single" w:sz="4" w:space="0" w:color="31849B" w:themeColor="accent5" w:themeShade="BF"/>
-              <w:right w:val="single" w:sz="4" w:space="0" w:color="31849B" w:themeColor="accent5" w:themeShade="BF"/>
-            </w:tcBorders>
-          </w:tcPr>
-          <w:p>
-            <w:pPr>
-              <w:cnfStyle w:val="000000010000" w:firstRow="0" w:lastRow="0" w:firstColumn="0" w:lastColumn="0" w:oddVBand="0" w:evenVBand="0" w:oddHBand="0" w:evenHBand="1" w:firstRowFirstColumn="0" w:firstRowLastColumn="0" w:lastRowFirstColumn="0" w:lastRowLastColumn="0"/>
+            </w:pPr>
+            <w:r>
               <w:rPr>
                 <w:rFonts w:ascii="Tahoma" w:hAnsi="Tahoma" w:cs="Tahoma"/>
                 <w:noProof/>
                 <w:color w:val="E36C0A"/>
                 <w:lang w:val="fr-CA"/>
               </w:rPr>
-            </w:pPr>
+              <w:lastRenderedPageBreak/>
+              <w:t>Joueur 1 meurt, c’était le de</w:t>
+            </w:r>
             <w:r>
               <w:rPr>
                 <w:rFonts w:ascii="Tahoma" w:hAnsi="Tahoma" w:cs="Tahoma"/>
@@ -8257,8 +8328,16 @@
                 <w:color w:val="E36C0A"/>
                 <w:lang w:val="fr-CA"/>
               </w:rPr>
-              <w:lastRenderedPageBreak/>
-              <w:t>Joueur 1 meurt, c’était le dernier loup-garou, un fenêtre pop-up s’ouvre avec comme message « Félicitations au village qui remporte la partie ! »</w:t>
+              <w:t>rnier loup-garou, un fenêtre</w:t>
+            </w:r>
+            <w:r>
+              <w:rPr>
+                <w:rFonts w:ascii="Tahoma" w:hAnsi="Tahoma" w:cs="Tahoma"/>
+                <w:noProof/>
+                <w:color w:val="E36C0A"/>
+                <w:lang w:val="fr-CA"/>
+              </w:rPr>
+              <w:t xml:space="preserve"> s’ouvre avec comme message « Félicitations au village qui remporte la partie ! »</w:t>
             </w:r>
           </w:p>
         </w:tc>
@@ -8545,7 +8624,18 @@
                 <w:color w:val="E36C0A"/>
                 <w:lang w:val="fr-CA"/>
               </w:rPr>
-              <w:t>Joueur 1 meurt, c’était le dernier villageois, un fenêtre pop-up s’ouvre avec comme message « Félicitations aux loups-garous qui remportent la partie ! »</w:t>
+              <w:t>Joueur 1 meurt, c’était le dernier villageois, un fenêtre</w:t>
+            </w:r>
+            <w:bookmarkStart w:id="0" w:name="_GoBack"/>
+            <w:bookmarkEnd w:id="0"/>
+            <w:r>
+              <w:rPr>
+                <w:rFonts w:ascii="Tahoma" w:hAnsi="Tahoma" w:cs="Tahoma"/>
+                <w:noProof/>
+                <w:color w:val="E36C0A"/>
+                <w:lang w:val="fr-CA"/>
+              </w:rPr>
+              <w:t xml:space="preserve"> s’ouvre avec comme message « Félicitations aux loups-garous qui remportent la partie ! »</w:t>
             </w:r>
           </w:p>
         </w:tc>
@@ -10844,7 +10934,7 @@
 </file>
 
 <file path=customXml/itemProps1.xml><?xml version="1.0" encoding="utf-8"?>
-<ds:datastoreItem xmlns:ds="http://schemas.openxmlformats.org/officeDocument/2006/customXml" ds:itemID="{830F6FE3-048F-49E7-8A32-E65621F30B65}">
+<ds:datastoreItem xmlns:ds="http://schemas.openxmlformats.org/officeDocument/2006/customXml" ds:itemID="{719F54AF-44E5-480A-9E71-3A29B5F774E6}">
   <ds:schemaRefs>
     <ds:schemaRef ds:uri="http://schemas.openxmlformats.org/officeDocument/2006/bibliography"/>
   </ds:schemaRefs>

</xml_diff>

<commit_message>
Ajout test fonctionnel "Victoire du Village" dans l'analyse fonctionnelle. Closes #21
</commit_message>
<xml_diff>
--- a/doc/Fonctionnel/Analyse_fonctionnelle_loups-garous.docx
+++ b/doc/Fonctionnel/Analyse_fonctionnelle_loups-garous.docx
@@ -5304,21 +5304,7 @@
               <w:rPr>
                 <w:lang w:val="fr-FR"/>
               </w:rPr>
-              <w:t>Dans le chat, la phrase « </w:t>
-            </w:r>
-            <w:proofErr w:type="spellStart"/>
-            <w:r>
-              <w:rPr>
-                <w:lang w:val="fr-FR"/>
-              </w:rPr>
-              <w:t>testCupidon</w:t>
-            </w:r>
-            <w:proofErr w:type="spellEnd"/>
-            <w:r>
-              <w:rPr>
-                <w:lang w:val="fr-FR"/>
-              </w:rPr>
-              <w:t> a été choisi par le village pour mourir »</w:t>
+              <w:t>Dans le chat, la phrase « testCupidon a été choisi par le village pour mourir »</w:t>
             </w:r>
           </w:p>
         </w:tc>
@@ -6333,23 +6319,7 @@
                 <w:rFonts w:eastAsia="Times New Roman" w:cs="Arial"/>
                 <w:lang w:val="fr-FR" w:eastAsia="fr-CA"/>
               </w:rPr>
-              <w:t>L’utilisateur choisit un pseudo « </w:t>
-            </w:r>
-            <w:proofErr w:type="spellStart"/>
-            <w:r>
-              <w:rPr>
-                <w:rFonts w:eastAsia="Times New Roman" w:cs="Arial"/>
-                <w:lang w:val="fr-FR" w:eastAsia="fr-CA"/>
-              </w:rPr>
-              <w:t>testChasseur</w:t>
-            </w:r>
-            <w:proofErr w:type="spellEnd"/>
-            <w:r>
-              <w:rPr>
-                <w:rFonts w:eastAsia="Times New Roman" w:cs="Arial"/>
-                <w:lang w:val="fr-FR" w:eastAsia="fr-CA"/>
-              </w:rPr>
-              <w:t xml:space="preserve"> » et clique sur le bouton « Se connecter ». </w:t>
+              <w:t xml:space="preserve">L’utilisateur choisit un pseudo « testChasseur » et clique sur le bouton « Se connecter ». </w:t>
             </w:r>
           </w:p>
         </w:tc>
@@ -7301,21 +7271,7 @@
               <w:rPr>
                 <w:lang w:val="fr-FR"/>
               </w:rPr>
-              <w:t>Le message « </w:t>
-            </w:r>
-            <w:proofErr w:type="spellStart"/>
-            <w:r>
-              <w:rPr>
-                <w:lang w:val="fr-FR"/>
-              </w:rPr>
-              <w:t>testChasseur</w:t>
-            </w:r>
-            <w:proofErr w:type="spellEnd"/>
-            <w:r>
-              <w:rPr>
-                <w:lang w:val="fr-FR"/>
-              </w:rPr>
-              <w:t> a été choisi par le village pour mourir» apparaît dans le chat.</w:t>
+              <w:t>Le message « testChasseur a été choisi par le village pour mourir» apparaît dans le chat.</w:t>
             </w:r>
           </w:p>
         </w:tc>
@@ -7658,6 +7614,8 @@
               </w:rPr>
               <w:t>Test</w:t>
             </w:r>
+            <w:bookmarkStart w:id="0" w:name="_GoBack"/>
+            <w:bookmarkEnd w:id="0"/>
           </w:p>
         </w:tc>
         <w:tc>
@@ -8624,18 +8582,7 @@
                 <w:color w:val="E36C0A"/>
                 <w:lang w:val="fr-CA"/>
               </w:rPr>
-              <w:t>Joueur 1 meurt, c’était le dernier villageois, un fenêtre</w:t>
-            </w:r>
-            <w:bookmarkStart w:id="0" w:name="_GoBack"/>
-            <w:bookmarkEnd w:id="0"/>
-            <w:r>
-              <w:rPr>
-                <w:rFonts w:ascii="Tahoma" w:hAnsi="Tahoma" w:cs="Tahoma"/>
-                <w:noProof/>
-                <w:color w:val="E36C0A"/>
-                <w:lang w:val="fr-CA"/>
-              </w:rPr>
-              <w:t xml:space="preserve"> s’ouvre avec comme message « Félicitations aux loups-garous qui remportent la partie ! »</w:t>
+              <w:t>Joueur 1 meurt, c’était le dernier villageois, un fenêtre s’ouvre avec comme message « Félicitations aux loups-garous qui remportent la partie ! »</w:t>
             </w:r>
           </w:p>
         </w:tc>
@@ -8838,13 +8785,8 @@
         <w:pStyle w:val="Titre3"/>
       </w:pPr>
       <w:r>
-        <w:t xml:space="preserve">Outil de générateur de </w:t>
+        <w:t>Outil de générateur de map</w:t>
       </w:r>
-      <w:proofErr w:type="spellStart"/>
-      <w:r>
-        <w:t>map</w:t>
-      </w:r>
-      <w:proofErr w:type="spellEnd"/>
     </w:p>
     <w:p>
       <w:pPr>
@@ -10934,7 +10876,7 @@
 </file>
 
 <file path=customXml/itemProps1.xml><?xml version="1.0" encoding="utf-8"?>
-<ds:datastoreItem xmlns:ds="http://schemas.openxmlformats.org/officeDocument/2006/customXml" ds:itemID="{719F54AF-44E5-480A-9E71-3A29B5F774E6}">
+<ds:datastoreItem xmlns:ds="http://schemas.openxmlformats.org/officeDocument/2006/customXml" ds:itemID="{34265A42-F3E6-4087-80CA-0B8CAD4D6A3B}">
   <ds:schemaRefs>
     <ds:schemaRef ds:uri="http://schemas.openxmlformats.org/officeDocument/2006/bibliography"/>
   </ds:schemaRefs>

</xml_diff>